<commit_message>
finished 3., started 4.
</commit_message>
<xml_diff>
--- a/writing/geodb_doc.docx
+++ b/writing/geodb_doc.docx
@@ -49,7 +49,6 @@
           <w:szCs w:val="24"/>
         </w:rPr>
       </w:pPr>
-      <w:proofErr w:type="spellStart"/>
       <w:r>
         <w:rPr>
           <w:rFonts w:ascii="Times New Roman" w:hAnsi="Times New Roman" w:cs="Times New Roman"/>
@@ -64,31 +63,46 @@
           <w:sz w:val="24"/>
           <w:szCs w:val="24"/>
         </w:rPr>
-        <w:t>Se</w:t>
-      </w:r>
-      <w:proofErr w:type="spellEnd"/>
-      <w:r>
+        <w:t>Se 2017</w:t>
+      </w:r>
+    </w:p>
+    <w:p>
+      <w:pPr>
+        <w:spacing w:line="360" w:lineRule="auto"/>
         <w:rPr>
           <w:rFonts w:ascii="Times New Roman" w:hAnsi="Times New Roman" w:cs="Times New Roman"/>
           <w:sz w:val="24"/>
           <w:szCs w:val="24"/>
         </w:rPr>
-        <w:t xml:space="preserve"> 2017</w:t>
-      </w:r>
+      </w:pPr>
     </w:p>
     <w:p>
       <w:pPr>
         <w:spacing w:line="360" w:lineRule="auto"/>
-        <w:rPr>
-          <w:rFonts w:ascii="Times New Roman" w:hAnsi="Times New Roman" w:cs="Times New Roman"/>
+        <w:ind w:left="1416" w:firstLine="708"/>
+        <w:rPr>
+          <w:rFonts w:ascii="TimesNewRomanPS-BoldMT" w:hAnsi="TimesNewRomanPS-BoldMT"/>
+          <w:bCs/>
+          <w:color w:val="000000"/>
           <w:sz w:val="24"/>
           <w:szCs w:val="24"/>
         </w:rPr>
       </w:pPr>
+      <w:r>
+        <w:rPr>
+          <w:rFonts w:ascii="TimesNewRomanPS-BoldMT" w:hAnsi="TimesNewRomanPS-BoldMT"/>
+          <w:bCs/>
+          <w:color w:val="000000"/>
+          <w:sz w:val="24"/>
+          <w:szCs w:val="24"/>
+        </w:rPr>
+        <w:t>Abschlussbericht GEO413: Geodatenbanken</w:t>
+      </w:r>
     </w:p>
     <w:p>
       <w:pPr>
         <w:spacing w:line="360" w:lineRule="auto"/>
+        <w:jc w:val="center"/>
         <w:rPr>
           <w:rFonts w:ascii="TimesNewRomanPS-BoldMT" w:hAnsi="TimesNewRomanPS-BoldMT"/>
           <w:b/>
@@ -107,12 +121,9 @@
           <w:sz w:val="24"/>
           <w:szCs w:val="24"/>
         </w:rPr>
-        <w:t xml:space="preserve">                                          </w:t>
-      </w:r>
-    </w:p>
-    <w:p>
-      <w:pPr>
-        <w:spacing w:line="360" w:lineRule="auto"/>
+        <w:t>Erstellung einer</w:t>
+      </w:r>
+      <w:r>
         <w:rPr>
           <w:rFonts w:ascii="TimesNewRomanPS-BoldMT" w:hAnsi="TimesNewRomanPS-BoldMT"/>
           <w:b/>
@@ -121,7 +132,8 @@
           <w:sz w:val="24"/>
           <w:szCs w:val="24"/>
         </w:rPr>
-      </w:pPr>
+        <w:t xml:space="preserve"> </w:t>
+      </w:r>
       <w:r>
         <w:rPr>
           <w:rFonts w:ascii="TimesNewRomanPS-BoldMT" w:hAnsi="TimesNewRomanPS-BoldMT"/>
@@ -131,7 +143,7 @@
           <w:sz w:val="24"/>
           <w:szCs w:val="24"/>
         </w:rPr>
-        <w:t xml:space="preserve">                                        </w:t>
+        <w:t>räumlichen D</w:t>
       </w:r>
       <w:r>
         <w:rPr>
@@ -142,7 +154,18 @@
           <w:sz w:val="24"/>
           <w:szCs w:val="24"/>
         </w:rPr>
-        <w:t>Abschlussaufgabe Geodatenbanken</w:t>
+        <w:t>atenbank</w:t>
+      </w:r>
+      <w:r>
+        <w:rPr>
+          <w:rFonts w:ascii="TimesNewRomanPS-BoldMT" w:hAnsi="TimesNewRomanPS-BoldMT"/>
+          <w:b/>
+          <w:bCs/>
+          <w:color w:val="000000"/>
+          <w:sz w:val="24"/>
+          <w:szCs w:val="24"/>
+        </w:rPr>
+        <w:t xml:space="preserve"> zur Verwaltung von Messdaten</w:t>
       </w:r>
     </w:p>
     <w:p>
@@ -345,25 +368,7 @@
                 <w:sz w:val="24"/>
                 <w:szCs w:val="24"/>
               </w:rPr>
-              <w:t xml:space="preserve">Adresse: </w:t>
-            </w:r>
-            <w:proofErr w:type="spellStart"/>
-            <w:r>
-              <w:rPr>
-                <w:rFonts w:ascii="Times New Roman" w:hAnsi="Times New Roman" w:cs="Times New Roman"/>
-                <w:sz w:val="24"/>
-                <w:szCs w:val="24"/>
-              </w:rPr>
-              <w:t>Jenergasse</w:t>
-            </w:r>
-            <w:proofErr w:type="spellEnd"/>
-            <w:r>
-              <w:rPr>
-                <w:rFonts w:ascii="Times New Roman" w:hAnsi="Times New Roman" w:cs="Times New Roman"/>
-                <w:sz w:val="24"/>
-                <w:szCs w:val="24"/>
-              </w:rPr>
-              <w:t xml:space="preserve"> 15</w:t>
+              <w:t>Adresse: Jenergasse 15</w:t>
             </w:r>
           </w:p>
           <w:p>
@@ -503,7 +508,7 @@
                 <w:sz w:val="24"/>
                 <w:szCs w:val="24"/>
               </w:rPr>
-              <w:t>G</w:t>
+              <w:t>Modulverantwortlicher</w:t>
             </w:r>
             <w:r>
               <w:rPr>
@@ -511,7 +516,7 @@
                 <w:sz w:val="24"/>
                 <w:szCs w:val="24"/>
               </w:rPr>
-              <w:t>utachter:</w:t>
+              <w:t>:</w:t>
             </w:r>
             <w:r>
               <w:rPr>
@@ -624,6 +629,21 @@
           <w:rStyle w:val="fontstyle01"/>
           <w:sz w:val="24"/>
         </w:rPr>
+        <w:t>Abkürzungsverzeichnis</w:t>
+      </w:r>
+    </w:p>
+    <w:p>
+      <w:pPr>
+        <w:rPr>
+          <w:rStyle w:val="fontstyle01"/>
+          <w:sz w:val="24"/>
+        </w:rPr>
+      </w:pPr>
+      <w:r>
+        <w:rPr>
+          <w:rStyle w:val="fontstyle01"/>
+          <w:sz w:val="24"/>
+        </w:rPr>
         <w:t>1) Aufgabenstellung</w:t>
       </w:r>
     </w:p>
@@ -663,21 +683,12 @@
         </w:rPr>
         <w:t xml:space="preserve">Entity </w:t>
       </w:r>
-      <w:proofErr w:type="spellStart"/>
-      <w:r>
-        <w:rPr>
-          <w:rStyle w:val="fontstyle01"/>
-          <w:sz w:val="24"/>
-        </w:rPr>
-        <w:t>Relationship</w:t>
-      </w:r>
-      <w:proofErr w:type="spellEnd"/>
-      <w:r>
-        <w:rPr>
-          <w:rStyle w:val="fontstyle01"/>
-          <w:sz w:val="24"/>
-        </w:rPr>
-        <w:t xml:space="preserve"> Modell  </w:t>
+      <w:r>
+        <w:rPr>
+          <w:rStyle w:val="fontstyle01"/>
+          <w:sz w:val="24"/>
+        </w:rPr>
+        <w:t xml:space="preserve">Relationship Modell  </w:t>
       </w:r>
     </w:p>
     <w:p>
@@ -708,23 +719,7 @@
           <w:rStyle w:val="fontstyle01"/>
           <w:sz w:val="24"/>
         </w:rPr>
-        <w:t xml:space="preserve">Überführung in </w:t>
-      </w:r>
-      <w:proofErr w:type="spellStart"/>
-      <w:r>
-        <w:rPr>
-          <w:rStyle w:val="fontstyle01"/>
-          <w:sz w:val="24"/>
-        </w:rPr>
-        <w:t>PostGIS</w:t>
-      </w:r>
-      <w:proofErr w:type="spellEnd"/>
-      <w:r>
-        <w:rPr>
-          <w:rStyle w:val="fontstyle01"/>
-          <w:sz w:val="24"/>
-        </w:rPr>
-        <w:t xml:space="preserve"> Messdatenbank </w:t>
+        <w:t xml:space="preserve">Überführung in PostGIS Messdatenbank </w:t>
       </w:r>
     </w:p>
     <w:p>
@@ -850,57 +845,86 @@
       <w:pPr>
         <w:rPr>
           <w:rStyle w:val="fontstyle01"/>
-        </w:rPr>
-      </w:pPr>
-    </w:p>
-    <w:p>
-      <w:pPr>
-        <w:rPr>
-          <w:rStyle w:val="fontstyle01"/>
-        </w:rPr>
-      </w:pPr>
-    </w:p>
-    <w:p>
-      <w:pPr>
-        <w:rPr>
-          <w:rStyle w:val="fontstyle01"/>
-        </w:rPr>
-      </w:pPr>
-    </w:p>
-    <w:p>
-      <w:pPr>
-        <w:rPr>
-          <w:rStyle w:val="fontstyle01"/>
-        </w:rPr>
-      </w:pPr>
-    </w:p>
-    <w:p>
-      <w:pPr>
-        <w:rPr>
-          <w:rStyle w:val="fontstyle01"/>
-        </w:rPr>
-      </w:pPr>
-    </w:p>
-    <w:p>
-      <w:pPr>
-        <w:rPr>
-          <w:rStyle w:val="fontstyle01"/>
-        </w:rPr>
-      </w:pPr>
-    </w:p>
-    <w:p>
-      <w:pPr>
-        <w:rPr>
-          <w:rStyle w:val="fontstyle01"/>
-        </w:rPr>
-      </w:pPr>
-    </w:p>
-    <w:p>
-      <w:pPr>
-        <w:rPr>
-          <w:rStyle w:val="fontstyle01"/>
-        </w:rPr>
-      </w:pPr>
+          <w:sz w:val="24"/>
+        </w:rPr>
+      </w:pPr>
+    </w:p>
+    <w:p>
+      <w:pPr>
+        <w:rPr>
+          <w:rStyle w:val="fontstyle01"/>
+          <w:b/>
+          <w:sz w:val="24"/>
+        </w:rPr>
+      </w:pPr>
+      <w:r>
+        <w:rPr>
+          <w:rStyle w:val="fontstyle01"/>
+          <w:b/>
+          <w:sz w:val="24"/>
+        </w:rPr>
+        <w:t>Abkürzungen</w:t>
+      </w:r>
+    </w:p>
+    <w:p>
+      <w:pPr>
+        <w:rPr>
+          <w:rStyle w:val="fontstyle01"/>
+          <w:sz w:val="24"/>
+        </w:rPr>
+      </w:pPr>
+      <w:r>
+        <w:rPr>
+          <w:rStyle w:val="fontstyle01"/>
+          <w:sz w:val="24"/>
+        </w:rPr>
+        <w:t>DB</w:t>
+      </w:r>
+    </w:p>
+    <w:p>
+      <w:pPr>
+        <w:rPr>
+          <w:rStyle w:val="fontstyle01"/>
+          <w:sz w:val="24"/>
+        </w:rPr>
+      </w:pPr>
+      <w:r>
+        <w:rPr>
+          <w:rStyle w:val="fontstyle01"/>
+          <w:sz w:val="24"/>
+        </w:rPr>
+        <w:t>DWD</w:t>
+      </w:r>
+    </w:p>
+    <w:p>
+      <w:pPr>
+        <w:rPr>
+          <w:rStyle w:val="fontstyle01"/>
+          <w:sz w:val="24"/>
+        </w:rPr>
+      </w:pPr>
+      <w:r>
+        <w:rPr>
+          <w:rStyle w:val="fontstyle01"/>
+          <w:sz w:val="24"/>
+        </w:rPr>
+        <w:t>ERM</w:t>
+      </w:r>
+    </w:p>
+    <w:p>
+      <w:pPr>
+        <w:rPr>
+          <w:rStyle w:val="fontstyle01"/>
+          <w:sz w:val="24"/>
+        </w:rPr>
+      </w:pPr>
+      <w:r>
+        <w:rPr>
+          <w:rStyle w:val="fontstyle01"/>
+          <w:sz w:val="24"/>
+        </w:rPr>
+        <w:t>TLUG</w:t>
+      </w:r>
     </w:p>
     <w:p>
       <w:pPr>
@@ -1075,20 +1099,16 @@
           <w:sz w:val="24"/>
           <w:szCs w:val="24"/>
         </w:rPr>
-        <w:t xml:space="preserve"> PostgreSQL/</w:t>
-      </w:r>
-      <w:proofErr w:type="spellStart"/>
+        <w:t xml:space="preserve"> PostgreSQL/PostGIS Datenbank zur Verwaltung von Messdaten und deren</w:t>
+      </w:r>
       <w:r>
         <w:rPr>
           <w:rFonts w:ascii="TimesNewRomanPS-ItalicMT" w:hAnsi="TimesNewRomanPS-ItalicMT"/>
           <w:iCs/>
           <w:color w:val="000000"/>
-          <w:sz w:val="24"/>
-          <w:szCs w:val="24"/>
-        </w:rPr>
-        <w:t>PostGIS</w:t>
-      </w:r>
-      <w:proofErr w:type="spellEnd"/>
+        </w:rPr>
+        <w:t xml:space="preserve"> </w:t>
+      </w:r>
       <w:r>
         <w:rPr>
           <w:rFonts w:ascii="TimesNewRomanPS-ItalicMT" w:hAnsi="TimesNewRomanPS-ItalicMT"/>
@@ -1097,31 +1117,13 @@
           <w:sz w:val="24"/>
           <w:szCs w:val="24"/>
         </w:rPr>
-        <w:t xml:space="preserve"> Datenbank zur Verwaltung von Messdaten und deren</w:t>
+        <w:t>zugehörigen Metadaten</w:t>
       </w:r>
       <w:r>
         <w:rPr>
           <w:rFonts w:ascii="TimesNewRomanPS-ItalicMT" w:hAnsi="TimesNewRomanPS-ItalicMT"/>
           <w:iCs/>
           <w:color w:val="000000"/>
-        </w:rPr>
-        <w:t xml:space="preserve"> </w:t>
-      </w:r>
-      <w:r>
-        <w:rPr>
-          <w:rFonts w:ascii="TimesNewRomanPS-ItalicMT" w:hAnsi="TimesNewRomanPS-ItalicMT"/>
-          <w:iCs/>
-          <w:color w:val="000000"/>
-          <w:sz w:val="24"/>
-          <w:szCs w:val="24"/>
-        </w:rPr>
-        <w:t>zugehörigen Metadaten</w:t>
-      </w:r>
-      <w:r>
-        <w:rPr>
-          <w:rFonts w:ascii="TimesNewRomanPS-ItalicMT" w:hAnsi="TimesNewRomanPS-ItalicMT"/>
-          <w:iCs/>
-          <w:color w:val="000000"/>
           <w:sz w:val="24"/>
           <w:szCs w:val="24"/>
         </w:rPr>
@@ -1246,66 +1248,50 @@
           <w:rStyle w:val="fontstyle01"/>
           <w:sz w:val="24"/>
         </w:rPr>
+        <w:t xml:space="preserve"> Des Weiteren soll ein</w:t>
+      </w:r>
+      <w:r>
+        <w:rPr>
+          <w:rStyle w:val="fontstyle01"/>
+          <w:sz w:val="24"/>
+        </w:rPr>
+        <w:t xml:space="preserve"> entsprechendes E/R Modell </w:t>
+      </w:r>
+      <w:r>
+        <w:rPr>
+          <w:rStyle w:val="fontstyle01"/>
+          <w:sz w:val="24"/>
+        </w:rPr>
+        <w:t xml:space="preserve">mit geeigneten </w:t>
+      </w:r>
+      <w:r>
+        <w:rPr>
+          <w:rStyle w:val="fontstyle01"/>
+          <w:sz w:val="24"/>
+        </w:rPr>
+        <w:t>Attributen</w:t>
+      </w:r>
+      <w:r>
+        <w:rPr>
+          <w:rStyle w:val="fontstyle01"/>
+          <w:sz w:val="24"/>
+        </w:rPr>
+        <w:t xml:space="preserve"> entwickelt werden</w:t>
+      </w:r>
+      <w:r>
+        <w:rPr>
+          <w:rStyle w:val="fontstyle01"/>
+          <w:sz w:val="24"/>
+        </w:rPr>
+        <w:t>.</w:t>
+      </w:r>
+      <w:r>
+        <w:rPr>
+          <w:rStyle w:val="fontstyle01"/>
+          <w:sz w:val="24"/>
+        </w:rPr>
         <w:t xml:space="preserve"> </w:t>
       </w:r>
-      <w:proofErr w:type="gramStart"/>
-      <w:r>
-        <w:rPr>
-          <w:rStyle w:val="fontstyle01"/>
-          <w:sz w:val="24"/>
-        </w:rPr>
-        <w:t>Des Weiteren</w:t>
-      </w:r>
-      <w:proofErr w:type="gramEnd"/>
-      <w:r>
-        <w:rPr>
-          <w:rStyle w:val="fontstyle01"/>
-          <w:sz w:val="24"/>
-        </w:rPr>
-        <w:t xml:space="preserve"> soll ein</w:t>
-      </w:r>
-      <w:r>
-        <w:rPr>
-          <w:rStyle w:val="fontstyle01"/>
-          <w:sz w:val="24"/>
-        </w:rPr>
-        <w:t xml:space="preserve"> entsprechendes E/R Modell </w:t>
-      </w:r>
-      <w:r>
-        <w:rPr>
-          <w:rStyle w:val="fontstyle01"/>
-          <w:sz w:val="24"/>
-        </w:rPr>
-        <w:t xml:space="preserve">mit geeigneten </w:t>
-      </w:r>
-      <w:r>
-        <w:rPr>
-          <w:rStyle w:val="fontstyle01"/>
-          <w:sz w:val="24"/>
-        </w:rPr>
-        <w:t>Attributen</w:t>
-      </w:r>
-      <w:r>
-        <w:rPr>
-          <w:rStyle w:val="fontstyle01"/>
-          <w:sz w:val="24"/>
-        </w:rPr>
-        <w:t xml:space="preserve"> entwickelt werden</w:t>
-      </w:r>
-      <w:r>
-        <w:rPr>
-          <w:rStyle w:val="fontstyle01"/>
-          <w:sz w:val="24"/>
-        </w:rPr>
-        <w:t>.</w:t>
-      </w:r>
-      <w:r>
-        <w:rPr>
-          <w:rStyle w:val="fontstyle01"/>
-          <w:sz w:val="24"/>
-        </w:rPr>
-        <w:t xml:space="preserve"> </w:t>
-      </w:r>
       <w:r>
         <w:rPr>
           <w:rStyle w:val="fontstyle01"/>
@@ -1318,23 +1304,7 @@
           <w:rStyle w:val="fontstyle01"/>
           <w:sz w:val="24"/>
         </w:rPr>
-        <w:t>in eine PostgreSQL/</w:t>
-      </w:r>
-      <w:proofErr w:type="spellStart"/>
-      <w:r>
-        <w:rPr>
-          <w:rStyle w:val="fontstyle01"/>
-          <w:sz w:val="24"/>
-        </w:rPr>
-        <w:t>PostGIS</w:t>
-      </w:r>
-      <w:proofErr w:type="spellEnd"/>
-      <w:r>
-        <w:rPr>
-          <w:rStyle w:val="fontstyle01"/>
-          <w:sz w:val="24"/>
-        </w:rPr>
-        <w:t xml:space="preserve"> Datenbank</w:t>
+        <w:t>in eine PostgreSQL/PostGIS Datenbank</w:t>
       </w:r>
       <w:r>
         <w:rPr>
@@ -1692,23 +1662,7 @@
           <w:sz w:val="24"/>
         </w:rPr>
         <w:lastRenderedPageBreak/>
-        <w:t>Überführen Sie diese Daten in Ihre Datenbank. Erstellen Sie für die TLUG Daten Sichten (</w:t>
-      </w:r>
-      <w:proofErr w:type="spellStart"/>
-      <w:r>
-        <w:rPr>
-          <w:rStyle w:val="fontstyle01"/>
-          <w:sz w:val="24"/>
-        </w:rPr>
-        <w:t>views</w:t>
-      </w:r>
-      <w:proofErr w:type="spellEnd"/>
-      <w:r>
-        <w:rPr>
-          <w:rStyle w:val="fontstyle01"/>
-          <w:sz w:val="24"/>
-        </w:rPr>
-        <w:t>), welche die</w:t>
+        <w:t>Überführen Sie diese Daten in Ihre Datenbank. Erstellen Sie für die TLUG Daten Sichten (views), welche die</w:t>
       </w:r>
       <w:r>
         <w:rPr>
@@ -1736,23 +1690,7 @@
           <w:rStyle w:val="fontstyle01"/>
           <w:sz w:val="24"/>
         </w:rPr>
-        <w:t>Für die DWD Daten ist eine Übersicht (</w:t>
-      </w:r>
-      <w:proofErr w:type="spellStart"/>
-      <w:r>
-        <w:rPr>
-          <w:rStyle w:val="fontstyle01"/>
-          <w:sz w:val="24"/>
-        </w:rPr>
-        <w:t>view</w:t>
-      </w:r>
-      <w:proofErr w:type="spellEnd"/>
-      <w:r>
-        <w:rPr>
-          <w:rStyle w:val="fontstyle01"/>
-          <w:sz w:val="24"/>
-        </w:rPr>
-        <w:t>) mit dem Jahresmittel für Niederschlag und Temperatur zu</w:t>
+        <w:t>Für die DWD Daten ist eine Übersicht (view) mit dem Jahresmittel für Niederschlag und Temperatur zu</w:t>
       </w:r>
       <w:r>
         <w:rPr>
@@ -1796,23 +1734,7 @@
           <w:rStyle w:val="fontstyle01"/>
           <w:sz w:val="24"/>
         </w:rPr>
-        <w:t>„Historientabelle“ (</w:t>
-      </w:r>
-      <w:proofErr w:type="spellStart"/>
-      <w:r>
-        <w:rPr>
-          <w:rStyle w:val="fontstyle01"/>
-          <w:sz w:val="24"/>
-        </w:rPr>
-        <w:t>Station_log</w:t>
-      </w:r>
-      <w:proofErr w:type="spellEnd"/>
-      <w:r>
-        <w:rPr>
-          <w:rStyle w:val="fontstyle01"/>
-          <w:sz w:val="24"/>
-        </w:rPr>
-        <w:t>) mitgeführt werden. Erstellen Sie dafür einen Trigger, der sämtliche Änderungen</w:t>
+        <w:t>„Historientabelle“ (Station_log) mitgeführt werden. Erstellen Sie dafür einen Trigger, der sämtliche Änderungen</w:t>
       </w:r>
       <w:r>
         <w:rPr>
@@ -1826,23 +1748,7 @@
           <w:rStyle w:val="fontstyle01"/>
           <w:sz w:val="24"/>
         </w:rPr>
-        <w:t xml:space="preserve">dieser Tabelle in </w:t>
-      </w:r>
-      <w:proofErr w:type="spellStart"/>
-      <w:r>
-        <w:rPr>
-          <w:rStyle w:val="fontstyle01"/>
-          <w:sz w:val="24"/>
-        </w:rPr>
-        <w:t>Station_log</w:t>
-      </w:r>
-      <w:proofErr w:type="spellEnd"/>
-      <w:r>
-        <w:rPr>
-          <w:rStyle w:val="fontstyle01"/>
-          <w:sz w:val="24"/>
-        </w:rPr>
-        <w:t xml:space="preserve"> protokolliert, zur Kontrolle nehmen Sie selbst einfache Änderungen mit dem</w:t>
+        <w:t>dieser Tabelle in Station_log protokolliert, zur Kontrolle nehmen Sie selbst einfache Änderungen mit dem</w:t>
       </w:r>
       <w:r>
         <w:rPr>
@@ -1903,27 +1809,136 @@
       </w:pPr>
       <w:r>
         <w:rPr>
-          <w:rStyle w:val="fontstyle01"/>
-          <w:sz w:val="24"/>
-        </w:rPr>
-        <w:t xml:space="preserve">Die wichtigsten Punkte des methodischen Vorgehens im Geodatenbankprojekt, können aus Abbildung 1 entnommen werden. </w:t>
-      </w:r>
-    </w:p>
-    <w:p>
-      <w:pPr>
-        <w:rPr>
-          <w:rStyle w:val="fontstyle01"/>
-          <w:sz w:val="24"/>
-        </w:rPr>
-      </w:pPr>
-    </w:p>
-    <w:p>
-      <w:pPr>
-        <w:rPr>
-          <w:rStyle w:val="fontstyle01"/>
-          <w:sz w:val="24"/>
-        </w:rPr>
-      </w:pPr>
+          <w:noProof/>
+        </w:rPr>
+        <mc:AlternateContent>
+          <mc:Choice Requires="wps">
+            <w:drawing>
+              <wp:anchor distT="0" distB="0" distL="114300" distR="114300" simplePos="0" relativeHeight="251660288" behindDoc="1" locked="0" layoutInCell="1" allowOverlap="1" wp14:anchorId="015270DC" wp14:editId="52C050E8">
+                <wp:simplePos x="0" y="0"/>
+                <wp:positionH relativeFrom="margin">
+                  <wp:align>right</wp:align>
+                </wp:positionH>
+                <wp:positionV relativeFrom="paragraph">
+                  <wp:posOffset>4150995</wp:posOffset>
+                </wp:positionV>
+                <wp:extent cx="5760720" cy="635"/>
+                <wp:effectExtent l="0" t="0" r="0" b="0"/>
+                <wp:wrapTight wrapText="bothSides">
+                  <wp:wrapPolygon edited="0">
+                    <wp:start x="0" y="0"/>
+                    <wp:lineTo x="0" y="20057"/>
+                    <wp:lineTo x="21500" y="20057"/>
+                    <wp:lineTo x="21500" y="0"/>
+                    <wp:lineTo x="0" y="0"/>
+                  </wp:wrapPolygon>
+                </wp:wrapTight>
+                <wp:docPr id="2" name="Textfeld 2"/>
+                <wp:cNvGraphicFramePr/>
+                <a:graphic xmlns:a="http://schemas.openxmlformats.org/drawingml/2006/main">
+                  <a:graphicData uri="http://schemas.microsoft.com/office/word/2010/wordprocessingShape">
+                    <wps:wsp>
+                      <wps:cNvSpPr txBox="1"/>
+                      <wps:spPr>
+                        <a:xfrm>
+                          <a:off x="0" y="0"/>
+                          <a:ext cx="5760720" cy="635"/>
+                        </a:xfrm>
+                        <a:prstGeom prst="rect">
+                          <a:avLst/>
+                        </a:prstGeom>
+                        <a:solidFill>
+                          <a:prstClr val="white"/>
+                        </a:solidFill>
+                        <a:ln>
+                          <a:noFill/>
+                        </a:ln>
+                      </wps:spPr>
+                      <wps:txbx>
+                        <w:txbxContent>
+                          <w:p>
+                            <w:pPr>
+                              <w:pStyle w:val="Beschriftung"/>
+                              <w:rPr>
+                                <w:rFonts w:ascii="TimesNewRomanPSMT" w:hAnsi="TimesNewRomanPSMT"/>
+                                <w:noProof/>
+                                <w:color w:val="000000"/>
+                                <w:sz w:val="24"/>
+                                <w:szCs w:val="20"/>
+                              </w:rPr>
+                            </w:pPr>
+                            <w:r>
+                              <w:t xml:space="preserve">Abbildung </w:t>
+                            </w:r>
+                            <w:fldSimple w:instr=" SEQ Abbildung \* ARABIC ">
+                              <w:r>
+                                <w:rPr>
+                                  <w:noProof/>
+                                </w:rPr>
+                                <w:t>1</w:t>
+                              </w:r>
+                            </w:fldSimple>
+                            <w:r>
+                              <w:t>) Methodisches Vorgehen</w:t>
+                            </w:r>
+                          </w:p>
+                        </w:txbxContent>
+                      </wps:txbx>
+                      <wps:bodyPr rot="0" spcFirstLastPara="0" vertOverflow="overflow" horzOverflow="overflow" vert="horz" wrap="square" lIns="0" tIns="0" rIns="0" bIns="0" numCol="1" spcCol="0" rtlCol="0" fromWordArt="0" anchor="t" anchorCtr="0" forceAA="0" compatLnSpc="1">
+                        <a:prstTxWarp prst="textNoShape">
+                          <a:avLst/>
+                        </a:prstTxWarp>
+                        <a:spAutoFit/>
+                      </wps:bodyPr>
+                    </wps:wsp>
+                  </a:graphicData>
+                </a:graphic>
+              </wp:anchor>
+            </w:drawing>
+          </mc:Choice>
+          <mc:Fallback>
+            <w:pict>
+              <v:shapetype w14:anchorId="015270DC" id="_x0000_t202" coordsize="21600,21600" o:spt="202" path="m,l,21600r21600,l21600,xe">
+                <v:stroke joinstyle="miter"/>
+                <v:path gradientshapeok="t" o:connecttype="rect"/>
+              </v:shapetype>
+              <v:shape id="Textfeld 2" o:spid="_x0000_s1026" type="#_x0000_t202" style="position:absolute;left:0;text-align:left;margin-left:402.4pt;margin-top:326.85pt;width:453.6pt;height:.05pt;z-index:-251656192;visibility:visible;mso-wrap-style:square;mso-wrap-distance-left:9pt;mso-wrap-distance-top:0;mso-wrap-distance-right:9pt;mso-wrap-distance-bottom:0;mso-position-horizontal:right;mso-position-horizontal-relative:margin;mso-position-vertical:absolute;mso-position-vertical-relative:text;v-text-anchor:top" o:gfxdata="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" stroked="f">
+                <v:textbox style="mso-fit-shape-to-text:t" inset="0,0,0,0">
+                  <w:txbxContent>
+                    <w:p>
+                      <w:pPr>
+                        <w:pStyle w:val="Beschriftung"/>
+                        <w:rPr>
+                          <w:rFonts w:ascii="TimesNewRomanPSMT" w:hAnsi="TimesNewRomanPSMT"/>
+                          <w:noProof/>
+                          <w:color w:val="000000"/>
+                          <w:sz w:val="24"/>
+                          <w:szCs w:val="20"/>
+                        </w:rPr>
+                      </w:pPr>
+                      <w:r>
+                        <w:t xml:space="preserve">Abbildung </w:t>
+                      </w:r>
+                      <w:fldSimple w:instr=" SEQ Abbildung \* ARABIC ">
+                        <w:r>
+                          <w:rPr>
+                            <w:noProof/>
+                          </w:rPr>
+                          <w:t>1</w:t>
+                        </w:r>
+                      </w:fldSimple>
+                      <w:r>
+                        <w:t>) Methodisches Vorgehen</w:t>
+                      </w:r>
+                    </w:p>
+                  </w:txbxContent>
+                </v:textbox>
+                <w10:wrap type="tight" anchorx="margin"/>
+              </v:shape>
+            </w:pict>
+          </mc:Fallback>
+        </mc:AlternateContent>
+      </w:r>
       <w:r>
         <w:rPr>
           <w:rFonts w:ascii="TimesNewRomanPSMT" w:hAnsi="TimesNewRomanPSMT"/>
@@ -1935,11 +1950,11 @@
         <w:drawing>
           <wp:anchor distT="0" distB="0" distL="114300" distR="114300" simplePos="0" relativeHeight="251658240" behindDoc="1" locked="0" layoutInCell="1" allowOverlap="1">
             <wp:simplePos x="0" y="0"/>
-            <wp:positionH relativeFrom="column">
-              <wp:posOffset>-635</wp:posOffset>
+            <wp:positionH relativeFrom="margin">
+              <wp:align>right</wp:align>
             </wp:positionH>
             <wp:positionV relativeFrom="paragraph">
-              <wp:posOffset>414020</wp:posOffset>
+              <wp:posOffset>1261745</wp:posOffset>
             </wp:positionV>
             <wp:extent cx="5760720" cy="2774950"/>
             <wp:effectExtent l="0" t="0" r="0" b="6350"/>
@@ -1964,7 +1979,7 @@
                     <pic:cNvPicPr/>
                   </pic:nvPicPr>
                   <pic:blipFill>
-                    <a:blip r:embed="rId6">
+                    <a:blip r:embed="rId8">
                       <a:extLst>
                         <a:ext uri="{28A0092B-C50C-407E-A947-70E740481C1C}">
                           <a14:useLocalDpi xmlns:a14="http://schemas.microsoft.com/office/drawing/2010/main" val="0"/>
@@ -1990,54 +2005,156 @@
           </wp:anchor>
         </w:drawing>
       </w:r>
-    </w:p>
-    <w:p>
-      <w:pPr>
-        <w:rPr>
-          <w:rStyle w:val="fontstyle01"/>
-          <w:sz w:val="24"/>
-        </w:rPr>
-      </w:pPr>
-    </w:p>
-    <w:p>
-      <w:pPr>
-        <w:rPr>
-          <w:rStyle w:val="fontstyle01"/>
-          <w:sz w:val="24"/>
-        </w:rPr>
-      </w:pPr>
-    </w:p>
-    <w:p>
-      <w:pPr>
-        <w:rPr>
-          <w:rStyle w:val="fontstyle01"/>
-          <w:sz w:val="24"/>
-        </w:rPr>
-      </w:pPr>
-    </w:p>
-    <w:p>
-      <w:pPr>
-        <w:rPr>
-          <w:rStyle w:val="fontstyle01"/>
-          <w:sz w:val="24"/>
-        </w:rPr>
-      </w:pPr>
-    </w:p>
-    <w:p>
-      <w:pPr>
-        <w:rPr>
-          <w:rStyle w:val="fontstyle01"/>
-          <w:sz w:val="24"/>
-        </w:rPr>
-      </w:pPr>
-    </w:p>
-    <w:p>
-      <w:pPr>
-        <w:rPr>
-          <w:rStyle w:val="fontstyle01"/>
-          <w:sz w:val="24"/>
-        </w:rPr>
-      </w:pPr>
+      <w:r>
+        <w:rPr>
+          <w:rStyle w:val="fontstyle01"/>
+          <w:sz w:val="24"/>
+        </w:rPr>
+        <w:t xml:space="preserve">Die wichtigsten Punkte des methodischen Vorgehens im Geodatenbankprojekt, können aus Abbildung 1 entnommen werden. </w:t>
+      </w:r>
+      <w:r>
+        <w:rPr>
+          <w:rStyle w:val="fontstyle01"/>
+          <w:sz w:val="24"/>
+        </w:rPr>
+        <w:t>Zu beginn werden die Rohdaten der Klima</w:t>
+      </w:r>
+      <w:r>
+        <w:rPr>
+          <w:rStyle w:val="fontstyle01"/>
+          <w:sz w:val="24"/>
+        </w:rPr>
+        <w:t xml:space="preserve">- und Pegelmessstation von den jeweiligen Einrichtungen (TLUG, DWD) Online bezogen. Nach der Aufbringung aller Rohdaten, welche die Daten der Messstationen und deren Messwerte umfassen, wurde ein erstes konzeptionelles Datenbankmodell erstellt. </w:t>
+      </w:r>
+    </w:p>
+    <w:p>
+      <w:pPr>
+        <w:spacing w:line="360" w:lineRule="auto"/>
+        <w:jc w:val="both"/>
+        <w:rPr>
+          <w:rStyle w:val="fontstyle01"/>
+          <w:sz w:val="24"/>
+        </w:rPr>
+      </w:pPr>
+      <w:r>
+        <w:rPr>
+          <w:rStyle w:val="fontstyle01"/>
+          <w:sz w:val="24"/>
+        </w:rPr>
+        <w:t xml:space="preserve">Im Laufe der Ausarbeitung des Konzeptionellen Datenbankmodells, wurden die Eingangsdaten iterativ auf das Datenbankmodell angepasst, sowie das Datenbankmodell auf die Anforderung der </w:t>
+      </w:r>
+      <w:r>
+        <w:rPr>
+          <w:rStyle w:val="fontstyle01"/>
+          <w:sz w:val="24"/>
+        </w:rPr>
+        <w:t xml:space="preserve">geforderten </w:t>
+      </w:r>
+      <w:r>
+        <w:rPr>
+          <w:rStyle w:val="fontstyle01"/>
+          <w:sz w:val="24"/>
+        </w:rPr>
+        <w:t>Datenbank.</w:t>
+      </w:r>
+      <w:r>
+        <w:rPr>
+          <w:rStyle w:val="fontstyle01"/>
+          <w:sz w:val="24"/>
+        </w:rPr>
+        <w:t xml:space="preserve"> Im nächsten Schritt wurde das Final Datenbankmodell konkretisiert, da das konzeptionelle Entity-Relationshipmodell nur als grobe Vorlage dienen kann und es für die Erstellung der eigentlichen Datenbank nicht die nötige Detailtiefe besitzt. </w:t>
+      </w:r>
+    </w:p>
+    <w:p>
+      <w:pPr>
+        <w:spacing w:line="360" w:lineRule="auto"/>
+        <w:jc w:val="both"/>
+        <w:rPr>
+          <w:rStyle w:val="fontstyle01"/>
+          <w:sz w:val="24"/>
+        </w:rPr>
+      </w:pPr>
+      <w:r>
+        <w:rPr>
+          <w:rStyle w:val="fontstyle01"/>
+          <w:sz w:val="24"/>
+        </w:rPr>
+        <w:lastRenderedPageBreak/>
+        <w:t>Bei der Erstellung des physischen Entity-Relationshipmodells werden alle Entitäten der Datenbank, sowie deren Attribute, Datentypen der Attribute und Relation innerhalb der Datenbank festgelegt. Dabei sind grundlegende Konzepte wie, Normalisierung der Datenbank in zweite und dritte Normalfo</w:t>
+      </w:r>
+      <w:r>
+        <w:rPr>
+          <w:rStyle w:val="fontstyle01"/>
+          <w:sz w:val="24"/>
+        </w:rPr>
+        <w:t>r</w:t>
+      </w:r>
+      <w:r>
+        <w:rPr>
+          <w:rStyle w:val="fontstyle01"/>
+          <w:sz w:val="24"/>
+        </w:rPr>
+        <w:t>m</w:t>
+      </w:r>
+      <w:r>
+        <w:rPr>
+          <w:rStyle w:val="fontstyle01"/>
+          <w:sz w:val="24"/>
+        </w:rPr>
+        <w:t>, die Atomarisierung der Daten innerhalb einer Entität und die Festlegung von Primär- und Fremdschlüssel zu berücksichtigen (</w:t>
+      </w:r>
+      <w:r>
+        <w:rPr>
+          <w:rStyle w:val="fontstyle01"/>
+          <w:sz w:val="24"/>
+        </w:rPr>
+        <w:t>Elmasri &amp; Navathe, 2009</w:t>
+      </w:r>
+      <w:r>
+        <w:rPr>
+          <w:rStyle w:val="fontstyle01"/>
+          <w:sz w:val="24"/>
+        </w:rPr>
+        <w:t>).</w:t>
+      </w:r>
+      <w:r>
+        <w:rPr>
+          <w:rStyle w:val="fontstyle01"/>
+          <w:sz w:val="24"/>
+        </w:rPr>
+        <w:t xml:space="preserve"> </w:t>
+      </w:r>
+      <w:r>
+        <w:rPr>
+          <w:rStyle w:val="fontstyle01"/>
+          <w:sz w:val="24"/>
+        </w:rPr>
+        <w:t xml:space="preserve">Durch die Erstellung des physischen ERM liegt ein genauer Plan zur Erstellung der Datenbank vor welcher nun in PostgreSQL übernommen werden kann. </w:t>
+      </w:r>
+    </w:p>
+    <w:p>
+      <w:pPr>
+        <w:spacing w:line="360" w:lineRule="auto"/>
+        <w:jc w:val="both"/>
+        <w:rPr>
+          <w:rStyle w:val="fontstyle01"/>
+          <w:sz w:val="24"/>
+        </w:rPr>
+      </w:pPr>
+      <w:r>
+        <w:rPr>
+          <w:rStyle w:val="fontstyle01"/>
+          <w:sz w:val="24"/>
+        </w:rPr>
+        <w:t xml:space="preserve">Bevor die beschafften Messdaten in die Datenbank eingepflegt werden, wurden diese bereinigt und für den Import in die PostgreSQL-Datenbank angepasst. Im letzten Schritt wurden die geforderten Sichten erstellt welche die wöchentlichen und jährlichen Mittelwerte der Messstationen beinhalten. Darüber hinaus wurde ein Datenbanktrigger erstellt, welcher alle Änderungen an der Entität der Messstationen </w:t>
+      </w:r>
+      <w:r>
+        <w:rPr>
+          <w:rStyle w:val="fontstyle01"/>
+          <w:sz w:val="24"/>
+        </w:rPr>
+        <w:t>dokumentiert.</w:t>
+      </w:r>
     </w:p>
     <w:p>
       <w:pPr>
@@ -2058,26 +2175,7 @@
           <w:b/>
           <w:sz w:val="24"/>
         </w:rPr>
-        <w:lastRenderedPageBreak/>
-        <w:t xml:space="preserve">Entity </w:t>
-      </w:r>
-      <w:proofErr w:type="spellStart"/>
-      <w:r>
-        <w:rPr>
-          <w:rStyle w:val="fontstyle01"/>
-          <w:b/>
-          <w:sz w:val="24"/>
-        </w:rPr>
-        <w:t>Relationship</w:t>
-      </w:r>
-      <w:proofErr w:type="spellEnd"/>
-      <w:r>
-        <w:rPr>
-          <w:rStyle w:val="fontstyle01"/>
-          <w:b/>
-          <w:sz w:val="24"/>
-        </w:rPr>
-        <w:t xml:space="preserve"> Modell</w:t>
+        <w:t>Entity Relationship Modell</w:t>
       </w:r>
     </w:p>
     <w:p>
@@ -2094,42 +2192,8 @@
           <w:rStyle w:val="fontstyle01"/>
           <w:sz w:val="24"/>
         </w:rPr>
-        <w:t>Dieses Kapitel beschäftigt sich zu Beginn mit dem ersten Datenbankkonzept (siehe Abbildung 2) und im zweiten Teil mit dem Konkreten Datenbankmodell (ERM, siehe Abbildung 3), welches schließlich auch als physische Datenbank in PostgreSQL/</w:t>
-      </w:r>
-      <w:proofErr w:type="spellStart"/>
-      <w:r>
-        <w:rPr>
-          <w:rStyle w:val="fontstyle01"/>
-          <w:sz w:val="24"/>
-        </w:rPr>
-        <w:t>PostGIS</w:t>
-      </w:r>
-      <w:proofErr w:type="spellEnd"/>
-      <w:r>
-        <w:rPr>
-          <w:rStyle w:val="fontstyle01"/>
-          <w:sz w:val="24"/>
-        </w:rPr>
-        <w:t xml:space="preserve"> umgesetzt wurde. Das konzeptionelle Datenbankmodell (Abb. 2) dient dabei für einen ersten Überblick über möglich Beziehungen und Entitäten innerhalb der Datenbank. Im physischen Datenbankmodell (Abb. 3) werden die Ideen des konzeptionellen Modells konkretisiert und soweit ausgeführt das es als Vorlage zur Umsetzung der Datenbank in </w:t>
-      </w:r>
-      <w:proofErr w:type="spellStart"/>
-      <w:r>
-        <w:rPr>
-          <w:rStyle w:val="fontstyle01"/>
-          <w:sz w:val="24"/>
-        </w:rPr>
-        <w:t>PostgresSQL</w:t>
-      </w:r>
-      <w:proofErr w:type="spellEnd"/>
-      <w:r>
-        <w:rPr>
-          <w:rStyle w:val="fontstyle01"/>
-          <w:sz w:val="24"/>
-        </w:rPr>
-        <w:t xml:space="preserve"> dienen kann. </w:t>
-      </w:r>
-      <w:bookmarkStart w:id="1" w:name="_GoBack"/>
-      <w:bookmarkEnd w:id="1"/>
+        <w:t xml:space="preserve">Dieses Kapitel beschäftigt sich zu Beginn mit dem ersten Datenbankkonzept (siehe Abbildung 2) und im zweiten Teil mit dem Konkreten Datenbankmodell (ERM, siehe Abbildung 3), welches schließlich auch als physische Datenbank in PostgreSQL/PostGIS umgesetzt wurde. Das konzeptionelle Datenbankmodell (Abb. 2) dient dabei für einen ersten Überblick über möglich Beziehungen und Entitäten innerhalb der Datenbank. Im physischen Datenbankmodell (Abb. 3) werden die Ideen des konzeptionellen Modells konkretisiert und soweit ausgeführt das es als Vorlage zur Umsetzung der Datenbank in PostgresSQL dienen kann. </w:t>
+      </w:r>
     </w:p>
     <w:p>
       <w:pPr>
@@ -2152,11 +2216,87 @@
     </w:p>
     <w:p>
       <w:pPr>
-        <w:rPr>
-          <w:rStyle w:val="fontstyle01"/>
-          <w:b/>
-          <w:sz w:val="24"/>
-        </w:rPr>
+        <w:spacing w:line="360" w:lineRule="auto"/>
+        <w:jc w:val="both"/>
+        <w:rPr>
+          <w:rStyle w:val="fontstyle01"/>
+          <w:sz w:val="24"/>
+        </w:rPr>
+      </w:pPr>
+      <w:r>
+        <w:rPr>
+          <w:rStyle w:val="fontstyle01"/>
+          <w:sz w:val="24"/>
+        </w:rPr>
+        <w:t>Da</w:t>
+      </w:r>
+      <w:r>
+        <w:rPr>
+          <w:rStyle w:val="fontstyle01"/>
+          <w:sz w:val="24"/>
+        </w:rPr>
+        <w:t>s konzeptionelle Datenbankmodell ist aus Abbildung 2 zu entnehmen. Es wurde sich dafür entschieden das die Tabellen Messstationen und Messdaten im Mittelpunkt stehen soll</w:t>
+      </w:r>
+      <w:r>
+        <w:rPr>
+          <w:rStyle w:val="fontstyle01"/>
+          <w:sz w:val="24"/>
+        </w:rPr>
+        <w:t>en</w:t>
+      </w:r>
+      <w:r>
+        <w:rPr>
+          <w:rStyle w:val="fontstyle01"/>
+          <w:sz w:val="24"/>
+        </w:rPr>
+        <w:t>,</w:t>
+      </w:r>
+      <w:r>
+        <w:rPr>
+          <w:rStyle w:val="fontstyle01"/>
+          <w:sz w:val="24"/>
+        </w:rPr>
+        <w:t xml:space="preserve"> da</w:t>
+      </w:r>
+      <w:r>
+        <w:rPr>
+          <w:rStyle w:val="fontstyle01"/>
+          <w:sz w:val="24"/>
+        </w:rPr>
+        <w:t xml:space="preserve"> diese primär in der Datenbank verwaltet werden. </w:t>
+      </w:r>
+      <w:r>
+        <w:rPr>
+          <w:rStyle w:val="fontstyle01"/>
+          <w:sz w:val="24"/>
+        </w:rPr>
+        <w:t>Die Tabelle Messstationen wird dabei von den Entitäten Einrichtung, Historientabelle und Meta-Daten verwaltet, dokumentiert und beschrieben.</w:t>
+      </w:r>
+      <w:r>
+        <w:rPr>
+          <w:rStyle w:val="fontstyle01"/>
+          <w:sz w:val="24"/>
+        </w:rPr>
+        <w:t xml:space="preserve"> Ein wichtiger Punkt bei der Verknüpfung von Messstationen und Messdaten ist das beliebig viele Messdaten in Relation zu einer Messstation stehen können. </w:t>
+      </w:r>
+      <w:r>
+        <w:rPr>
+          <w:rStyle w:val="fontstyle01"/>
+          <w:sz w:val="24"/>
+        </w:rPr>
+        <w:t xml:space="preserve">In der späteren Umsetzung werden die Tabellen Messdaten und Messstationen nach Klima und Pegel unterschieden und mittels Vererbung an übergeordnete Tabellen </w:t>
+      </w:r>
+      <w:r>
+        <w:rPr>
+          <w:rStyle w:val="fontstyle01"/>
+          <w:sz w:val="24"/>
+        </w:rPr>
+        <w:t>weitergegeben.</w:t>
+      </w:r>
+    </w:p>
+    <w:p>
+      <w:pPr>
+        <w:keepNext/>
       </w:pPr>
       <w:r>
         <w:rPr>
@@ -2167,10 +2307,11 @@
           <w:sz w:val="24"/>
           <w:szCs w:val="20"/>
         </w:rPr>
+        <w:lastRenderedPageBreak/>
         <w:drawing>
           <wp:inline distT="0" distB="0" distL="0" distR="0">
-            <wp:extent cx="5760720" cy="5789930"/>
-            <wp:effectExtent l="0" t="0" r="0" b="1270"/>
+            <wp:extent cx="5760720" cy="5004045"/>
+            <wp:effectExtent l="0" t="0" r="0" b="6350"/>
             <wp:docPr id="4" name="Grafik 4"/>
             <wp:cNvGraphicFramePr>
               <a:graphicFrameLocks xmlns:a="http://schemas.openxmlformats.org/drawingml/2006/main" noChangeAspect="1"/>
@@ -2183,7 +2324,7 @@
                     <pic:cNvPicPr/>
                   </pic:nvPicPr>
                   <pic:blipFill>
-                    <a:blip r:embed="rId7">
+                    <a:blip r:embed="rId9">
                       <a:extLst>
                         <a:ext uri="{28A0092B-C50C-407E-A947-70E740481C1C}">
                           <a14:useLocalDpi xmlns:a14="http://schemas.microsoft.com/office/drawing/2010/main" val="0"/>
@@ -2197,7 +2338,7 @@
                   <pic:spPr>
                     <a:xfrm>
                       <a:off x="0" y="0"/>
-                      <a:ext cx="5760720" cy="5789930"/>
+                      <a:ext cx="5760720" cy="5004045"/>
                     </a:xfrm>
                     <a:prstGeom prst="rect">
                       <a:avLst/>
@@ -2212,12 +2353,27 @@
     </w:p>
     <w:p>
       <w:pPr>
+        <w:pStyle w:val="Beschriftung"/>
         <w:rPr>
           <w:rStyle w:val="fontstyle01"/>
           <w:b/>
           <w:sz w:val="24"/>
         </w:rPr>
       </w:pPr>
+      <w:r>
+        <w:t xml:space="preserve">Abbildung </w:t>
+      </w:r>
+      <w:fldSimple w:instr=" SEQ Abbildung \* ARABIC ">
+        <w:r>
+          <w:rPr>
+            <w:noProof/>
+          </w:rPr>
+          <w:t>2</w:t>
+        </w:r>
+      </w:fldSimple>
+      <w:r>
+        <w:t>) Konzeptionelles Datenbankmodell</w:t>
+      </w:r>
     </w:p>
     <w:p>
       <w:pPr>
@@ -2227,6 +2383,185 @@
           <w:sz w:val="24"/>
         </w:rPr>
       </w:pPr>
+      <w:r>
+        <w:rPr>
+          <w:rStyle w:val="fontstyle01"/>
+          <w:b/>
+          <w:sz w:val="24"/>
+        </w:rPr>
+        <w:t>3. 2 Physisches Entity-Relationshipmodell</w:t>
+      </w:r>
+    </w:p>
+    <w:p>
+      <w:pPr>
+        <w:spacing w:line="360" w:lineRule="auto"/>
+        <w:jc w:val="both"/>
+        <w:rPr>
+          <w:rStyle w:val="fontstyle01"/>
+          <w:sz w:val="24"/>
+        </w:rPr>
+      </w:pPr>
+      <w:r>
+        <w:rPr>
+          <w:rStyle w:val="fontstyle01"/>
+          <w:sz w:val="24"/>
+        </w:rPr>
+        <w:t>Das physische ERM stellt die Finalisierung des Datenbankkonzeptes aus 3.1 dar (siehe Abbildung 3). Dabei sind, wie schon im Konzept erarbeitet, die Entitäten Stationen und Messdaten die wichtigsten Tabellen in der Datenbank. Die Unterscheidung zwischen Klima und Pegel Messstation/-daten wurde über die Art ID (AID) getroffen. Dabei kommt zur Umsetzung der Messdaten auch Vererbung zum Einsatz, in welcher die Tabelle Messdaten die Daten ID (DID), Art ID (AID), Stations</w:t>
+      </w:r>
+      <w:r>
+        <w:rPr>
+          <w:rStyle w:val="fontstyle01"/>
+          <w:sz w:val="24"/>
+        </w:rPr>
+        <w:t xml:space="preserve">_ID und das Messdatum von den Entitäten Klima_Messdaten und Pegel_Messdaten vererbt bekommt. Darüber hinaus wurde die Tabelle VG2500_BLD hinzugefügt, welche die räumlichen Information der deutschen Bundesländer beinhaltet. Auch wurden die Tabellen für die Ergebnissichten Jahreswerte_Klima und Wochenwerte_Pegel hinzugefügt, </w:t>
+      </w:r>
+      <w:r>
+        <w:rPr>
+          <w:rStyle w:val="fontstyle01"/>
+          <w:sz w:val="24"/>
+        </w:rPr>
+        <w:t xml:space="preserve">welche für die Erstellung der Ergebnissichten benötigt werden und so die Wochen- und Jahresmittel archivieren. </w:t>
+      </w:r>
+    </w:p>
+    <w:p>
+      <w:pPr>
+        <w:spacing w:line="360" w:lineRule="auto"/>
+        <w:jc w:val="both"/>
+        <w:rPr>
+          <w:rStyle w:val="fontstyle01"/>
+          <w:sz w:val="24"/>
+        </w:rPr>
+      </w:pPr>
+      <w:r>
+        <w:rPr>
+          <w:noProof/>
+        </w:rPr>
+        <w:lastRenderedPageBreak/>
+        <mc:AlternateContent>
+          <mc:Choice Requires="wps">
+            <w:drawing>
+              <wp:anchor distT="0" distB="0" distL="114300" distR="114300" simplePos="0" relativeHeight="251663360" behindDoc="1" locked="0" layoutInCell="1" allowOverlap="1" wp14:anchorId="1A2F8693" wp14:editId="2C4A735F">
+                <wp:simplePos x="0" y="0"/>
+                <wp:positionH relativeFrom="column">
+                  <wp:posOffset>81280</wp:posOffset>
+                </wp:positionH>
+                <wp:positionV relativeFrom="paragraph">
+                  <wp:posOffset>8586470</wp:posOffset>
+                </wp:positionV>
+                <wp:extent cx="5552440" cy="635"/>
+                <wp:effectExtent l="0" t="0" r="0" b="0"/>
+                <wp:wrapTight wrapText="bothSides">
+                  <wp:wrapPolygon edited="0">
+                    <wp:start x="0" y="0"/>
+                    <wp:lineTo x="0" y="21600"/>
+                    <wp:lineTo x="21600" y="21600"/>
+                    <wp:lineTo x="21600" y="0"/>
+                  </wp:wrapPolygon>
+                </wp:wrapTight>
+                <wp:docPr id="5" name="Textfeld 5"/>
+                <wp:cNvGraphicFramePr/>
+                <a:graphic xmlns:a="http://schemas.openxmlformats.org/drawingml/2006/main">
+                  <a:graphicData uri="http://schemas.microsoft.com/office/word/2010/wordprocessingShape">
+                    <wps:wsp>
+                      <wps:cNvSpPr txBox="1"/>
+                      <wps:spPr>
+                        <a:xfrm>
+                          <a:off x="0" y="0"/>
+                          <a:ext cx="5552440" cy="635"/>
+                        </a:xfrm>
+                        <a:prstGeom prst="rect">
+                          <a:avLst/>
+                        </a:prstGeom>
+                        <a:solidFill>
+                          <a:prstClr val="white"/>
+                        </a:solidFill>
+                        <a:ln>
+                          <a:noFill/>
+                        </a:ln>
+                      </wps:spPr>
+                      <wps:txbx>
+                        <w:txbxContent>
+                          <w:p>
+                            <w:pPr>
+                              <w:pStyle w:val="Beschriftung"/>
+                              <w:rPr>
+                                <w:rFonts w:ascii="TimesNewRomanPSMT" w:hAnsi="TimesNewRomanPSMT"/>
+                                <w:b/>
+                                <w:noProof/>
+                                <w:color w:val="000000"/>
+                                <w:sz w:val="24"/>
+                                <w:szCs w:val="20"/>
+                              </w:rPr>
+                            </w:pPr>
+                            <w:r>
+                              <w:t xml:space="preserve">Abbildung </w:t>
+                            </w:r>
+                            <w:fldSimple w:instr=" SEQ Abbildung \* ARABIC ">
+                              <w:r>
+                                <w:rPr>
+                                  <w:noProof/>
+                                </w:rPr>
+                                <w:t>3</w:t>
+                              </w:r>
+                            </w:fldSimple>
+                            <w:r>
+                              <w:t>) physisches ERM</w:t>
+                            </w:r>
+                          </w:p>
+                        </w:txbxContent>
+                      </wps:txbx>
+                      <wps:bodyPr rot="0" spcFirstLastPara="0" vertOverflow="overflow" horzOverflow="overflow" vert="horz" wrap="square" lIns="0" tIns="0" rIns="0" bIns="0" numCol="1" spcCol="0" rtlCol="0" fromWordArt="0" anchor="t" anchorCtr="0" forceAA="0" compatLnSpc="1">
+                        <a:prstTxWarp prst="textNoShape">
+                          <a:avLst/>
+                        </a:prstTxWarp>
+                        <a:spAutoFit/>
+                      </wps:bodyPr>
+                    </wps:wsp>
+                  </a:graphicData>
+                </a:graphic>
+              </wp:anchor>
+            </w:drawing>
+          </mc:Choice>
+          <mc:Fallback>
+            <w:pict>
+              <v:shape w14:anchorId="1A2F8693" id="Textfeld 5" o:spid="_x0000_s1027" type="#_x0000_t202" style="position:absolute;left:0;text-align:left;margin-left:6.4pt;margin-top:676.1pt;width:437.2pt;height:.05pt;z-index:-251653120;visibility:visible;mso-wrap-style:square;mso-wrap-distance-left:9pt;mso-wrap-distance-top:0;mso-wrap-distance-right:9pt;mso-wrap-distance-bottom:0;mso-position-horizontal:absolute;mso-position-horizontal-relative:text;mso-position-vertical:absolute;mso-position-vertical-relative:text;v-text-anchor:top" o:gfxdata="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" stroked="f">
+                <v:textbox style="mso-fit-shape-to-text:t" inset="0,0,0,0">
+                  <w:txbxContent>
+                    <w:p>
+                      <w:pPr>
+                        <w:pStyle w:val="Beschriftung"/>
+                        <w:rPr>
+                          <w:rFonts w:ascii="TimesNewRomanPSMT" w:hAnsi="TimesNewRomanPSMT"/>
+                          <w:b/>
+                          <w:noProof/>
+                          <w:color w:val="000000"/>
+                          <w:sz w:val="24"/>
+                          <w:szCs w:val="20"/>
+                        </w:rPr>
+                      </w:pPr>
+                      <w:r>
+                        <w:t xml:space="preserve">Abbildung </w:t>
+                      </w:r>
+                      <w:fldSimple w:instr=" SEQ Abbildung \* ARABIC ">
+                        <w:r>
+                          <w:rPr>
+                            <w:noProof/>
+                          </w:rPr>
+                          <w:t>3</w:t>
+                        </w:r>
+                      </w:fldSimple>
+                      <w:r>
+                        <w:t>) physisches ERM</w:t>
+                      </w:r>
+                    </w:p>
+                  </w:txbxContent>
+                </v:textbox>
+                <w10:wrap type="tight"/>
+              </v:shape>
+            </w:pict>
+          </mc:Fallback>
+        </mc:AlternateContent>
+      </w:r>
       <w:r>
         <w:rPr>
           <w:rFonts w:ascii="TimesNewRomanPSMT" w:hAnsi="TimesNewRomanPSMT"/>
@@ -2236,11 +2571,26 @@
           <w:sz w:val="24"/>
           <w:szCs w:val="20"/>
         </w:rPr>
-        <w:lastRenderedPageBreak/>
         <w:drawing>
-          <wp:inline distT="0" distB="0" distL="0" distR="0">
-            <wp:extent cx="5760720" cy="7799070"/>
-            <wp:effectExtent l="0" t="0" r="0" b="0"/>
+          <wp:anchor distT="0" distB="0" distL="114300" distR="114300" simplePos="0" relativeHeight="251661312" behindDoc="1" locked="0" layoutInCell="1" allowOverlap="1">
+            <wp:simplePos x="0" y="0"/>
+            <wp:positionH relativeFrom="column">
+              <wp:posOffset>52705</wp:posOffset>
+            </wp:positionH>
+            <wp:positionV relativeFrom="paragraph">
+              <wp:posOffset>1633220</wp:posOffset>
+            </wp:positionV>
+            <wp:extent cx="5552440" cy="6943725"/>
+            <wp:effectExtent l="0" t="0" r="0" b="9525"/>
+            <wp:wrapTight wrapText="bothSides">
+              <wp:wrapPolygon edited="0">
+                <wp:start x="0" y="0"/>
+                <wp:lineTo x="0" y="21570"/>
+                <wp:lineTo x="21491" y="21570"/>
+                <wp:lineTo x="21491" y="0"/>
+                <wp:lineTo x="0" y="0"/>
+              </wp:wrapPolygon>
+            </wp:wrapTight>
             <wp:docPr id="3" name="Grafik 3"/>
             <wp:cNvGraphicFramePr>
               <a:graphicFrameLocks xmlns:a="http://schemas.openxmlformats.org/drawingml/2006/main" noChangeAspect="1"/>
@@ -2253,7 +2603,7 @@
                     <pic:cNvPicPr/>
                   </pic:nvPicPr>
                   <pic:blipFill>
-                    <a:blip r:embed="rId8">
+                    <a:blip r:embed="rId10">
                       <a:extLst>
                         <a:ext uri="{28A0092B-C50C-407E-A947-70E740481C1C}">
                           <a14:useLocalDpi xmlns:a14="http://schemas.microsoft.com/office/drawing/2010/main" val="0"/>
@@ -2267,7 +2617,7 @@
                   <pic:spPr>
                     <a:xfrm>
                       <a:off x="0" y="0"/>
-                      <a:ext cx="5760720" cy="7799070"/>
+                      <a:ext cx="5552440" cy="6943725"/>
                     </a:xfrm>
                     <a:prstGeom prst="rect">
                       <a:avLst/>
@@ -2276,41 +2626,437 @@
                 </pic:pic>
               </a:graphicData>
             </a:graphic>
+            <wp14:sizeRelV relativeFrom="margin">
+              <wp14:pctHeight>0</wp14:pctHeight>
+            </wp14:sizeRelV>
+          </wp:anchor>
+        </w:drawing>
+      </w:r>
+      <w:r>
+        <w:rPr>
+          <w:rStyle w:val="fontstyle01"/>
+          <w:sz w:val="24"/>
+        </w:rPr>
+        <w:t>Bei der Umsetzung der Datenbank wurde auf die Einhaltung der dritten Normalform geachtet, dies meint die Abhängigkeit der Datensätze vom Primär Schlüssel</w:t>
+      </w:r>
+      <w:r>
+        <w:rPr>
+          <w:rStyle w:val="fontstyle01"/>
+          <w:sz w:val="24"/>
+        </w:rPr>
+        <w:t xml:space="preserve"> </w:t>
+      </w:r>
+      <w:r>
+        <w:rPr>
+          <w:rStyle w:val="fontstyle01"/>
+          <w:sz w:val="24"/>
+        </w:rPr>
+        <w:t>(</w:t>
+      </w:r>
+      <w:r>
+        <w:rPr>
+          <w:rStyle w:val="fontstyle01"/>
+          <w:sz w:val="24"/>
+        </w:rPr>
+        <w:t>Elmasri &amp; Navathe, 2009</w:t>
+      </w:r>
+      <w:r>
+        <w:rPr>
+          <w:rStyle w:val="fontstyle01"/>
+          <w:sz w:val="24"/>
+        </w:rPr>
+        <w:t>).</w:t>
+      </w:r>
+      <w:r>
+        <w:rPr>
+          <w:rStyle w:val="fontstyle01"/>
+          <w:sz w:val="24"/>
+        </w:rPr>
+        <w:t xml:space="preserve"> </w:t>
+      </w:r>
+      <w:r>
+        <w:rPr>
+          <w:rStyle w:val="fontstyle01"/>
+          <w:sz w:val="24"/>
+        </w:rPr>
+        <w:t xml:space="preserve">Dies wurde zu einem großenteil in der Datenbank berücksichtigt, lediglich </w:t>
+      </w:r>
+      <w:r>
+        <w:rPr>
+          <w:rStyle w:val="fontstyle01"/>
+          <w:sz w:val="24"/>
+        </w:rPr>
+        <w:t>bei der Umsetzung der Tabellen von Metadaten und Kontakt wurde diese Normalisierung für die Übersichtlichkeit der Datenbank vernachlässigt. Ferner wurden innerhalb der Datenbank nur „one to many“ (1:n) geknüpft, zur Vermeidung von unhandlichen „many to many“ (m:n) Beziehungen.</w:t>
+      </w:r>
+    </w:p>
+    <w:p>
+      <w:pPr>
+        <w:rPr>
+          <w:rStyle w:val="fontstyle01"/>
+          <w:b/>
+          <w:sz w:val="24"/>
+        </w:rPr>
+      </w:pPr>
+    </w:p>
+    <w:p>
+      <w:pPr>
+        <w:rPr>
+          <w:rStyle w:val="fontstyle01"/>
+          <w:b/>
+          <w:sz w:val="24"/>
+        </w:rPr>
+      </w:pPr>
+      <w:r>
+        <w:rPr>
+          <w:rStyle w:val="fontstyle01"/>
+          <w:b/>
+          <w:sz w:val="24"/>
+        </w:rPr>
+        <w:lastRenderedPageBreak/>
+        <w:t xml:space="preserve">4 </w:t>
+      </w:r>
+      <w:r>
+        <w:rPr>
+          <w:rStyle w:val="fontstyle01"/>
+          <w:b/>
+          <w:sz w:val="24"/>
+        </w:rPr>
+        <w:t xml:space="preserve">Überführung in </w:t>
+      </w:r>
+      <w:r>
+        <w:rPr>
+          <w:rStyle w:val="fontstyle01"/>
+          <w:b/>
+          <w:sz w:val="24"/>
+        </w:rPr>
+        <w:t>PostgreSQL/</w:t>
+      </w:r>
+      <w:r>
+        <w:rPr>
+          <w:rStyle w:val="fontstyle01"/>
+          <w:b/>
+          <w:sz w:val="24"/>
+        </w:rPr>
+        <w:t>PostGIS Messdatenbank</w:t>
+      </w:r>
+    </w:p>
+    <w:p>
+      <w:pPr>
+        <w:spacing w:line="360" w:lineRule="auto"/>
+        <w:jc w:val="both"/>
+        <w:rPr>
+          <w:rStyle w:val="fontstyle01"/>
+          <w:sz w:val="24"/>
+        </w:rPr>
+      </w:pPr>
+      <w:r>
+        <w:rPr>
+          <w:rStyle w:val="fontstyle01"/>
+          <w:sz w:val="24"/>
+        </w:rPr>
+        <w:t xml:space="preserve">Für die Erstellung der Datenbank wurde PostgreSQL 10 mit der Erweiterung PostGIS in der Version 2.4.0 genutzt. </w:t>
+      </w:r>
+      <w:r>
+        <w:rPr>
+          <w:rStyle w:val="fontstyle01"/>
+          <w:sz w:val="24"/>
+        </w:rPr>
+        <w:t xml:space="preserve">Darüber hinaus wurde die graphische Benutzerschnittstelle pgAdmin III genutzt um die PostgreSQL Datenbank zu bearbeiten. Das detaillierte ERM dient als Vorlage bei der Datenbankerstellung. </w:t>
+      </w:r>
+    </w:p>
+    <w:p>
+      <w:pPr>
+        <w:spacing w:line="360" w:lineRule="auto"/>
+        <w:jc w:val="both"/>
+        <w:rPr>
+          <w:rStyle w:val="fontstyle01"/>
+          <w:sz w:val="24"/>
+        </w:rPr>
+      </w:pPr>
+      <w:r>
+        <w:rPr>
+          <w:rStyle w:val="fontstyle01"/>
+          <w:sz w:val="24"/>
+        </w:rPr>
+        <w:t>Damit die Erweiterung PostGIS nutzbar wird muss diese explizit im SQL-Code angegeben werden (siehe Abbildung 4).</w:t>
+      </w:r>
+    </w:p>
+    <w:p>
+      <w:pPr>
+        <w:keepNext/>
+        <w:spacing w:line="360" w:lineRule="auto"/>
+        <w:jc w:val="both"/>
+      </w:pPr>
+      <w:r>
+        <w:rPr>
+          <w:noProof/>
+        </w:rPr>
+        <w:drawing>
+          <wp:inline distT="0" distB="0" distL="0" distR="0" wp14:anchorId="0E936866" wp14:editId="77EDD5F3">
+            <wp:extent cx="2152650" cy="247650"/>
+            <wp:effectExtent l="57150" t="57150" r="114300" b="114300"/>
+            <wp:docPr id="6" name="Grafik 6"/>
+            <wp:cNvGraphicFramePr>
+              <a:graphicFrameLocks xmlns:a="http://schemas.openxmlformats.org/drawingml/2006/main" noChangeAspect="1"/>
+            </wp:cNvGraphicFramePr>
+            <a:graphic xmlns:a="http://schemas.openxmlformats.org/drawingml/2006/main">
+              <a:graphicData uri="http://schemas.openxmlformats.org/drawingml/2006/picture">
+                <pic:pic xmlns:pic="http://schemas.openxmlformats.org/drawingml/2006/picture">
+                  <pic:nvPicPr>
+                    <pic:cNvPr id="1" name=""/>
+                    <pic:cNvPicPr/>
+                  </pic:nvPicPr>
+                  <pic:blipFill>
+                    <a:blip r:embed="rId11"/>
+                    <a:stretch>
+                      <a:fillRect/>
+                    </a:stretch>
+                  </pic:blipFill>
+                  <pic:spPr>
+                    <a:xfrm>
+                      <a:off x="0" y="0"/>
+                      <a:ext cx="2152650" cy="247650"/>
+                    </a:xfrm>
+                    <a:prstGeom prst="rect">
+                      <a:avLst/>
+                    </a:prstGeom>
+                    <a:ln w="6350" cap="sq">
+                      <a:solidFill>
+                        <a:srgbClr val="000000"/>
+                      </a:solidFill>
+                      <a:miter lim="800000"/>
+                    </a:ln>
+                    <a:effectLst>
+                      <a:outerShdw blurRad="57150" dist="50800" dir="2700000" algn="tl" rotWithShape="0">
+                        <a:srgbClr val="000000">
+                          <a:alpha val="40000"/>
+                        </a:srgbClr>
+                      </a:outerShdw>
+                    </a:effectLst>
+                  </pic:spPr>
+                </pic:pic>
+              </a:graphicData>
+            </a:graphic>
           </wp:inline>
         </w:drawing>
       </w:r>
     </w:p>
     <w:p>
       <w:pPr>
-        <w:rPr>
-          <w:rStyle w:val="fontstyle01"/>
-          <w:sz w:val="24"/>
-        </w:rPr>
-      </w:pPr>
-    </w:p>
-    <w:p>
-      <w:pPr>
-        <w:rPr>
-          <w:rStyle w:val="fontstyle01"/>
-          <w:sz w:val="24"/>
-        </w:rPr>
-      </w:pPr>
-    </w:p>
-    <w:p>
-      <w:pPr>
-        <w:rPr>
-          <w:rStyle w:val="fontstyle01"/>
-          <w:sz w:val="24"/>
-        </w:rPr>
-      </w:pPr>
-    </w:p>
-    <w:p>
-      <w:pPr>
-        <w:rPr>
-          <w:rStyle w:val="fontstyle01"/>
-          <w:sz w:val="24"/>
-        </w:rPr>
-      </w:pPr>
+        <w:pStyle w:val="Beschriftung"/>
+        <w:jc w:val="both"/>
+        <w:rPr>
+          <w:rStyle w:val="fontstyle01"/>
+          <w:sz w:val="24"/>
+        </w:rPr>
+      </w:pPr>
+      <w:r>
+        <w:t xml:space="preserve">Abbildung </w:t>
+      </w:r>
+      <w:fldSimple w:instr=" SEQ Abbildung \* ARABIC ">
+        <w:r>
+          <w:rPr>
+            <w:noProof/>
+          </w:rPr>
+          <w:t>4</w:t>
+        </w:r>
+      </w:fldSimple>
+      <w:r>
+        <w:t>) PostGIS Extension</w:t>
+      </w:r>
+      <w:bookmarkStart w:id="1" w:name="_GoBack"/>
+      <w:bookmarkEnd w:id="1"/>
+    </w:p>
+    <w:p>
+      <w:pPr>
+        <w:spacing w:line="360" w:lineRule="auto"/>
+        <w:jc w:val="both"/>
+        <w:rPr>
+          <w:rStyle w:val="fontstyle01"/>
+          <w:sz w:val="24"/>
+        </w:rPr>
+      </w:pPr>
+      <w:r>
+        <w:rPr>
+          <w:rStyle w:val="fontstyle01"/>
+          <w:sz w:val="24"/>
+        </w:rPr>
+        <w:t xml:space="preserve">Für die Überführung des geforderten Shapefile der Bundesländer in die Datenbank wurde die Anwendung shp2psql genutzt, welche mit Installation der PostGIS-Erweiterung verfügbar ist. </w:t>
+      </w:r>
+    </w:p>
+    <w:p>
+      <w:pPr>
+        <w:spacing w:line="360" w:lineRule="auto"/>
+        <w:jc w:val="both"/>
+        <w:rPr>
+          <w:rStyle w:val="fontstyle01"/>
+          <w:sz w:val="24"/>
+        </w:rPr>
+      </w:pPr>
+      <w:r>
+        <w:rPr>
+          <w:rStyle w:val="fontstyle01"/>
+          <w:sz w:val="24"/>
+        </w:rPr>
+        <w:t xml:space="preserve">Zur Vermeidung von Datenredundanz und für die übersichtliche Gestaltung der Datenbank wurden </w:t>
+      </w:r>
+      <w:r>
+        <w:rPr>
+          <w:rStyle w:val="fontstyle01"/>
+          <w:sz w:val="24"/>
+        </w:rPr>
+        <w:t>Vererbungsregeln auf die Tabellen Messdaten, Klima_Messdaten und Pegel_Messdaten angewandt (siehe Abbildung 5).</w:t>
+      </w:r>
+    </w:p>
+    <w:p>
+      <w:pPr>
+        <w:keepNext/>
+        <w:spacing w:line="360" w:lineRule="auto"/>
+        <w:jc w:val="both"/>
+      </w:pPr>
+      <w:r>
+        <w:rPr>
+          <w:noProof/>
+        </w:rPr>
+        <w:drawing>
+          <wp:inline distT="0" distB="0" distL="0" distR="0" wp14:anchorId="1DE3EAA4" wp14:editId="1A8688BB">
+            <wp:extent cx="5760720" cy="486410"/>
+            <wp:effectExtent l="57150" t="57150" r="106680" b="123190"/>
+            <wp:docPr id="8" name="Grafik 8"/>
+            <wp:cNvGraphicFramePr>
+              <a:graphicFrameLocks xmlns:a="http://schemas.openxmlformats.org/drawingml/2006/main" noChangeAspect="1"/>
+            </wp:cNvGraphicFramePr>
+            <a:graphic xmlns:a="http://schemas.openxmlformats.org/drawingml/2006/main">
+              <a:graphicData uri="http://schemas.openxmlformats.org/drawingml/2006/picture">
+                <pic:pic xmlns:pic="http://schemas.openxmlformats.org/drawingml/2006/picture">
+                  <pic:nvPicPr>
+                    <pic:cNvPr id="1" name=""/>
+                    <pic:cNvPicPr/>
+                  </pic:nvPicPr>
+                  <pic:blipFill>
+                    <a:blip r:embed="rId12"/>
+                    <a:stretch>
+                      <a:fillRect/>
+                    </a:stretch>
+                  </pic:blipFill>
+                  <pic:spPr>
+                    <a:xfrm>
+                      <a:off x="0" y="0"/>
+                      <a:ext cx="5760720" cy="486410"/>
+                    </a:xfrm>
+                    <a:prstGeom prst="rect">
+                      <a:avLst/>
+                    </a:prstGeom>
+                    <a:ln w="9525" cap="sq">
+                      <a:solidFill>
+                        <a:srgbClr val="000000"/>
+                      </a:solidFill>
+                      <a:miter lim="800000"/>
+                    </a:ln>
+                    <a:effectLst>
+                      <a:outerShdw blurRad="57150" dist="50800" dir="2700000" algn="tl" rotWithShape="0">
+                        <a:srgbClr val="000000">
+                          <a:alpha val="40000"/>
+                        </a:srgbClr>
+                      </a:outerShdw>
+                    </a:effectLst>
+                  </pic:spPr>
+                </pic:pic>
+              </a:graphicData>
+            </a:graphic>
+          </wp:inline>
+        </w:drawing>
+      </w:r>
+    </w:p>
+    <w:p>
+      <w:pPr>
+        <w:pStyle w:val="Beschriftung"/>
+        <w:jc w:val="both"/>
+        <w:rPr>
+          <w:rStyle w:val="fontstyle01"/>
+          <w:sz w:val="24"/>
+        </w:rPr>
+      </w:pPr>
+      <w:r>
+        <w:t xml:space="preserve">Abbildung </w:t>
+      </w:r>
+      <w:fldSimple w:instr=" SEQ Abbildung \* ARABIC ">
+        <w:r>
+          <w:rPr>
+            <w:noProof/>
+          </w:rPr>
+          <w:t>5</w:t>
+        </w:r>
+      </w:fldSimple>
+      <w:r>
+        <w:t>) Vererbung an Messdaten</w:t>
+      </w:r>
+    </w:p>
+    <w:p>
+      <w:pPr>
+        <w:pStyle w:val="Listenabsatz"/>
+        <w:numPr>
+          <w:ilvl w:val="0"/>
+          <w:numId w:val="4"/>
+        </w:numPr>
+        <w:spacing w:line="360" w:lineRule="auto"/>
+        <w:jc w:val="both"/>
+        <w:rPr>
+          <w:rStyle w:val="fontstyle01"/>
+          <w:sz w:val="24"/>
+        </w:rPr>
+      </w:pPr>
+      <w:r>
+        <w:rPr>
+          <w:rStyle w:val="fontstyle01"/>
+          <w:sz w:val="24"/>
+        </w:rPr>
+        <w:t>Vererbung</w:t>
+      </w:r>
+    </w:p>
+    <w:p>
+      <w:pPr>
+        <w:pStyle w:val="Listenabsatz"/>
+        <w:numPr>
+          <w:ilvl w:val="0"/>
+          <w:numId w:val="4"/>
+        </w:numPr>
+        <w:spacing w:line="360" w:lineRule="auto"/>
+        <w:jc w:val="both"/>
+        <w:rPr>
+          <w:rStyle w:val="fontstyle01"/>
+          <w:sz w:val="24"/>
+        </w:rPr>
+      </w:pPr>
+      <w:r>
+        <w:rPr>
+          <w:rStyle w:val="fontstyle01"/>
+          <w:sz w:val="24"/>
+        </w:rPr>
+        <w:t>Trigger</w:t>
+      </w:r>
+    </w:p>
+    <w:p>
+      <w:pPr>
+        <w:pStyle w:val="Listenabsatz"/>
+        <w:numPr>
+          <w:ilvl w:val="0"/>
+          <w:numId w:val="4"/>
+        </w:numPr>
+        <w:spacing w:line="360" w:lineRule="auto"/>
+        <w:jc w:val="both"/>
+        <w:rPr>
+          <w:rStyle w:val="fontstyle01"/>
+          <w:sz w:val="24"/>
+        </w:rPr>
+      </w:pPr>
+      <w:r>
+        <w:rPr>
+          <w:rStyle w:val="fontstyle01"/>
+          <w:sz w:val="24"/>
+        </w:rPr>
+        <w:t xml:space="preserve">Relationen </w:t>
+      </w:r>
     </w:p>
     <w:p>
       <w:pPr>
@@ -2398,52 +3144,39 @@
         <w:rPr>
           <w:rStyle w:val="fontstyle01"/>
           <w:sz w:val="24"/>
-        </w:rPr>
-      </w:pPr>
-      <w:r>
-        <w:rPr>
-          <w:rStyle w:val="fontstyle01"/>
-          <w:sz w:val="24"/>
-        </w:rPr>
+          <w:lang w:val="en-GB"/>
+        </w:rPr>
+      </w:pPr>
+      <w:r>
+        <w:rPr>
+          <w:rStyle w:val="fontstyle01"/>
+          <w:sz w:val="24"/>
+        </w:rPr>
+        <w:lastRenderedPageBreak/>
         <w:t xml:space="preserve">DWD. (2017a). Klimadaten Deutschland. </w:t>
       </w:r>
-      <w:proofErr w:type="spellStart"/>
-      <w:r>
-        <w:rPr>
-          <w:rStyle w:val="fontstyle01"/>
-          <w:sz w:val="24"/>
-        </w:rPr>
-        <w:t>Retrieved</w:t>
-      </w:r>
-      <w:proofErr w:type="spellEnd"/>
-      <w:r>
-        <w:rPr>
-          <w:rStyle w:val="fontstyle01"/>
-          <w:sz w:val="24"/>
-        </w:rPr>
-        <w:t xml:space="preserve"> </w:t>
-      </w:r>
-      <w:proofErr w:type="spellStart"/>
-      <w:r>
-        <w:rPr>
-          <w:rStyle w:val="fontstyle01"/>
-          <w:sz w:val="24"/>
-        </w:rPr>
-        <w:t>from</w:t>
-      </w:r>
-      <w:proofErr w:type="spellEnd"/>
-    </w:p>
-    <w:p>
-      <w:pPr>
-        <w:rPr>
-          <w:rStyle w:val="fontstyle01"/>
-          <w:sz w:val="24"/>
-        </w:rPr>
-      </w:pPr>
-      <w:r>
-        <w:rPr>
-          <w:rStyle w:val="fontstyle01"/>
-          <w:sz w:val="24"/>
+      <w:r>
+        <w:rPr>
+          <w:rStyle w:val="fontstyle01"/>
+          <w:sz w:val="24"/>
+          <w:lang w:val="en-GB"/>
+        </w:rPr>
+        <w:t>Retrieved from</w:t>
+      </w:r>
+    </w:p>
+    <w:p>
+      <w:pPr>
+        <w:rPr>
+          <w:rStyle w:val="fontstyle01"/>
+          <w:sz w:val="24"/>
+          <w:lang w:val="en-GB"/>
+        </w:rPr>
+      </w:pPr>
+      <w:r>
+        <w:rPr>
+          <w:rStyle w:val="fontstyle01"/>
+          <w:sz w:val="24"/>
+          <w:lang w:val="en-GB"/>
         </w:rPr>
         <w:t>http://www.dwd.de/DE/leistungen/klimadatendeutschland/klimadatendeutschland.html</w:t>
       </w:r>
@@ -2460,33 +3193,8 @@
           <w:rStyle w:val="fontstyle01"/>
           <w:sz w:val="24"/>
         </w:rPr>
-        <w:t xml:space="preserve">DWD. (2017b). Klimastationen Deutschland. </w:t>
-      </w:r>
-      <w:proofErr w:type="spellStart"/>
-      <w:r>
-        <w:rPr>
-          <w:rStyle w:val="fontstyle01"/>
-          <w:sz w:val="24"/>
-        </w:rPr>
-        <w:t>Retrieved</w:t>
-      </w:r>
-      <w:proofErr w:type="spellEnd"/>
-      <w:r>
-        <w:rPr>
-          <w:rStyle w:val="fontstyle01"/>
-          <w:sz w:val="24"/>
-        </w:rPr>
-        <w:t xml:space="preserve"> </w:t>
-      </w:r>
-      <w:proofErr w:type="spellStart"/>
-      <w:r>
-        <w:rPr>
-          <w:rStyle w:val="fontstyle01"/>
-          <w:sz w:val="24"/>
-        </w:rPr>
-        <w:t>from</w:t>
-      </w:r>
-      <w:proofErr w:type="spellEnd"/>
+        <w:t>DWD. (2017b). Klimastationen Deutschland. Retrieved from</w:t>
+      </w:r>
     </w:p>
     <w:p>
       <w:pPr>
@@ -2515,30 +3223,15 @@
           <w:rStyle w:val="fontstyle01"/>
           <w:sz w:val="24"/>
         </w:rPr>
-        <w:t>=</w:t>
-      </w:r>
-      <w:proofErr w:type="spellStart"/>
-      <w:r>
-        <w:rPr>
-          <w:rStyle w:val="fontstyle01"/>
-          <w:sz w:val="24"/>
-        </w:rPr>
-        <w:t>nasPublication&amp;nn</w:t>
-      </w:r>
-      <w:proofErr w:type="spellEnd"/>
-      <w:r>
-        <w:rPr>
-          <w:rStyle w:val="fontstyle01"/>
-          <w:sz w:val="24"/>
-        </w:rPr>
-        <w:t>=16102</w:t>
-      </w:r>
-    </w:p>
-    <w:p>
-      <w:pPr>
-        <w:rPr>
-          <w:rStyle w:val="fontstyle01"/>
-          <w:sz w:val="24"/>
+        <w:t>=nasPublication&amp;nn=16102</w:t>
+      </w:r>
+    </w:p>
+    <w:p>
+      <w:pPr>
+        <w:rPr>
+          <w:rStyle w:val="fontstyle01"/>
+          <w:sz w:val="24"/>
+          <w:lang w:val="en-GB"/>
         </w:rPr>
       </w:pPr>
       <w:r>
@@ -2548,43 +3241,28 @@
         </w:rPr>
         <w:t xml:space="preserve">Moosmeier, J. (2011). Bundesländer Deutschland. </w:t>
       </w:r>
-      <w:proofErr w:type="spellStart"/>
-      <w:r>
-        <w:rPr>
-          <w:rStyle w:val="fontstyle01"/>
-          <w:sz w:val="24"/>
-        </w:rPr>
-        <w:t>Retrieved</w:t>
-      </w:r>
-      <w:proofErr w:type="spellEnd"/>
-      <w:r>
-        <w:rPr>
-          <w:rStyle w:val="fontstyle01"/>
-          <w:sz w:val="24"/>
-        </w:rPr>
-        <w:t xml:space="preserve"> </w:t>
-      </w:r>
-      <w:proofErr w:type="spellStart"/>
-      <w:r>
-        <w:rPr>
-          <w:rStyle w:val="fontstyle01"/>
-          <w:sz w:val="24"/>
-        </w:rPr>
-        <w:t>from</w:t>
-      </w:r>
-      <w:proofErr w:type="spellEnd"/>
-    </w:p>
-    <w:p>
-      <w:pPr>
-        <w:rPr>
-          <w:rStyle w:val="fontstyle01"/>
-          <w:sz w:val="24"/>
-        </w:rPr>
-      </w:pPr>
-      <w:r>
-        <w:rPr>
-          <w:rStyle w:val="fontstyle01"/>
-          <w:sz w:val="24"/>
+      <w:r>
+        <w:rPr>
+          <w:rStyle w:val="fontstyle01"/>
+          <w:sz w:val="24"/>
+          <w:lang w:val="en-GB"/>
+        </w:rPr>
+        <w:t>Retrieved from</w:t>
+      </w:r>
+    </w:p>
+    <w:p>
+      <w:pPr>
+        <w:rPr>
+          <w:rStyle w:val="fontstyle01"/>
+          <w:sz w:val="24"/>
+          <w:lang w:val="en-GB"/>
+        </w:rPr>
+      </w:pPr>
+      <w:r>
+        <w:rPr>
+          <w:rStyle w:val="fontstyle01"/>
+          <w:sz w:val="24"/>
+          <w:lang w:val="en-GB"/>
         </w:rPr>
         <w:t>https://www.arcgis.com/home/item.html?id=ae25571c60d94ce5b7fcbf74e27c00e0</w:t>
       </w:r>
@@ -2594,77 +3272,31 @@
         <w:rPr>
           <w:rStyle w:val="fontstyle01"/>
           <w:sz w:val="24"/>
-        </w:rPr>
-      </w:pPr>
-      <w:proofErr w:type="spellStart"/>
-      <w:r>
-        <w:rPr>
-          <w:rStyle w:val="fontstyle01"/>
-          <w:sz w:val="24"/>
-        </w:rPr>
-        <w:t>Schoening</w:t>
-      </w:r>
-      <w:proofErr w:type="spellEnd"/>
-      <w:r>
-        <w:rPr>
-          <w:rStyle w:val="fontstyle01"/>
-          <w:sz w:val="24"/>
-        </w:rPr>
-        <w:t xml:space="preserve">, H.-J. (2013). Tracking </w:t>
-      </w:r>
-      <w:proofErr w:type="spellStart"/>
-      <w:r>
-        <w:rPr>
-          <w:rStyle w:val="fontstyle01"/>
-          <w:sz w:val="24"/>
-        </w:rPr>
-        <w:t>changes</w:t>
-      </w:r>
-      <w:proofErr w:type="spellEnd"/>
-      <w:r>
-        <w:rPr>
-          <w:rStyle w:val="fontstyle01"/>
-          <w:sz w:val="24"/>
-        </w:rPr>
-        <w:t xml:space="preserve"> in PostgreSQL. </w:t>
-      </w:r>
-      <w:proofErr w:type="spellStart"/>
-      <w:r>
-        <w:rPr>
-          <w:rStyle w:val="fontstyle01"/>
-          <w:sz w:val="24"/>
-        </w:rPr>
-        <w:t>Retrieved</w:t>
-      </w:r>
-      <w:proofErr w:type="spellEnd"/>
-      <w:r>
-        <w:rPr>
-          <w:rStyle w:val="fontstyle01"/>
-          <w:sz w:val="24"/>
-        </w:rPr>
-        <w:t xml:space="preserve"> </w:t>
-      </w:r>
-      <w:proofErr w:type="spellStart"/>
-      <w:r>
-        <w:rPr>
-          <w:rStyle w:val="fontstyle01"/>
-          <w:sz w:val="24"/>
-        </w:rPr>
-        <w:t>from</w:t>
-      </w:r>
-      <w:proofErr w:type="spellEnd"/>
-    </w:p>
-    <w:p>
-      <w:pPr>
-        <w:rPr>
-          <w:rStyle w:val="fontstyle01"/>
-          <w:sz w:val="24"/>
-        </w:rPr>
-      </w:pPr>
-      <w:r>
-        <w:rPr>
-          <w:rStyle w:val="fontstyle01"/>
-          <w:sz w:val="24"/>
+          <w:lang w:val="en-GB"/>
+        </w:rPr>
+      </w:pPr>
+      <w:r>
+        <w:rPr>
+          <w:rStyle w:val="fontstyle01"/>
+          <w:sz w:val="24"/>
+          <w:lang w:val="en-GB"/>
+        </w:rPr>
+        <w:t>Schoening, H.-J. (2013). Tracking changes in PostgreSQL. Retrieved from</w:t>
+      </w:r>
+    </w:p>
+    <w:p>
+      <w:pPr>
+        <w:rPr>
+          <w:rStyle w:val="fontstyle01"/>
+          <w:sz w:val="24"/>
+          <w:lang w:val="en-GB"/>
+        </w:rPr>
+      </w:pPr>
+      <w:r>
+        <w:rPr>
+          <w:rStyle w:val="fontstyle01"/>
+          <w:sz w:val="24"/>
+          <w:lang w:val="en-GB"/>
         </w:rPr>
         <w:t>http://www.cybertec.at/tracking-changes-in-postgresql/</w:t>
       </w:r>
@@ -2674,484 +3306,74 @@
         <w:rPr>
           <w:rStyle w:val="fontstyle01"/>
           <w:sz w:val="24"/>
-        </w:rPr>
-      </w:pPr>
-      <w:proofErr w:type="spellStart"/>
-      <w:r>
-        <w:rPr>
-          <w:rStyle w:val="fontstyle01"/>
-          <w:sz w:val="24"/>
-        </w:rPr>
-        <w:t>Teorey</w:t>
-      </w:r>
-      <w:proofErr w:type="spellEnd"/>
-      <w:r>
-        <w:rPr>
-          <w:rStyle w:val="fontstyle01"/>
-          <w:sz w:val="24"/>
-        </w:rPr>
-        <w:t xml:space="preserve">, T., </w:t>
-      </w:r>
-      <w:proofErr w:type="spellStart"/>
-      <w:r>
-        <w:rPr>
-          <w:rStyle w:val="fontstyle01"/>
-          <w:sz w:val="24"/>
-        </w:rPr>
-        <w:t>Lightstone</w:t>
-      </w:r>
-      <w:proofErr w:type="spellEnd"/>
-      <w:r>
-        <w:rPr>
-          <w:rStyle w:val="fontstyle01"/>
-          <w:sz w:val="24"/>
-        </w:rPr>
-        <w:t>, S., &amp; Nadeau, T. (2006). Database Modeling and Design.</w:t>
-      </w:r>
-    </w:p>
-    <w:p>
-      <w:pPr>
-        <w:rPr>
-          <w:rStyle w:val="fontstyle01"/>
-          <w:sz w:val="24"/>
-        </w:rPr>
-      </w:pPr>
-      <w:r>
-        <w:rPr>
-          <w:rStyle w:val="fontstyle01"/>
-          <w:sz w:val="24"/>
-        </w:rPr>
-        <w:t>http://doi.org/10.1016/B978-012685352-0/50008-2</w:t>
-      </w:r>
-    </w:p>
-    <w:p>
-      <w:pPr>
-        <w:rPr>
-          <w:rStyle w:val="fontstyle01"/>
-          <w:sz w:val="24"/>
-        </w:rPr>
-      </w:pPr>
-      <w:r>
-        <w:rPr>
-          <w:rStyle w:val="fontstyle01"/>
-          <w:sz w:val="24"/>
-        </w:rPr>
-        <w:t xml:space="preserve">TULG. (2017). Pegeldaten. </w:t>
-      </w:r>
-      <w:proofErr w:type="spellStart"/>
-      <w:r>
-        <w:rPr>
-          <w:rStyle w:val="fontstyle01"/>
-          <w:sz w:val="24"/>
-        </w:rPr>
-        <w:t>Retrieved</w:t>
-      </w:r>
-      <w:proofErr w:type="spellEnd"/>
-      <w:r>
-        <w:rPr>
-          <w:rStyle w:val="fontstyle01"/>
-          <w:sz w:val="24"/>
-        </w:rPr>
-        <w:t xml:space="preserve"> </w:t>
-      </w:r>
-      <w:proofErr w:type="spellStart"/>
-      <w:r>
-        <w:rPr>
-          <w:rStyle w:val="fontstyle01"/>
-          <w:sz w:val="24"/>
-        </w:rPr>
-        <w:t>from</w:t>
-      </w:r>
-      <w:proofErr w:type="spellEnd"/>
-      <w:r>
-        <w:rPr>
-          <w:rStyle w:val="fontstyle01"/>
-          <w:sz w:val="24"/>
-        </w:rPr>
-        <w:t xml:space="preserve"> http://hnz.thueringen.de/hw2.0/datenladen.html</w:t>
-      </w:r>
-    </w:p>
-    <w:p>
-      <w:pPr>
-        <w:rPr>
-          <w:rStyle w:val="fontstyle01"/>
-          <w:sz w:val="24"/>
-        </w:rPr>
-      </w:pPr>
-    </w:p>
-    <w:p>
-      <w:pPr>
-        <w:rPr>
-          <w:rStyle w:val="fontstyle01"/>
-          <w:sz w:val="24"/>
-        </w:rPr>
-      </w:pPr>
-    </w:p>
-    <w:p>
-      <w:pPr>
-        <w:rPr>
-          <w:rStyle w:val="fontstyle01"/>
-          <w:sz w:val="24"/>
-        </w:rPr>
-      </w:pPr>
-    </w:p>
-    <w:p>
-      <w:pPr>
-        <w:rPr>
-          <w:rStyle w:val="fontstyle01"/>
-          <w:sz w:val="24"/>
-        </w:rPr>
-      </w:pPr>
-    </w:p>
-    <w:p>
-      <w:pPr>
-        <w:rPr>
-          <w:rStyle w:val="fontstyle01"/>
-          <w:sz w:val="24"/>
-        </w:rPr>
-      </w:pPr>
-    </w:p>
-    <w:p>
-      <w:pPr>
-        <w:rPr>
-          <w:rStyle w:val="fontstyle01"/>
-          <w:sz w:val="24"/>
-        </w:rPr>
-      </w:pPr>
-    </w:p>
-    <w:p>
-      <w:pPr>
-        <w:rPr>
-          <w:rStyle w:val="fontstyle01"/>
-          <w:sz w:val="24"/>
-        </w:rPr>
-      </w:pPr>
-    </w:p>
-    <w:p>
-      <w:pPr>
-        <w:rPr>
-          <w:rStyle w:val="fontstyle01"/>
-          <w:sz w:val="24"/>
-        </w:rPr>
-      </w:pPr>
-    </w:p>
-    <w:p>
-      <w:pPr>
-        <w:rPr>
-          <w:rStyle w:val="fontstyle01"/>
-          <w:sz w:val="24"/>
-        </w:rPr>
-      </w:pPr>
-    </w:p>
-    <w:p>
-      <w:pPr>
-        <w:rPr>
-          <w:rStyle w:val="fontstyle01"/>
-          <w:sz w:val="24"/>
-        </w:rPr>
-      </w:pPr>
-    </w:p>
-    <w:p>
-      <w:pPr>
-        <w:rPr>
-          <w:rStyle w:val="fontstyle01"/>
-          <w:sz w:val="24"/>
-        </w:rPr>
-      </w:pPr>
-    </w:p>
-    <w:p>
-      <w:pPr>
-        <w:rPr>
-          <w:rStyle w:val="fontstyle01"/>
-          <w:sz w:val="24"/>
-        </w:rPr>
-      </w:pPr>
-    </w:p>
-    <w:p>
-      <w:pPr>
-        <w:rPr>
-          <w:rStyle w:val="fontstyle01"/>
-          <w:sz w:val="24"/>
-        </w:rPr>
-      </w:pPr>
-    </w:p>
-    <w:p>
-      <w:pPr>
-        <w:rPr>
-          <w:rStyle w:val="fontstyle01"/>
-          <w:sz w:val="24"/>
-        </w:rPr>
-      </w:pPr>
-    </w:p>
-    <w:p>
-      <w:pPr>
-        <w:rPr>
-          <w:rStyle w:val="fontstyle01"/>
-          <w:sz w:val="24"/>
-        </w:rPr>
-      </w:pPr>
-    </w:p>
-    <w:p>
-      <w:pPr>
-        <w:rPr>
-          <w:rStyle w:val="fontstyle01"/>
-          <w:sz w:val="24"/>
-        </w:rPr>
-      </w:pPr>
-    </w:p>
-    <w:p>
-      <w:pPr>
-        <w:rPr>
-          <w:rStyle w:val="fontstyle01"/>
-          <w:sz w:val="24"/>
-        </w:rPr>
-      </w:pPr>
-    </w:p>
-    <w:p>
-      <w:pPr>
-        <w:rPr>
-          <w:rStyle w:val="fontstyle01"/>
-          <w:sz w:val="24"/>
-        </w:rPr>
-      </w:pPr>
-    </w:p>
-    <w:p>
-      <w:pPr>
-        <w:rPr>
-          <w:rStyle w:val="fontstyle01"/>
-          <w:sz w:val="24"/>
-        </w:rPr>
-      </w:pPr>
-    </w:p>
-    <w:p>
-      <w:pPr>
-        <w:rPr>
-          <w:rStyle w:val="fontstyle01"/>
-          <w:sz w:val="24"/>
-        </w:rPr>
-      </w:pPr>
-    </w:p>
-    <w:p>
-      <w:pPr>
-        <w:rPr>
-          <w:rStyle w:val="fontstyle01"/>
-          <w:sz w:val="24"/>
-        </w:rPr>
-      </w:pPr>
-    </w:p>
-    <w:p>
-      <w:pPr>
-        <w:rPr>
-          <w:rStyle w:val="fontstyle01"/>
-          <w:sz w:val="24"/>
-        </w:rPr>
-      </w:pPr>
-    </w:p>
-    <w:p>
-      <w:pPr>
-        <w:rPr>
-          <w:rStyle w:val="fontstyle01"/>
-          <w:sz w:val="24"/>
-        </w:rPr>
-      </w:pPr>
-    </w:p>
-    <w:p>
-      <w:pPr>
-        <w:rPr>
-          <w:rStyle w:val="fontstyle01"/>
-          <w:sz w:val="24"/>
-        </w:rPr>
-      </w:pPr>
-    </w:p>
-    <w:p>
-      <w:pPr>
-        <w:rPr>
-          <w:rStyle w:val="fontstyle01"/>
-          <w:sz w:val="24"/>
-        </w:rPr>
-      </w:pPr>
-    </w:p>
-    <w:p>
-      <w:pPr>
-        <w:rPr>
-          <w:rStyle w:val="fontstyle01"/>
-          <w:sz w:val="24"/>
-        </w:rPr>
-      </w:pPr>
-    </w:p>
-    <w:p>
-      <w:pPr>
-        <w:rPr>
-          <w:rStyle w:val="fontstyle01"/>
-          <w:sz w:val="24"/>
-        </w:rPr>
-      </w:pPr>
-    </w:p>
-    <w:p>
-      <w:pPr>
-        <w:rPr>
-          <w:rStyle w:val="fontstyle01"/>
-          <w:sz w:val="24"/>
-        </w:rPr>
-      </w:pPr>
-    </w:p>
-    <w:p>
-      <w:pPr>
-        <w:rPr>
-          <w:rStyle w:val="fontstyle01"/>
-          <w:sz w:val="24"/>
-        </w:rPr>
-      </w:pPr>
-    </w:p>
-    <w:p>
-      <w:pPr>
-        <w:rPr>
-          <w:rStyle w:val="fontstyle01"/>
-          <w:sz w:val="24"/>
-        </w:rPr>
-      </w:pPr>
-    </w:p>
-    <w:p>
-      <w:pPr>
-        <w:rPr>
-          <w:rStyle w:val="fontstyle01"/>
-          <w:sz w:val="24"/>
-        </w:rPr>
-      </w:pPr>
-    </w:p>
-    <w:p>
-      <w:pPr>
-        <w:rPr>
-          <w:rStyle w:val="fontstyle01"/>
-          <w:sz w:val="24"/>
-        </w:rPr>
-      </w:pPr>
-    </w:p>
-    <w:p>
-      <w:pPr>
-        <w:rPr>
-          <w:rStyle w:val="fontstyle01"/>
-          <w:sz w:val="24"/>
-        </w:rPr>
-      </w:pPr>
-    </w:p>
-    <w:p>
-      <w:pPr>
-        <w:rPr>
-          <w:rStyle w:val="fontstyle01"/>
-          <w:sz w:val="24"/>
-        </w:rPr>
-      </w:pPr>
-    </w:p>
-    <w:p>
-      <w:pPr>
-        <w:rPr>
-          <w:rStyle w:val="fontstyle01"/>
-          <w:sz w:val="24"/>
-        </w:rPr>
-      </w:pPr>
-    </w:p>
-    <w:p>
-      <w:pPr>
-        <w:rPr>
-          <w:rStyle w:val="fontstyle01"/>
-          <w:sz w:val="24"/>
-        </w:rPr>
-      </w:pPr>
-    </w:p>
-    <w:p>
-      <w:pPr>
-        <w:rPr>
-          <w:rStyle w:val="fontstyle01"/>
-          <w:sz w:val="24"/>
-        </w:rPr>
-      </w:pPr>
-    </w:p>
-    <w:p>
-      <w:pPr>
-        <w:rPr>
-          <w:rStyle w:val="fontstyle01"/>
-          <w:sz w:val="24"/>
-        </w:rPr>
-      </w:pPr>
-    </w:p>
-    <w:p>
-      <w:pPr>
-        <w:rPr>
-          <w:rStyle w:val="fontstyle01"/>
-          <w:sz w:val="24"/>
-        </w:rPr>
-      </w:pPr>
-    </w:p>
-    <w:p>
-      <w:pPr>
-        <w:rPr>
-          <w:rStyle w:val="fontstyle01"/>
-          <w:sz w:val="24"/>
-        </w:rPr>
-      </w:pPr>
-    </w:p>
-    <w:p>
-      <w:pPr>
-        <w:rPr>
-          <w:rStyle w:val="fontstyle01"/>
-          <w:sz w:val="24"/>
-        </w:rPr>
-      </w:pPr>
-    </w:p>
-    <w:p>
-      <w:pPr>
-        <w:rPr>
-          <w:rStyle w:val="fontstyle01"/>
-        </w:rPr>
-      </w:pPr>
-    </w:p>
-    <w:p>
-      <w:pPr>
-        <w:rPr>
-          <w:rStyle w:val="fontstyle01"/>
-        </w:rPr>
-      </w:pPr>
-    </w:p>
-    <w:p>
-      <w:pPr>
-        <w:rPr>
-          <w:rStyle w:val="fontstyle01"/>
-        </w:rPr>
-      </w:pPr>
-    </w:p>
-    <w:p>
-      <w:pPr>
-        <w:rPr>
-          <w:rStyle w:val="fontstyle01"/>
-        </w:rPr>
-      </w:pPr>
-    </w:p>
-    <w:p>
-      <w:pPr>
-        <w:rPr>
-          <w:rStyle w:val="fontstyle01"/>
-        </w:rPr>
-      </w:pPr>
-    </w:p>
-    <w:p>
-      <w:pPr>
-        <w:rPr>
-          <w:rStyle w:val="fontstyle01"/>
-        </w:rPr>
-      </w:pPr>
-    </w:p>
-    <w:p>
-      <w:pPr>
-        <w:rPr>
-          <w:rStyle w:val="fontstyle01"/>
-        </w:rPr>
-      </w:pPr>
-    </w:p>
-    <w:p>
-      <w:pPr>
-        <w:rPr>
-          <w:rStyle w:val="fontstyle01"/>
+          <w:lang w:val="en-GB"/>
+        </w:rPr>
+      </w:pPr>
+      <w:r>
+        <w:rPr>
+          <w:rStyle w:val="fontstyle01"/>
+          <w:sz w:val="24"/>
+          <w:lang w:val="en-GB"/>
+        </w:rPr>
+        <w:t>TULG. (2017). Pegeldaten. Retrieved from http://hnz.thueringen.de/hw2.0/datenladen.html</w:t>
+      </w:r>
+    </w:p>
+    <w:p>
+      <w:pPr>
+        <w:rPr>
+          <w:rStyle w:val="fontstyle01"/>
+          <w:sz w:val="24"/>
+          <w:lang w:val="en-GB"/>
+        </w:rPr>
+      </w:pPr>
+    </w:p>
+    <w:p>
+      <w:pPr>
+        <w:rPr>
+          <w:rStyle w:val="fontstyle01"/>
+          <w:sz w:val="24"/>
+          <w:lang w:val="en-GB"/>
+        </w:rPr>
+      </w:pPr>
+    </w:p>
+    <w:p>
+      <w:pPr>
+        <w:rPr>
+          <w:rStyle w:val="fontstyle01"/>
+          <w:sz w:val="24"/>
+          <w:lang w:val="en-GB"/>
+        </w:rPr>
+      </w:pPr>
+    </w:p>
+    <w:p>
+      <w:pPr>
+        <w:rPr>
+          <w:rStyle w:val="fontstyle01"/>
+          <w:lang w:val="en-GB"/>
+        </w:rPr>
+      </w:pPr>
+    </w:p>
+    <w:p>
+      <w:pPr>
+        <w:rPr>
+          <w:rStyle w:val="fontstyle01"/>
+          <w:lang w:val="en-GB"/>
+        </w:rPr>
+      </w:pPr>
+    </w:p>
+    <w:p>
+      <w:pPr>
+        <w:rPr>
+          <w:rStyle w:val="fontstyle01"/>
+          <w:lang w:val="en-GB"/>
+        </w:rPr>
+      </w:pPr>
+    </w:p>
+    <w:p>
+      <w:pPr>
+        <w:rPr>
+          <w:rStyle w:val="fontstyle01"/>
+          <w:lang w:val="en-GB"/>
         </w:rPr>
       </w:pPr>
     </w:p>
@@ -3163,6 +3385,56 @@
     </w:sectPr>
   </w:body>
 </w:document>
+</file>
+
+<file path=word/endnotes.xml><?xml version="1.0" encoding="utf-8"?>
+<w:endnotes xmlns:wpc="http://schemas.microsoft.com/office/word/2010/wordprocessingCanvas" xmlns:cx="http://schemas.microsoft.com/office/drawing/2014/chartex" xmlns:cx1="http://schemas.microsoft.com/office/drawing/2015/9/8/chartex" xmlns:cx2="http://schemas.microsoft.com/office/drawing/2015/10/21/chartex" xmlns:cx3="http://schemas.microsoft.com/office/drawing/2016/5/9/chartex" xmlns:cx4="http://schemas.microsoft.com/office/drawing/2016/5/10/chartex" xmlns:cx5="http://schemas.microsoft.com/office/drawing/2016/5/11/chartex" xmlns:cx6="http://schemas.microsoft.com/office/drawing/2016/5/12/chartex" xmlns:cx7="http://schemas.microsoft.com/office/drawing/2016/5/13/chartex" xmlns:cx8="http://schemas.microsoft.com/office/drawing/2016/5/14/chartex" xmlns:mc="http://schemas.openxmlformats.org/markup-compatibility/2006" xmlns:aink="http://schemas.microsoft.com/office/drawing/2016/ink" xmlns:am3d="http://schemas.microsoft.com/office/drawing/2017/model3d" xmlns:o="urn:schemas-microsoft-com:office:office" xmlns:r="http://schemas.openxmlformats.org/officeDocument/2006/relationships" xmlns:m="http://schemas.openxmlformats.org/officeDocument/2006/math" xmlns:v="urn:schemas-microsoft-com:vml" xmlns:wp14="http://schemas.microsoft.com/office/word/2010/wordprocessingDrawing" xmlns:wp="http://schemas.openxmlformats.org/drawingml/2006/wordprocessingDrawing" xmlns:w10="urn:schemas-microsoft-com:office:word" xmlns:w="http://schemas.openxmlformats.org/wordprocessingml/2006/main" xmlns:w14="http://schemas.microsoft.com/office/word/2010/wordml" xmlns:w15="http://schemas.microsoft.com/office/word/2012/wordml" xmlns:w16cid="http://schemas.microsoft.com/office/word/2016/wordml/cid" xmlns:w16se="http://schemas.microsoft.com/office/word/2015/wordml/symex" xmlns:wpg="http://schemas.microsoft.com/office/word/2010/wordprocessingGroup" xmlns:wpi="http://schemas.microsoft.com/office/word/2010/wordprocessingInk" xmlns:wne="http://schemas.microsoft.com/office/word/2006/wordml" xmlns:wps="http://schemas.microsoft.com/office/word/2010/wordprocessingShape" mc:Ignorable="w14 w15 w16se w16cid wp14">
+  <w:endnote w:type="separator" w:id="-1">
+    <w:p>
+      <w:pPr>
+        <w:spacing w:after="0" w:line="240" w:lineRule="auto"/>
+      </w:pPr>
+      <w:r>
+        <w:separator/>
+      </w:r>
+    </w:p>
+  </w:endnote>
+  <w:endnote w:type="continuationSeparator" w:id="0">
+    <w:p>
+      <w:pPr>
+        <w:spacing w:after="0" w:line="240" w:lineRule="auto"/>
+      </w:pPr>
+      <w:r>
+        <w:continuationSeparator/>
+      </w:r>
+    </w:p>
+  </w:endnote>
+</w:endnotes>
+</file>
+
+<file path=word/footnotes.xml><?xml version="1.0" encoding="utf-8"?>
+<w:footnotes xmlns:wpc="http://schemas.microsoft.com/office/word/2010/wordprocessingCanvas" xmlns:cx="http://schemas.microsoft.com/office/drawing/2014/chartex" xmlns:cx1="http://schemas.microsoft.com/office/drawing/2015/9/8/chartex" xmlns:cx2="http://schemas.microsoft.com/office/drawing/2015/10/21/chartex" xmlns:cx3="http://schemas.microsoft.com/office/drawing/2016/5/9/chartex" xmlns:cx4="http://schemas.microsoft.com/office/drawing/2016/5/10/chartex" xmlns:cx5="http://schemas.microsoft.com/office/drawing/2016/5/11/chartex" xmlns:cx6="http://schemas.microsoft.com/office/drawing/2016/5/12/chartex" xmlns:cx7="http://schemas.microsoft.com/office/drawing/2016/5/13/chartex" xmlns:cx8="http://schemas.microsoft.com/office/drawing/2016/5/14/chartex" xmlns:mc="http://schemas.openxmlformats.org/markup-compatibility/2006" xmlns:aink="http://schemas.microsoft.com/office/drawing/2016/ink" xmlns:am3d="http://schemas.microsoft.com/office/drawing/2017/model3d" xmlns:o="urn:schemas-microsoft-com:office:office" xmlns:r="http://schemas.openxmlformats.org/officeDocument/2006/relationships" xmlns:m="http://schemas.openxmlformats.org/officeDocument/2006/math" xmlns:v="urn:schemas-microsoft-com:vml" xmlns:wp14="http://schemas.microsoft.com/office/word/2010/wordprocessingDrawing" xmlns:wp="http://schemas.openxmlformats.org/drawingml/2006/wordprocessingDrawing" xmlns:w10="urn:schemas-microsoft-com:office:word" xmlns:w="http://schemas.openxmlformats.org/wordprocessingml/2006/main" xmlns:w14="http://schemas.microsoft.com/office/word/2010/wordml" xmlns:w15="http://schemas.microsoft.com/office/word/2012/wordml" xmlns:w16cid="http://schemas.microsoft.com/office/word/2016/wordml/cid" xmlns:w16se="http://schemas.microsoft.com/office/word/2015/wordml/symex" xmlns:wpg="http://schemas.microsoft.com/office/word/2010/wordprocessingGroup" xmlns:wpi="http://schemas.microsoft.com/office/word/2010/wordprocessingInk" xmlns:wne="http://schemas.microsoft.com/office/word/2006/wordml" xmlns:wps="http://schemas.microsoft.com/office/word/2010/wordprocessingShape" mc:Ignorable="w14 w15 w16se w16cid wp14">
+  <w:footnote w:type="separator" w:id="-1">
+    <w:p>
+      <w:pPr>
+        <w:spacing w:after="0" w:line="240" w:lineRule="auto"/>
+      </w:pPr>
+      <w:r>
+        <w:separator/>
+      </w:r>
+    </w:p>
+  </w:footnote>
+  <w:footnote w:type="continuationSeparator" w:id="0">
+    <w:p>
+      <w:pPr>
+        <w:spacing w:after="0" w:line="240" w:lineRule="auto"/>
+      </w:pPr>
+      <w:r>
+        <w:continuationSeparator/>
+      </w:r>
+    </w:p>
+  </w:footnote>
+</w:footnotes>
 </file>
 
 <file path=word/numbering.xml><?xml version="1.0" encoding="utf-8"?>
@@ -3434,6 +3706,119 @@
       </w:pPr>
     </w:lvl>
   </w:abstractNum>
+  <w:abstractNum w:abstractNumId="3" w15:restartNumberingAfterBreak="0">
+    <w:nsid w:val="630C193A"/>
+    <w:multiLevelType w:val="hybridMultilevel"/>
+    <w:tmpl w:val="63507DEA"/>
+    <w:lvl w:ilvl="0" w:tplc="595A34F0">
+      <w:start w:val="4"/>
+      <w:numFmt w:val="bullet"/>
+      <w:lvlText w:val="-"/>
+      <w:lvlJc w:val="left"/>
+      <w:pPr>
+        <w:ind w:left="420" w:hanging="360"/>
+      </w:pPr>
+      <w:rPr>
+        <w:rFonts w:ascii="TimesNewRomanPSMT" w:eastAsiaTheme="minorHAnsi" w:hAnsi="TimesNewRomanPSMT" w:cstheme="minorBidi" w:hint="default"/>
+      </w:rPr>
+    </w:lvl>
+    <w:lvl w:ilvl="1" w:tplc="04070003" w:tentative="1">
+      <w:start w:val="1"/>
+      <w:numFmt w:val="bullet"/>
+      <w:lvlText w:val="o"/>
+      <w:lvlJc w:val="left"/>
+      <w:pPr>
+        <w:ind w:left="1140" w:hanging="360"/>
+      </w:pPr>
+      <w:rPr>
+        <w:rFonts w:ascii="Courier New" w:hAnsi="Courier New" w:cs="Courier New" w:hint="default"/>
+      </w:rPr>
+    </w:lvl>
+    <w:lvl w:ilvl="2" w:tplc="04070005" w:tentative="1">
+      <w:start w:val="1"/>
+      <w:numFmt w:val="bullet"/>
+      <w:lvlText w:val=""/>
+      <w:lvlJc w:val="left"/>
+      <w:pPr>
+        <w:ind w:left="1860" w:hanging="360"/>
+      </w:pPr>
+      <w:rPr>
+        <w:rFonts w:ascii="Wingdings" w:hAnsi="Wingdings" w:hint="default"/>
+      </w:rPr>
+    </w:lvl>
+    <w:lvl w:ilvl="3" w:tplc="04070001" w:tentative="1">
+      <w:start w:val="1"/>
+      <w:numFmt w:val="bullet"/>
+      <w:lvlText w:val=""/>
+      <w:lvlJc w:val="left"/>
+      <w:pPr>
+        <w:ind w:left="2580" w:hanging="360"/>
+      </w:pPr>
+      <w:rPr>
+        <w:rFonts w:ascii="Symbol" w:hAnsi="Symbol" w:hint="default"/>
+      </w:rPr>
+    </w:lvl>
+    <w:lvl w:ilvl="4" w:tplc="04070003" w:tentative="1">
+      <w:start w:val="1"/>
+      <w:numFmt w:val="bullet"/>
+      <w:lvlText w:val="o"/>
+      <w:lvlJc w:val="left"/>
+      <w:pPr>
+        <w:ind w:left="3300" w:hanging="360"/>
+      </w:pPr>
+      <w:rPr>
+        <w:rFonts w:ascii="Courier New" w:hAnsi="Courier New" w:cs="Courier New" w:hint="default"/>
+      </w:rPr>
+    </w:lvl>
+    <w:lvl w:ilvl="5" w:tplc="04070005" w:tentative="1">
+      <w:start w:val="1"/>
+      <w:numFmt w:val="bullet"/>
+      <w:lvlText w:val=""/>
+      <w:lvlJc w:val="left"/>
+      <w:pPr>
+        <w:ind w:left="4020" w:hanging="360"/>
+      </w:pPr>
+      <w:rPr>
+        <w:rFonts w:ascii="Wingdings" w:hAnsi="Wingdings" w:hint="default"/>
+      </w:rPr>
+    </w:lvl>
+    <w:lvl w:ilvl="6" w:tplc="04070001" w:tentative="1">
+      <w:start w:val="1"/>
+      <w:numFmt w:val="bullet"/>
+      <w:lvlText w:val=""/>
+      <w:lvlJc w:val="left"/>
+      <w:pPr>
+        <w:ind w:left="4740" w:hanging="360"/>
+      </w:pPr>
+      <w:rPr>
+        <w:rFonts w:ascii="Symbol" w:hAnsi="Symbol" w:hint="default"/>
+      </w:rPr>
+    </w:lvl>
+    <w:lvl w:ilvl="7" w:tplc="04070003" w:tentative="1">
+      <w:start w:val="1"/>
+      <w:numFmt w:val="bullet"/>
+      <w:lvlText w:val="o"/>
+      <w:lvlJc w:val="left"/>
+      <w:pPr>
+        <w:ind w:left="5460" w:hanging="360"/>
+      </w:pPr>
+      <w:rPr>
+        <w:rFonts w:ascii="Courier New" w:hAnsi="Courier New" w:cs="Courier New" w:hint="default"/>
+      </w:rPr>
+    </w:lvl>
+    <w:lvl w:ilvl="8" w:tplc="04070005" w:tentative="1">
+      <w:start w:val="1"/>
+      <w:numFmt w:val="bullet"/>
+      <w:lvlText w:val=""/>
+      <w:lvlJc w:val="left"/>
+      <w:pPr>
+        <w:ind w:left="6180" w:hanging="360"/>
+      </w:pPr>
+      <w:rPr>
+        <w:rFonts w:ascii="Wingdings" w:hAnsi="Wingdings" w:hint="default"/>
+      </w:rPr>
+    </w:lvl>
+  </w:abstractNum>
   <w:num w:numId="1">
     <w:abstractNumId w:val="1"/>
   </w:num>
@@ -3442,6 +3827,9 @@
   </w:num>
   <w:num w:numId="3">
     <w:abstractNumId w:val="2"/>
+  </w:num>
+  <w:num w:numId="4">
+    <w:abstractNumId w:val="3"/>
   </w:num>
 </w:numbering>
 </file>
@@ -3898,6 +4286,108 @@
       <w:contextualSpacing/>
     </w:pPr>
   </w:style>
+  <w:style w:type="paragraph" w:styleId="Beschriftung">
+    <w:name w:val="caption"/>
+    <w:basedOn w:val="Standard"/>
+    <w:next w:val="Standard"/>
+    <w:uiPriority w:val="35"/>
+    <w:unhideWhenUsed/>
+    <w:qFormat/>
+    <w:rsid w:val="003801E5"/>
+    <w:pPr>
+      <w:spacing w:after="200" w:line="240" w:lineRule="auto"/>
+    </w:pPr>
+    <w:rPr>
+      <w:i/>
+      <w:iCs/>
+      <w:color w:val="44546A" w:themeColor="text2"/>
+      <w:sz w:val="18"/>
+      <w:szCs w:val="18"/>
+    </w:rPr>
+  </w:style>
+  <w:style w:type="paragraph" w:styleId="Endnotentext">
+    <w:name w:val="endnote text"/>
+    <w:basedOn w:val="Standard"/>
+    <w:link w:val="EndnotentextZchn"/>
+    <w:uiPriority w:val="99"/>
+    <w:semiHidden/>
+    <w:unhideWhenUsed/>
+    <w:rsid w:val="00BD1C24"/>
+    <w:pPr>
+      <w:spacing w:after="0" w:line="240" w:lineRule="auto"/>
+    </w:pPr>
+    <w:rPr>
+      <w:sz w:val="20"/>
+      <w:szCs w:val="20"/>
+    </w:rPr>
+  </w:style>
+  <w:style w:type="character" w:customStyle="1" w:styleId="EndnotentextZchn">
+    <w:name w:val="Endnotentext Zchn"/>
+    <w:basedOn w:val="Absatz-Standardschriftart"/>
+    <w:link w:val="Endnotentext"/>
+    <w:uiPriority w:val="99"/>
+    <w:semiHidden/>
+    <w:rsid w:val="00BD1C24"/>
+    <w:rPr>
+      <w:sz w:val="20"/>
+      <w:szCs w:val="20"/>
+    </w:rPr>
+  </w:style>
+  <w:style w:type="character" w:styleId="Endnotenzeichen">
+    <w:name w:val="endnote reference"/>
+    <w:basedOn w:val="Absatz-Standardschriftart"/>
+    <w:uiPriority w:val="99"/>
+    <w:semiHidden/>
+    <w:unhideWhenUsed/>
+    <w:rsid w:val="00BD1C24"/>
+    <w:rPr>
+      <w:vertAlign w:val="superscript"/>
+    </w:rPr>
+  </w:style>
+  <w:style w:type="paragraph" w:styleId="Kopfzeile">
+    <w:name w:val="header"/>
+    <w:basedOn w:val="Standard"/>
+    <w:link w:val="KopfzeileZchn"/>
+    <w:uiPriority w:val="99"/>
+    <w:unhideWhenUsed/>
+    <w:rsid w:val="00212E72"/>
+    <w:pPr>
+      <w:tabs>
+        <w:tab w:val="center" w:pos="4536"/>
+        <w:tab w:val="right" w:pos="9072"/>
+      </w:tabs>
+      <w:spacing w:after="0" w:line="240" w:lineRule="auto"/>
+    </w:pPr>
+  </w:style>
+  <w:style w:type="character" w:customStyle="1" w:styleId="KopfzeileZchn">
+    <w:name w:val="Kopfzeile Zchn"/>
+    <w:basedOn w:val="Absatz-Standardschriftart"/>
+    <w:link w:val="Kopfzeile"/>
+    <w:uiPriority w:val="99"/>
+    <w:rsid w:val="00212E72"/>
+  </w:style>
+  <w:style w:type="paragraph" w:styleId="Fuzeile">
+    <w:name w:val="footer"/>
+    <w:basedOn w:val="Standard"/>
+    <w:link w:val="FuzeileZchn"/>
+    <w:uiPriority w:val="99"/>
+    <w:unhideWhenUsed/>
+    <w:rsid w:val="00212E72"/>
+    <w:pPr>
+      <w:tabs>
+        <w:tab w:val="center" w:pos="4536"/>
+        <w:tab w:val="right" w:pos="9072"/>
+      </w:tabs>
+      <w:spacing w:after="0" w:line="240" w:lineRule="auto"/>
+    </w:pPr>
+  </w:style>
+  <w:style w:type="character" w:customStyle="1" w:styleId="FuzeileZchn">
+    <w:name w:val="Fußzeile Zchn"/>
+    <w:basedOn w:val="Absatz-Standardschriftart"/>
+    <w:link w:val="Fuzeile"/>
+    <w:uiPriority w:val="99"/>
+    <w:rsid w:val="00212E72"/>
+  </w:style>
 </w:styles>
 </file>
 
@@ -4167,7 +4657,7 @@
 </file>
 
 <file path=customXml/itemProps1.xml><?xml version="1.0" encoding="utf-8"?>
-<ds:datastoreItem xmlns:ds="http://schemas.openxmlformats.org/officeDocument/2006/customXml" ds:itemID="{5A1B5C6D-12C1-43AF-88E2-95E27CA5D6D0}">
+<ds:datastoreItem xmlns:ds="http://schemas.openxmlformats.org/officeDocument/2006/customXml" ds:itemID="{383D70E3-28D6-412D-8AE8-D26FCB0D7E47}">
   <ds:schemaRefs>
     <ds:schemaRef ds:uri="http://schemas.openxmlformats.org/officeDocument/2006/bibliography"/>
   </ds:schemaRefs>

</xml_diff>

<commit_message>
finished writing first draft
</commit_message>
<xml_diff>
--- a/writing/geodb_doc.docx
+++ b/writing/geodb_doc.docx
@@ -4878,54 +4878,6 @@
         <w:pStyle w:val="Beschriftung"/>
         <w:jc w:val="both"/>
       </w:pPr>
-    </w:p>
-    <w:p>
-      <w:pPr>
-        <w:pStyle w:val="Beschriftung"/>
-        <w:jc w:val="both"/>
-      </w:pPr>
-    </w:p>
-    <w:p>
-      <w:pPr>
-        <w:pStyle w:val="Beschriftung"/>
-        <w:jc w:val="both"/>
-      </w:pPr>
-    </w:p>
-    <w:p>
-      <w:pPr>
-        <w:pStyle w:val="Beschriftung"/>
-        <w:jc w:val="both"/>
-      </w:pPr>
-    </w:p>
-    <w:p>
-      <w:pPr>
-        <w:pStyle w:val="Beschriftung"/>
-        <w:jc w:val="both"/>
-      </w:pPr>
-    </w:p>
-    <w:p>
-      <w:pPr>
-        <w:pStyle w:val="Beschriftung"/>
-        <w:jc w:val="both"/>
-      </w:pPr>
-    </w:p>
-    <w:p>
-      <w:pPr>
-        <w:pStyle w:val="Beschriftung"/>
-        <w:jc w:val="both"/>
-      </w:pPr>
-    </w:p>
-    <w:p>
-      <w:pPr>
-        <w:pStyle w:val="Beschriftung"/>
-        <w:jc w:val="both"/>
-      </w:pPr>
-    </w:p>
-    <w:p>
-      <w:pPr>
-        <w:pStyle w:val="Beschriftung"/>
-        <w:jc w:val="both"/>
-      </w:pPr>
       <w:r>
         <w:t xml:space="preserve">Abbildung </w:t>
       </w:r>
@@ -4938,25 +4890,445 @@
         </w:r>
       </w:fldSimple>
       <w:r>
-        <w:t>)</w:t>
-      </w:r>
-      <w:r>
-        <w:t xml:space="preserve"> </w:t>
-      </w:r>
-      <w:r>
-        <w:t>Sichten</w:t>
-      </w:r>
-      <w:r>
-        <w:t xml:space="preserve"> der Jahres- und Wochenmittel</w:t>
-      </w:r>
+        <w:t>) Erstellung der Sichten</w:t>
+      </w:r>
+      <w:r>
+        <w:rPr>
+          <w:noProof/>
+        </w:rPr>
+        <mc:AlternateContent>
+          <mc:Choice Requires="wps">
+            <w:drawing>
+              <wp:anchor distT="0" distB="0" distL="114300" distR="114300" simplePos="0" relativeHeight="251670528" behindDoc="1" locked="0" layoutInCell="1" allowOverlap="1" wp14:anchorId="19F8AE45" wp14:editId="74424DA7">
+                <wp:simplePos x="0" y="0"/>
+                <wp:positionH relativeFrom="column">
+                  <wp:posOffset>-635</wp:posOffset>
+                </wp:positionH>
+                <wp:positionV relativeFrom="paragraph">
+                  <wp:posOffset>1170940</wp:posOffset>
+                </wp:positionV>
+                <wp:extent cx="5760720" cy="635"/>
+                <wp:effectExtent l="0" t="0" r="0" b="0"/>
+                <wp:wrapTight wrapText="bothSides">
+                  <wp:wrapPolygon edited="0">
+                    <wp:start x="0" y="0"/>
+                    <wp:lineTo x="0" y="21600"/>
+                    <wp:lineTo x="21600" y="21600"/>
+                    <wp:lineTo x="21600" y="0"/>
+                  </wp:wrapPolygon>
+                </wp:wrapTight>
+                <wp:docPr id="21" name="Textfeld 21"/>
+                <wp:cNvGraphicFramePr/>
+                <a:graphic xmlns:a="http://schemas.openxmlformats.org/drawingml/2006/main">
+                  <a:graphicData uri="http://schemas.microsoft.com/office/word/2010/wordprocessingShape">
+                    <wps:wsp>
+                      <wps:cNvSpPr txBox="1"/>
+                      <wps:spPr>
+                        <a:xfrm>
+                          <a:off x="0" y="0"/>
+                          <a:ext cx="5760720" cy="635"/>
+                        </a:xfrm>
+                        <a:prstGeom prst="rect">
+                          <a:avLst/>
+                        </a:prstGeom>
+                        <a:solidFill>
+                          <a:prstClr val="white"/>
+                        </a:solidFill>
+                        <a:ln>
+                          <a:noFill/>
+                        </a:ln>
+                      </wps:spPr>
+                      <wps:txbx>
+                        <w:txbxContent>
+                          <w:p>
+                            <w:pPr>
+                              <w:pStyle w:val="Beschriftung"/>
+                            </w:pPr>
+                            <w:r>
+                              <w:t xml:space="preserve">Abbildung </w:t>
+                            </w:r>
+                            <w:fldSimple w:instr=" SEQ Abbildung \* ARABIC ">
+                              <w:r>
+                                <w:rPr>
+                                  <w:noProof/>
+                                </w:rPr>
+                                <w:t>15</w:t>
+                              </w:r>
+                            </w:fldSimple>
+                            <w:r>
+                              <w:t>) Sicht Jahresmittel-Klima</w:t>
+                            </w:r>
+                          </w:p>
+                        </w:txbxContent>
+                      </wps:txbx>
+                      <wps:bodyPr rot="0" spcFirstLastPara="0" vertOverflow="overflow" horzOverflow="overflow" vert="horz" wrap="square" lIns="0" tIns="0" rIns="0" bIns="0" numCol="1" spcCol="0" rtlCol="0" fromWordArt="0" anchor="t" anchorCtr="0" forceAA="0" compatLnSpc="1">
+                        <a:prstTxWarp prst="textNoShape">
+                          <a:avLst/>
+                        </a:prstTxWarp>
+                        <a:spAutoFit/>
+                      </wps:bodyPr>
+                    </wps:wsp>
+                  </a:graphicData>
+                </a:graphic>
+              </wp:anchor>
+            </w:drawing>
+          </mc:Choice>
+          <mc:Fallback>
+            <w:pict>
+              <v:shape w14:anchorId="19F8AE45" id="Textfeld 21" o:spid="_x0000_s1029" type="#_x0000_t202" style="position:absolute;left:0;text-align:left;margin-left:-.05pt;margin-top:92.2pt;width:453.6pt;height:.05pt;z-index:-251645952;visibility:visible;mso-wrap-style:square;mso-wrap-distance-left:9pt;mso-wrap-distance-top:0;mso-wrap-distance-right:9pt;mso-wrap-distance-bottom:0;mso-position-horizontal:absolute;mso-position-horizontal-relative:text;mso-position-vertical:absolute;mso-position-vertical-relative:text;v-text-anchor:top" o:gfxdata="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" stroked="f">
+                <v:textbox style="mso-fit-shape-to-text:t" inset="0,0,0,0">
+                  <w:txbxContent>
+                    <w:p>
+                      <w:pPr>
+                        <w:pStyle w:val="Beschriftung"/>
+                      </w:pPr>
+                      <w:r>
+                        <w:t xml:space="preserve">Abbildung </w:t>
+                      </w:r>
+                      <w:fldSimple w:instr=" SEQ Abbildung \* ARABIC ">
+                        <w:r>
+                          <w:rPr>
+                            <w:noProof/>
+                          </w:rPr>
+                          <w:t>15</w:t>
+                        </w:r>
+                      </w:fldSimple>
+                      <w:r>
+                        <w:t>) Sicht Jahresmittel-Klima</w:t>
+                      </w:r>
+                    </w:p>
+                  </w:txbxContent>
+                </v:textbox>
+                <w10:wrap type="tight"/>
+              </v:shape>
+            </w:pict>
+          </mc:Fallback>
+        </mc:AlternateContent>
+      </w:r>
+      <w:r>
+        <w:rPr>
+          <w:noProof/>
+        </w:rPr>
+        <w:drawing>
+          <wp:anchor distT="0" distB="0" distL="114300" distR="114300" simplePos="0" relativeHeight="251668480" behindDoc="1" locked="0" layoutInCell="1" allowOverlap="1">
+            <wp:simplePos x="0" y="0"/>
+            <wp:positionH relativeFrom="column">
+              <wp:posOffset>-635</wp:posOffset>
+            </wp:positionH>
+            <wp:positionV relativeFrom="paragraph">
+              <wp:posOffset>368935</wp:posOffset>
+            </wp:positionV>
+            <wp:extent cx="5760720" cy="744855"/>
+            <wp:effectExtent l="57150" t="57150" r="106680" b="112395"/>
+            <wp:wrapTight wrapText="bothSides">
+              <wp:wrapPolygon edited="0">
+                <wp:start x="-214" y="-1657"/>
+                <wp:lineTo x="-143" y="24307"/>
+                <wp:lineTo x="21929" y="24307"/>
+                <wp:lineTo x="21929" y="-1657"/>
+                <wp:lineTo x="-214" y="-1657"/>
+              </wp:wrapPolygon>
+            </wp:wrapTight>
+            <wp:docPr id="19" name="Grafik 19"/>
+            <wp:cNvGraphicFramePr>
+              <a:graphicFrameLocks xmlns:a="http://schemas.openxmlformats.org/drawingml/2006/main" noChangeAspect="1"/>
+            </wp:cNvGraphicFramePr>
+            <a:graphic xmlns:a="http://schemas.openxmlformats.org/drawingml/2006/main">
+              <a:graphicData uri="http://schemas.openxmlformats.org/drawingml/2006/picture">
+                <pic:pic xmlns:pic="http://schemas.openxmlformats.org/drawingml/2006/picture">
+                  <pic:nvPicPr>
+                    <pic:cNvPr id="19" name="jahresmittel.PNG"/>
+                    <pic:cNvPicPr/>
+                  </pic:nvPicPr>
+                  <pic:blipFill>
+                    <a:blip r:embed="rId23">
+                      <a:extLst>
+                        <a:ext uri="{28A0092B-C50C-407E-A947-70E740481C1C}">
+                          <a14:useLocalDpi xmlns:a14="http://schemas.microsoft.com/office/drawing/2010/main" val="0"/>
+                        </a:ext>
+                      </a:extLst>
+                    </a:blip>
+                    <a:stretch>
+                      <a:fillRect/>
+                    </a:stretch>
+                  </pic:blipFill>
+                  <pic:spPr>
+                    <a:xfrm>
+                      <a:off x="0" y="0"/>
+                      <a:ext cx="5760720" cy="744855"/>
+                    </a:xfrm>
+                    <a:prstGeom prst="rect">
+                      <a:avLst/>
+                    </a:prstGeom>
+                    <a:ln w="9525" cap="sq">
+                      <a:solidFill>
+                        <a:srgbClr val="000000"/>
+                      </a:solidFill>
+                      <a:miter lim="800000"/>
+                    </a:ln>
+                    <a:effectLst>
+                      <a:outerShdw blurRad="57150" dist="50800" dir="2700000" algn="tl" rotWithShape="0">
+                        <a:srgbClr val="000000">
+                          <a:alpha val="40000"/>
+                        </a:srgbClr>
+                      </a:outerShdw>
+                    </a:effectLst>
+                  </pic:spPr>
+                </pic:pic>
+              </a:graphicData>
+            </a:graphic>
+          </wp:anchor>
+        </w:drawing>
+      </w:r>
+    </w:p>
+    <w:p/>
+    <w:p>
+      <w:pPr>
+        <w:keepNext/>
+      </w:pPr>
+      <w:r>
+        <w:rPr>
+          <w:noProof/>
+        </w:rPr>
+        <w:lastRenderedPageBreak/>
+        <w:drawing>
+          <wp:inline distT="0" distB="0" distL="0" distR="0">
+            <wp:extent cx="5760720" cy="2025015"/>
+            <wp:effectExtent l="57150" t="57150" r="106680" b="108585"/>
+            <wp:docPr id="20" name="Grafik 20"/>
+            <wp:cNvGraphicFramePr>
+              <a:graphicFrameLocks xmlns:a="http://schemas.openxmlformats.org/drawingml/2006/main" noChangeAspect="1"/>
+            </wp:cNvGraphicFramePr>
+            <a:graphic xmlns:a="http://schemas.openxmlformats.org/drawingml/2006/main">
+              <a:graphicData uri="http://schemas.openxmlformats.org/drawingml/2006/picture">
+                <pic:pic xmlns:pic="http://schemas.openxmlformats.org/drawingml/2006/picture">
+                  <pic:nvPicPr>
+                    <pic:cNvPr id="20" name="wochenmittel.PNG"/>
+                    <pic:cNvPicPr/>
+                  </pic:nvPicPr>
+                  <pic:blipFill>
+                    <a:blip r:embed="rId24">
+                      <a:extLst>
+                        <a:ext uri="{28A0092B-C50C-407E-A947-70E740481C1C}">
+                          <a14:useLocalDpi xmlns:a14="http://schemas.microsoft.com/office/drawing/2010/main" val="0"/>
+                        </a:ext>
+                      </a:extLst>
+                    </a:blip>
+                    <a:stretch>
+                      <a:fillRect/>
+                    </a:stretch>
+                  </pic:blipFill>
+                  <pic:spPr>
+                    <a:xfrm>
+                      <a:off x="0" y="0"/>
+                      <a:ext cx="5760720" cy="2025015"/>
+                    </a:xfrm>
+                    <a:prstGeom prst="rect">
+                      <a:avLst/>
+                    </a:prstGeom>
+                    <a:ln w="9525" cap="sq">
+                      <a:solidFill>
+                        <a:srgbClr val="000000"/>
+                      </a:solidFill>
+                      <a:miter lim="800000"/>
+                    </a:ln>
+                    <a:effectLst>
+                      <a:outerShdw blurRad="57150" dist="50800" dir="2700000" algn="tl" rotWithShape="0">
+                        <a:srgbClr val="000000">
+                          <a:alpha val="40000"/>
+                        </a:srgbClr>
+                      </a:outerShdw>
+                    </a:effectLst>
+                  </pic:spPr>
+                </pic:pic>
+              </a:graphicData>
+            </a:graphic>
+          </wp:inline>
+        </w:drawing>
+      </w:r>
+    </w:p>
+    <w:p>
+      <w:pPr>
+        <w:pStyle w:val="Beschriftung"/>
+      </w:pPr>
+      <w:r>
+        <w:t xml:space="preserve">Abbildung </w:t>
+      </w:r>
+      <w:fldSimple w:instr=" SEQ Abbildung \* ARABIC ">
+        <w:r>
+          <w:rPr>
+            <w:noProof/>
+          </w:rPr>
+          <w:t>16</w:t>
+        </w:r>
+      </w:fldSimple>
+      <w:r>
+        <w:t>) Sicht Wochenmittel-Pegel</w:t>
+      </w:r>
+    </w:p>
+    <w:p>
+      <w:pPr>
+        <w:spacing w:line="360" w:lineRule="auto"/>
+        <w:jc w:val="both"/>
+        <w:rPr>
+          <w:rStyle w:val="fontstyle01"/>
+          <w:b/>
+          <w:sz w:val="24"/>
+        </w:rPr>
+      </w:pPr>
+      <w:r>
+        <w:rPr>
+          <w:rStyle w:val="fontstyle01"/>
+          <w:b/>
+          <w:sz w:val="24"/>
+        </w:rPr>
+        <w:t>9 Zusammenfassung</w:t>
+      </w:r>
+    </w:p>
+    <w:p>
+      <w:pPr>
+        <w:spacing w:line="360" w:lineRule="auto"/>
+        <w:jc w:val="both"/>
+        <w:rPr>
+          <w:rStyle w:val="fontstyle01"/>
+          <w:sz w:val="24"/>
+        </w:rPr>
+      </w:pPr>
+      <w:r>
+        <w:rPr>
+          <w:rStyle w:val="fontstyle01"/>
+          <w:sz w:val="24"/>
+        </w:rPr>
+        <w:t xml:space="preserve">In diesem Geodatenbankprojekt wurde ein PostrgeSQL/PostGIS Datenbank erstellt. Dies umfasste den Planungsprozess, mit der Erstellung eines konzeptionellen Datenbankmodels und dem daraus folgenden physischen Entity-Relationshipmodel, sowie die Datenbeschaffung und Vorverarbeitung. Das finalisierte Model wurden schließlich in PostgreSQL umgesetzt und mit den aufbereiten Daten befüllt. Im letzten Schritt wurde die Funktionalität der Datenbank und des Datenbank-Triggers durch Testabfragen und der Erstellung von Datenbanksichten kontrolliert. </w:t>
+      </w:r>
+    </w:p>
+    <w:p>
+      <w:pPr>
+        <w:spacing w:line="360" w:lineRule="auto"/>
+        <w:jc w:val="both"/>
+        <w:rPr>
+          <w:rStyle w:val="fontstyle01"/>
+          <w:i/>
+          <w:sz w:val="24"/>
+        </w:rPr>
+      </w:pPr>
+    </w:p>
+    <w:p>
+      <w:pPr>
+        <w:pStyle w:val="Listenabsatz"/>
+        <w:numPr>
+          <w:ilvl w:val="0"/>
+          <w:numId w:val="5"/>
+        </w:numPr>
+        <w:rPr>
+          <w:rStyle w:val="fontstyle01"/>
+          <w:sz w:val="24"/>
+        </w:rPr>
+      </w:pPr>
+      <w:r>
+        <w:rPr>
+          <w:rStyle w:val="fontstyle01"/>
+          <w:sz w:val="24"/>
+        </w:rPr>
+        <w:t>Sql sheets sortieren</w:t>
+      </w:r>
+    </w:p>
+    <w:p>
+      <w:pPr>
+        <w:pStyle w:val="Listenabsatz"/>
+        <w:numPr>
+          <w:ilvl w:val="0"/>
+          <w:numId w:val="5"/>
+        </w:numPr>
+        <w:rPr>
+          <w:rStyle w:val="fontstyle01"/>
+          <w:sz w:val="24"/>
+        </w:rPr>
+      </w:pPr>
+      <w:r>
+        <w:rPr>
+          <w:rStyle w:val="fontstyle01"/>
+          <w:sz w:val="24"/>
+        </w:rPr>
+        <w:t>Stations Personal einfügen</w:t>
+      </w:r>
+    </w:p>
+    <w:p>
+      <w:pPr>
+        <w:pStyle w:val="Listenabsatz"/>
+        <w:numPr>
+          <w:ilvl w:val="0"/>
+          <w:numId w:val="5"/>
+        </w:numPr>
+        <w:rPr>
+          <w:rStyle w:val="fontstyle01"/>
+          <w:sz w:val="24"/>
+        </w:rPr>
+      </w:pPr>
+      <w:r>
+        <w:rPr>
+          <w:rStyle w:val="fontstyle01"/>
+          <w:sz w:val="24"/>
+        </w:rPr>
+        <w:t>2 weitere Pegelstationen mit Messwerten einfügen</w:t>
+      </w:r>
+    </w:p>
+    <w:p>
+      <w:pPr>
+        <w:pStyle w:val="Listenabsatz"/>
+        <w:numPr>
+          <w:ilvl w:val="0"/>
+          <w:numId w:val="5"/>
+        </w:numPr>
+        <w:rPr>
+          <w:rStyle w:val="fontstyle01"/>
+          <w:sz w:val="24"/>
+        </w:rPr>
+      </w:pPr>
+      <w:r>
+        <w:rPr>
+          <w:rStyle w:val="fontstyle01"/>
+          <w:sz w:val="24"/>
+        </w:rPr>
+        <w:t>Formatieren und in Finalversion bringen</w:t>
+      </w:r>
+    </w:p>
+    <w:p>
+      <w:pPr>
+        <w:rPr>
+          <w:rStyle w:val="fontstyle01"/>
+          <w:sz w:val="24"/>
+        </w:rPr>
+      </w:pPr>
+    </w:p>
+    <w:p>
+      <w:pPr>
+        <w:rPr>
+          <w:rStyle w:val="fontstyle01"/>
+          <w:sz w:val="24"/>
+        </w:rPr>
+      </w:pPr>
       <w:bookmarkStart w:id="1" w:name="_GoBack"/>
       <w:bookmarkEnd w:id="1"/>
     </w:p>
-    <w:p/>
-    <w:p>
-      <w:pPr>
-        <w:spacing w:line="360" w:lineRule="auto"/>
-        <w:jc w:val="both"/>
+    <w:p>
+      <w:pPr>
+        <w:rPr>
+          <w:rStyle w:val="fontstyle01"/>
+          <w:sz w:val="24"/>
+        </w:rPr>
+      </w:pPr>
+    </w:p>
+    <w:p>
+      <w:pPr>
+        <w:rPr>
+          <w:rStyle w:val="fontstyle01"/>
+          <w:sz w:val="24"/>
+        </w:rPr>
+      </w:pPr>
+    </w:p>
+    <w:p>
+      <w:pPr>
         <w:rPr>
           <w:rStyle w:val="fontstyle01"/>
           <w:b/>
@@ -4969,93 +5341,6 @@
           <w:b/>
           <w:sz w:val="24"/>
         </w:rPr>
-        <w:t>9 Zusammenfassung</w:t>
-      </w:r>
-    </w:p>
-    <w:p>
-      <w:pPr>
-        <w:spacing w:line="360" w:lineRule="auto"/>
-        <w:jc w:val="both"/>
-        <w:rPr>
-          <w:rStyle w:val="fontstyle01"/>
-          <w:b/>
-          <w:sz w:val="24"/>
-        </w:rPr>
-      </w:pPr>
-    </w:p>
-    <w:p>
-      <w:pPr>
-        <w:spacing w:line="360" w:lineRule="auto"/>
-        <w:jc w:val="both"/>
-        <w:rPr>
-          <w:rStyle w:val="fontstyle01"/>
-          <w:i/>
-          <w:sz w:val="24"/>
-        </w:rPr>
-      </w:pPr>
-    </w:p>
-    <w:p>
-      <w:pPr>
-        <w:rPr>
-          <w:rStyle w:val="fontstyle01"/>
-          <w:sz w:val="24"/>
-        </w:rPr>
-      </w:pPr>
-    </w:p>
-    <w:p>
-      <w:pPr>
-        <w:rPr>
-          <w:rStyle w:val="fontstyle01"/>
-          <w:sz w:val="24"/>
-        </w:rPr>
-      </w:pPr>
-    </w:p>
-    <w:p>
-      <w:pPr>
-        <w:rPr>
-          <w:rStyle w:val="fontstyle01"/>
-          <w:sz w:val="24"/>
-        </w:rPr>
-      </w:pPr>
-    </w:p>
-    <w:p>
-      <w:pPr>
-        <w:rPr>
-          <w:rStyle w:val="fontstyle01"/>
-          <w:sz w:val="24"/>
-        </w:rPr>
-      </w:pPr>
-    </w:p>
-    <w:p>
-      <w:pPr>
-        <w:rPr>
-          <w:rStyle w:val="fontstyle01"/>
-          <w:sz w:val="24"/>
-        </w:rPr>
-      </w:pPr>
-    </w:p>
-    <w:p>
-      <w:pPr>
-        <w:rPr>
-          <w:rStyle w:val="fontstyle01"/>
-          <w:sz w:val="24"/>
-        </w:rPr>
-      </w:pPr>
-    </w:p>
-    <w:p>
-      <w:pPr>
-        <w:rPr>
-          <w:rStyle w:val="fontstyle01"/>
-          <w:b/>
-          <w:sz w:val="24"/>
-        </w:rPr>
-      </w:pPr>
-      <w:r>
-        <w:rPr>
-          <w:rStyle w:val="fontstyle01"/>
-          <w:b/>
-          <w:sz w:val="24"/>
-        </w:rPr>
         <w:t>Literatur</w:t>
       </w:r>
     </w:p>
@@ -5150,6 +5435,7 @@
           <w:rStyle w:val="fontstyle01"/>
           <w:sz w:val="24"/>
         </w:rPr>
+        <w:lastRenderedPageBreak/>
         <w:t>=nasPublication&amp;nn=16102</w:t>
       </w:r>
     </w:p>
@@ -6723,7 +7009,7 @@
 </file>
 
 <file path=customXml/itemProps1.xml><?xml version="1.0" encoding="utf-8"?>
-<ds:datastoreItem xmlns:ds="http://schemas.openxmlformats.org/officeDocument/2006/customXml" ds:itemID="{8593B34E-BCCE-433D-BD22-6E06C25AD591}">
+<ds:datastoreItem xmlns:ds="http://schemas.openxmlformats.org/officeDocument/2006/customXml" ds:itemID="{78AB56D5-165E-4308-8E7F-A4B9BE250C13}">
   <ds:schemaRefs>
     <ds:schemaRef ds:uri="http://schemas.openxmlformats.org/officeDocument/2006/bibliography"/>
   </ds:schemaRefs>

</xml_diff>

<commit_message>
added new stuff (Abbildung usw.)
</commit_message>
<xml_diff>
--- a/writing/geodb_doc.docx
+++ b/writing/geodb_doc.docx
@@ -614,21 +614,6 @@
           <w:rStyle w:val="fontstyle01"/>
           <w:sz w:val="24"/>
         </w:rPr>
-        <w:t>Tabellenverzeichnis</w:t>
-      </w:r>
-    </w:p>
-    <w:p>
-      <w:pPr>
-        <w:rPr>
-          <w:rStyle w:val="fontstyle01"/>
-          <w:sz w:val="24"/>
-        </w:rPr>
-      </w:pPr>
-      <w:r>
-        <w:rPr>
-          <w:rStyle w:val="fontstyle01"/>
-          <w:sz w:val="24"/>
-        </w:rPr>
         <w:t>Abkürzungsverzeichnis</w:t>
       </w:r>
     </w:p>
@@ -816,7 +801,8 @@
     <w:p>
       <w:pPr>
         <w:rPr>
-          <w:sz w:val="28"/>
+          <w:rStyle w:val="fontstyle01"/>
+          <w:sz w:val="24"/>
         </w:rPr>
       </w:pPr>
       <w:r>
@@ -829,40 +815,1631 @@
     </w:p>
     <w:p>
       <w:pPr>
-        <w:rPr>
-          <w:rStyle w:val="fontstyle01"/>
-        </w:rPr>
-      </w:pPr>
-    </w:p>
-    <w:p>
-      <w:pPr>
-        <w:rPr>
-          <w:rStyle w:val="fontstyle01"/>
-        </w:rPr>
-      </w:pPr>
-    </w:p>
-    <w:p>
-      <w:pPr>
-        <w:rPr>
-          <w:rStyle w:val="fontstyle01"/>
-          <w:sz w:val="24"/>
-        </w:rPr>
-      </w:pPr>
-    </w:p>
-    <w:p>
-      <w:pPr>
+        <w:spacing w:line="360" w:lineRule="auto"/>
+        <w:rPr>
+          <w:rStyle w:val="fontstyle01"/>
+          <w:rFonts w:ascii="Times New Roman" w:hAnsi="Times New Roman" w:cs="Times New Roman"/>
+          <w:sz w:val="24"/>
+          <w:szCs w:val="24"/>
+        </w:rPr>
+      </w:pPr>
+    </w:p>
+    <w:p>
+      <w:pPr>
+        <w:spacing w:line="360" w:lineRule="auto"/>
+        <w:rPr>
+          <w:rFonts w:ascii="Times New Roman" w:hAnsi="Times New Roman" w:cs="Times New Roman"/>
+          <w:sz w:val="24"/>
+          <w:szCs w:val="24"/>
+        </w:rPr>
+      </w:pPr>
+      <w:r>
+        <w:rPr>
+          <w:rStyle w:val="fontstyle01"/>
+          <w:rFonts w:ascii="Times New Roman" w:hAnsi="Times New Roman" w:cs="Times New Roman"/>
+          <w:sz w:val="24"/>
+          <w:szCs w:val="24"/>
+        </w:rPr>
+        <w:t xml:space="preserve">Abbildungsverzeichnis: </w:t>
+      </w:r>
+    </w:p>
+    <w:p>
+      <w:pPr>
+        <w:pStyle w:val="Abbildungsverzeichnis"/>
+        <w:tabs>
+          <w:tab w:val="right" w:leader="dot" w:pos="9062"/>
+        </w:tabs>
+        <w:spacing w:line="360" w:lineRule="auto"/>
+        <w:rPr>
+          <w:rFonts w:ascii="Times New Roman" w:hAnsi="Times New Roman" w:cs="Times New Roman"/>
+          <w:noProof/>
+          <w:sz w:val="24"/>
+          <w:szCs w:val="24"/>
+        </w:rPr>
+      </w:pPr>
+      <w:r>
+        <w:rPr>
+          <w:rStyle w:val="fontstyle01"/>
+          <w:rFonts w:ascii="Times New Roman" w:hAnsi="Times New Roman" w:cs="Times New Roman"/>
+          <w:sz w:val="24"/>
+          <w:szCs w:val="24"/>
+        </w:rPr>
+        <w:fldChar w:fldCharType="begin"/>
+      </w:r>
+      <w:r>
+        <w:rPr>
+          <w:rStyle w:val="fontstyle01"/>
+          <w:rFonts w:ascii="Times New Roman" w:hAnsi="Times New Roman" w:cs="Times New Roman"/>
+          <w:sz w:val="24"/>
+          <w:szCs w:val="24"/>
+        </w:rPr>
+        <w:instrText xml:space="preserve"> TOC \h \z \c "Abbildung" </w:instrText>
+      </w:r>
+      <w:r>
+        <w:rPr>
+          <w:rStyle w:val="fontstyle01"/>
+          <w:rFonts w:ascii="Times New Roman" w:hAnsi="Times New Roman" w:cs="Times New Roman"/>
+          <w:sz w:val="24"/>
+          <w:szCs w:val="24"/>
+        </w:rPr>
+        <w:fldChar w:fldCharType="separate"/>
+      </w:r>
+      <w:hyperlink r:id="rId8" w:anchor="_Toc498510342" w:history="1">
+        <w:r>
+          <w:rPr>
+            <w:rStyle w:val="Hyperlink"/>
+            <w:rFonts w:ascii="Times New Roman" w:hAnsi="Times New Roman" w:cs="Times New Roman"/>
+            <w:noProof/>
+            <w:sz w:val="24"/>
+            <w:szCs w:val="24"/>
+          </w:rPr>
+          <w:t>Abbildung 1) Methodisches Vorgehen</w:t>
+        </w:r>
+        <w:r>
+          <w:rPr>
+            <w:rFonts w:ascii="Times New Roman" w:hAnsi="Times New Roman" w:cs="Times New Roman"/>
+            <w:noProof/>
+            <w:webHidden/>
+            <w:sz w:val="24"/>
+            <w:szCs w:val="24"/>
+          </w:rPr>
+          <w:tab/>
+        </w:r>
+        <w:r>
+          <w:rPr>
+            <w:rFonts w:ascii="Times New Roman" w:hAnsi="Times New Roman" w:cs="Times New Roman"/>
+            <w:noProof/>
+            <w:webHidden/>
+            <w:sz w:val="24"/>
+            <w:szCs w:val="24"/>
+          </w:rPr>
+          <w:fldChar w:fldCharType="begin"/>
+        </w:r>
+        <w:r>
+          <w:rPr>
+            <w:rFonts w:ascii="Times New Roman" w:hAnsi="Times New Roman" w:cs="Times New Roman"/>
+            <w:noProof/>
+            <w:webHidden/>
+            <w:sz w:val="24"/>
+            <w:szCs w:val="24"/>
+          </w:rPr>
+          <w:instrText xml:space="preserve"> PAGEREF _Toc498510342 \h </w:instrText>
+        </w:r>
+        <w:r>
+          <w:rPr>
+            <w:rFonts w:ascii="Times New Roman" w:hAnsi="Times New Roman" w:cs="Times New Roman"/>
+            <w:noProof/>
+            <w:webHidden/>
+            <w:sz w:val="24"/>
+            <w:szCs w:val="24"/>
+          </w:rPr>
+        </w:r>
+        <w:r>
+          <w:rPr>
+            <w:rFonts w:ascii="Times New Roman" w:hAnsi="Times New Roman" w:cs="Times New Roman"/>
+            <w:noProof/>
+            <w:webHidden/>
+            <w:sz w:val="24"/>
+            <w:szCs w:val="24"/>
+          </w:rPr>
+          <w:fldChar w:fldCharType="separate"/>
+        </w:r>
+        <w:r>
+          <w:rPr>
+            <w:rFonts w:ascii="Times New Roman" w:hAnsi="Times New Roman" w:cs="Times New Roman"/>
+            <w:noProof/>
+            <w:webHidden/>
+            <w:sz w:val="24"/>
+            <w:szCs w:val="24"/>
+          </w:rPr>
+          <w:t>5</w:t>
+        </w:r>
+        <w:r>
+          <w:rPr>
+            <w:rFonts w:ascii="Times New Roman" w:hAnsi="Times New Roman" w:cs="Times New Roman"/>
+            <w:noProof/>
+            <w:webHidden/>
+            <w:sz w:val="24"/>
+            <w:szCs w:val="24"/>
+          </w:rPr>
+          <w:fldChar w:fldCharType="end"/>
+        </w:r>
+      </w:hyperlink>
+    </w:p>
+    <w:p>
+      <w:pPr>
+        <w:pStyle w:val="Abbildungsverzeichnis"/>
+        <w:tabs>
+          <w:tab w:val="right" w:leader="dot" w:pos="9062"/>
+        </w:tabs>
+        <w:spacing w:line="360" w:lineRule="auto"/>
+        <w:rPr>
+          <w:rFonts w:ascii="Times New Roman" w:hAnsi="Times New Roman" w:cs="Times New Roman"/>
+          <w:noProof/>
+          <w:sz w:val="24"/>
+          <w:szCs w:val="24"/>
+        </w:rPr>
+      </w:pPr>
+      <w:hyperlink w:anchor="_Toc498510343" w:history="1">
+        <w:r>
+          <w:rPr>
+            <w:rStyle w:val="Hyperlink"/>
+            <w:rFonts w:ascii="Times New Roman" w:hAnsi="Times New Roman" w:cs="Times New Roman"/>
+            <w:noProof/>
+            <w:sz w:val="24"/>
+            <w:szCs w:val="24"/>
+          </w:rPr>
+          <w:t>Abbildung 2) Konzeptionelles Datenbankmodell</w:t>
+        </w:r>
+        <w:r>
+          <w:rPr>
+            <w:rFonts w:ascii="Times New Roman" w:hAnsi="Times New Roman" w:cs="Times New Roman"/>
+            <w:noProof/>
+            <w:webHidden/>
+            <w:sz w:val="24"/>
+            <w:szCs w:val="24"/>
+          </w:rPr>
+          <w:tab/>
+        </w:r>
+        <w:r>
+          <w:rPr>
+            <w:rFonts w:ascii="Times New Roman" w:hAnsi="Times New Roman" w:cs="Times New Roman"/>
+            <w:noProof/>
+            <w:webHidden/>
+            <w:sz w:val="24"/>
+            <w:szCs w:val="24"/>
+          </w:rPr>
+          <w:fldChar w:fldCharType="begin"/>
+        </w:r>
+        <w:r>
+          <w:rPr>
+            <w:rFonts w:ascii="Times New Roman" w:hAnsi="Times New Roman" w:cs="Times New Roman"/>
+            <w:noProof/>
+            <w:webHidden/>
+            <w:sz w:val="24"/>
+            <w:szCs w:val="24"/>
+          </w:rPr>
+          <w:instrText xml:space="preserve"> PAGEREF _Toc498510343 \h </w:instrText>
+        </w:r>
+        <w:r>
+          <w:rPr>
+            <w:rFonts w:ascii="Times New Roman" w:hAnsi="Times New Roman" w:cs="Times New Roman"/>
+            <w:noProof/>
+            <w:webHidden/>
+            <w:sz w:val="24"/>
+            <w:szCs w:val="24"/>
+          </w:rPr>
+        </w:r>
+        <w:r>
+          <w:rPr>
+            <w:rFonts w:ascii="Times New Roman" w:hAnsi="Times New Roman" w:cs="Times New Roman"/>
+            <w:noProof/>
+            <w:webHidden/>
+            <w:sz w:val="24"/>
+            <w:szCs w:val="24"/>
+          </w:rPr>
+          <w:fldChar w:fldCharType="separate"/>
+        </w:r>
+        <w:r>
+          <w:rPr>
+            <w:rFonts w:ascii="Times New Roman" w:hAnsi="Times New Roman" w:cs="Times New Roman"/>
+            <w:noProof/>
+            <w:webHidden/>
+            <w:sz w:val="24"/>
+            <w:szCs w:val="24"/>
+          </w:rPr>
+          <w:t>7</w:t>
+        </w:r>
+        <w:r>
+          <w:rPr>
+            <w:rFonts w:ascii="Times New Roman" w:hAnsi="Times New Roman" w:cs="Times New Roman"/>
+            <w:noProof/>
+            <w:webHidden/>
+            <w:sz w:val="24"/>
+            <w:szCs w:val="24"/>
+          </w:rPr>
+          <w:fldChar w:fldCharType="end"/>
+        </w:r>
+      </w:hyperlink>
+    </w:p>
+    <w:p>
+      <w:pPr>
+        <w:pStyle w:val="Abbildungsverzeichnis"/>
+        <w:tabs>
+          <w:tab w:val="right" w:leader="dot" w:pos="9062"/>
+        </w:tabs>
+        <w:spacing w:line="360" w:lineRule="auto"/>
+        <w:rPr>
+          <w:rFonts w:ascii="Times New Roman" w:hAnsi="Times New Roman" w:cs="Times New Roman"/>
+          <w:noProof/>
+          <w:sz w:val="24"/>
+          <w:szCs w:val="24"/>
+        </w:rPr>
+      </w:pPr>
+      <w:hyperlink r:id="rId9" w:anchor="_Toc498510344" w:history="1">
+        <w:r>
+          <w:rPr>
+            <w:rStyle w:val="Hyperlink"/>
+            <w:rFonts w:ascii="Times New Roman" w:hAnsi="Times New Roman" w:cs="Times New Roman"/>
+            <w:noProof/>
+            <w:sz w:val="24"/>
+            <w:szCs w:val="24"/>
+          </w:rPr>
+          <w:t>Abbildung 3) physisches ERM</w:t>
+        </w:r>
+        <w:r>
+          <w:rPr>
+            <w:rFonts w:ascii="Times New Roman" w:hAnsi="Times New Roman" w:cs="Times New Roman"/>
+            <w:noProof/>
+            <w:webHidden/>
+            <w:sz w:val="24"/>
+            <w:szCs w:val="24"/>
+          </w:rPr>
+          <w:tab/>
+        </w:r>
+        <w:r>
+          <w:rPr>
+            <w:rFonts w:ascii="Times New Roman" w:hAnsi="Times New Roman" w:cs="Times New Roman"/>
+            <w:noProof/>
+            <w:webHidden/>
+            <w:sz w:val="24"/>
+            <w:szCs w:val="24"/>
+          </w:rPr>
+          <w:fldChar w:fldCharType="begin"/>
+        </w:r>
+        <w:r>
+          <w:rPr>
+            <w:rFonts w:ascii="Times New Roman" w:hAnsi="Times New Roman" w:cs="Times New Roman"/>
+            <w:noProof/>
+            <w:webHidden/>
+            <w:sz w:val="24"/>
+            <w:szCs w:val="24"/>
+          </w:rPr>
+          <w:instrText xml:space="preserve"> PAGEREF _Toc498510344 \h </w:instrText>
+        </w:r>
+        <w:r>
+          <w:rPr>
+            <w:rFonts w:ascii="Times New Roman" w:hAnsi="Times New Roman" w:cs="Times New Roman"/>
+            <w:noProof/>
+            <w:webHidden/>
+            <w:sz w:val="24"/>
+            <w:szCs w:val="24"/>
+          </w:rPr>
+        </w:r>
+        <w:r>
+          <w:rPr>
+            <w:rFonts w:ascii="Times New Roman" w:hAnsi="Times New Roman" w:cs="Times New Roman"/>
+            <w:noProof/>
+            <w:webHidden/>
+            <w:sz w:val="24"/>
+            <w:szCs w:val="24"/>
+          </w:rPr>
+          <w:fldChar w:fldCharType="separate"/>
+        </w:r>
+        <w:r>
+          <w:rPr>
+            <w:rFonts w:ascii="Times New Roman" w:hAnsi="Times New Roman" w:cs="Times New Roman"/>
+            <w:noProof/>
+            <w:webHidden/>
+            <w:sz w:val="24"/>
+            <w:szCs w:val="24"/>
+          </w:rPr>
+          <w:t>8</w:t>
+        </w:r>
+        <w:r>
+          <w:rPr>
+            <w:rFonts w:ascii="Times New Roman" w:hAnsi="Times New Roman" w:cs="Times New Roman"/>
+            <w:noProof/>
+            <w:webHidden/>
+            <w:sz w:val="24"/>
+            <w:szCs w:val="24"/>
+          </w:rPr>
+          <w:fldChar w:fldCharType="end"/>
+        </w:r>
+      </w:hyperlink>
+    </w:p>
+    <w:p>
+      <w:pPr>
+        <w:pStyle w:val="Abbildungsverzeichnis"/>
+        <w:tabs>
+          <w:tab w:val="right" w:leader="dot" w:pos="9062"/>
+        </w:tabs>
+        <w:spacing w:line="360" w:lineRule="auto"/>
+        <w:rPr>
+          <w:rFonts w:ascii="Times New Roman" w:hAnsi="Times New Roman" w:cs="Times New Roman"/>
+          <w:noProof/>
+          <w:sz w:val="24"/>
+          <w:szCs w:val="24"/>
+        </w:rPr>
+      </w:pPr>
+      <w:hyperlink w:anchor="_Toc498510345" w:history="1">
+        <w:r>
+          <w:rPr>
+            <w:rStyle w:val="Hyperlink"/>
+            <w:rFonts w:ascii="Times New Roman" w:hAnsi="Times New Roman" w:cs="Times New Roman"/>
+            <w:noProof/>
+            <w:sz w:val="24"/>
+            <w:szCs w:val="24"/>
+          </w:rPr>
+          <w:t>Abbildung 4) PostGIS Extension</w:t>
+        </w:r>
+        <w:r>
+          <w:rPr>
+            <w:rFonts w:ascii="Times New Roman" w:hAnsi="Times New Roman" w:cs="Times New Roman"/>
+            <w:noProof/>
+            <w:webHidden/>
+            <w:sz w:val="24"/>
+            <w:szCs w:val="24"/>
+          </w:rPr>
+          <w:tab/>
+        </w:r>
+        <w:r>
+          <w:rPr>
+            <w:rFonts w:ascii="Times New Roman" w:hAnsi="Times New Roman" w:cs="Times New Roman"/>
+            <w:noProof/>
+            <w:webHidden/>
+            <w:sz w:val="24"/>
+            <w:szCs w:val="24"/>
+          </w:rPr>
+          <w:fldChar w:fldCharType="begin"/>
+        </w:r>
+        <w:r>
+          <w:rPr>
+            <w:rFonts w:ascii="Times New Roman" w:hAnsi="Times New Roman" w:cs="Times New Roman"/>
+            <w:noProof/>
+            <w:webHidden/>
+            <w:sz w:val="24"/>
+            <w:szCs w:val="24"/>
+          </w:rPr>
+          <w:instrText xml:space="preserve"> PAGEREF _Toc498510345 \h </w:instrText>
+        </w:r>
+        <w:r>
+          <w:rPr>
+            <w:rFonts w:ascii="Times New Roman" w:hAnsi="Times New Roman" w:cs="Times New Roman"/>
+            <w:noProof/>
+            <w:webHidden/>
+            <w:sz w:val="24"/>
+            <w:szCs w:val="24"/>
+          </w:rPr>
+        </w:r>
+        <w:r>
+          <w:rPr>
+            <w:rFonts w:ascii="Times New Roman" w:hAnsi="Times New Roman" w:cs="Times New Roman"/>
+            <w:noProof/>
+            <w:webHidden/>
+            <w:sz w:val="24"/>
+            <w:szCs w:val="24"/>
+          </w:rPr>
+          <w:fldChar w:fldCharType="separate"/>
+        </w:r>
+        <w:r>
+          <w:rPr>
+            <w:rFonts w:ascii="Times New Roman" w:hAnsi="Times New Roman" w:cs="Times New Roman"/>
+            <w:noProof/>
+            <w:webHidden/>
+            <w:sz w:val="24"/>
+            <w:szCs w:val="24"/>
+          </w:rPr>
+          <w:t>9</w:t>
+        </w:r>
+        <w:r>
+          <w:rPr>
+            <w:rFonts w:ascii="Times New Roman" w:hAnsi="Times New Roman" w:cs="Times New Roman"/>
+            <w:noProof/>
+            <w:webHidden/>
+            <w:sz w:val="24"/>
+            <w:szCs w:val="24"/>
+          </w:rPr>
+          <w:fldChar w:fldCharType="end"/>
+        </w:r>
+      </w:hyperlink>
+    </w:p>
+    <w:p>
+      <w:pPr>
+        <w:pStyle w:val="Abbildungsverzeichnis"/>
+        <w:tabs>
+          <w:tab w:val="right" w:leader="dot" w:pos="9062"/>
+        </w:tabs>
+        <w:spacing w:line="360" w:lineRule="auto"/>
+        <w:rPr>
+          <w:rFonts w:ascii="Times New Roman" w:hAnsi="Times New Roman" w:cs="Times New Roman"/>
+          <w:noProof/>
+          <w:sz w:val="24"/>
+          <w:szCs w:val="24"/>
+        </w:rPr>
+      </w:pPr>
+      <w:hyperlink w:anchor="_Toc498510346" w:history="1">
+        <w:r>
+          <w:rPr>
+            <w:rStyle w:val="Hyperlink"/>
+            <w:rFonts w:ascii="Times New Roman" w:hAnsi="Times New Roman" w:cs="Times New Roman"/>
+            <w:noProof/>
+            <w:sz w:val="24"/>
+            <w:szCs w:val="24"/>
+          </w:rPr>
+          <w:t>Abbildung 5) Vererbung an Messdaten</w:t>
+        </w:r>
+        <w:r>
+          <w:rPr>
+            <w:rFonts w:ascii="Times New Roman" w:hAnsi="Times New Roman" w:cs="Times New Roman"/>
+            <w:noProof/>
+            <w:webHidden/>
+            <w:sz w:val="24"/>
+            <w:szCs w:val="24"/>
+          </w:rPr>
+          <w:tab/>
+        </w:r>
+        <w:r>
+          <w:rPr>
+            <w:rFonts w:ascii="Times New Roman" w:hAnsi="Times New Roman" w:cs="Times New Roman"/>
+            <w:noProof/>
+            <w:webHidden/>
+            <w:sz w:val="24"/>
+            <w:szCs w:val="24"/>
+          </w:rPr>
+          <w:fldChar w:fldCharType="begin"/>
+        </w:r>
+        <w:r>
+          <w:rPr>
+            <w:rFonts w:ascii="Times New Roman" w:hAnsi="Times New Roman" w:cs="Times New Roman"/>
+            <w:noProof/>
+            <w:webHidden/>
+            <w:sz w:val="24"/>
+            <w:szCs w:val="24"/>
+          </w:rPr>
+          <w:instrText xml:space="preserve"> PAGEREF _Toc498510346 \h </w:instrText>
+        </w:r>
+        <w:r>
+          <w:rPr>
+            <w:rFonts w:ascii="Times New Roman" w:hAnsi="Times New Roman" w:cs="Times New Roman"/>
+            <w:noProof/>
+            <w:webHidden/>
+            <w:sz w:val="24"/>
+            <w:szCs w:val="24"/>
+          </w:rPr>
+        </w:r>
+        <w:r>
+          <w:rPr>
+            <w:rFonts w:ascii="Times New Roman" w:hAnsi="Times New Roman" w:cs="Times New Roman"/>
+            <w:noProof/>
+            <w:webHidden/>
+            <w:sz w:val="24"/>
+            <w:szCs w:val="24"/>
+          </w:rPr>
+          <w:fldChar w:fldCharType="separate"/>
+        </w:r>
+        <w:r>
+          <w:rPr>
+            <w:rFonts w:ascii="Times New Roman" w:hAnsi="Times New Roman" w:cs="Times New Roman"/>
+            <w:noProof/>
+            <w:webHidden/>
+            <w:sz w:val="24"/>
+            <w:szCs w:val="24"/>
+          </w:rPr>
+          <w:t>9</w:t>
+        </w:r>
+        <w:r>
+          <w:rPr>
+            <w:rFonts w:ascii="Times New Roman" w:hAnsi="Times New Roman" w:cs="Times New Roman"/>
+            <w:noProof/>
+            <w:webHidden/>
+            <w:sz w:val="24"/>
+            <w:szCs w:val="24"/>
+          </w:rPr>
+          <w:fldChar w:fldCharType="end"/>
+        </w:r>
+      </w:hyperlink>
+    </w:p>
+    <w:p>
+      <w:pPr>
+        <w:pStyle w:val="Abbildungsverzeichnis"/>
+        <w:tabs>
+          <w:tab w:val="right" w:leader="dot" w:pos="9062"/>
+        </w:tabs>
+        <w:spacing w:line="360" w:lineRule="auto"/>
+        <w:rPr>
+          <w:rFonts w:ascii="Times New Roman" w:hAnsi="Times New Roman" w:cs="Times New Roman"/>
+          <w:noProof/>
+          <w:sz w:val="24"/>
+          <w:szCs w:val="24"/>
+        </w:rPr>
+      </w:pPr>
+      <w:hyperlink w:anchor="_Toc498510347" w:history="1">
+        <w:r>
+          <w:rPr>
+            <w:rStyle w:val="Hyperlink"/>
+            <w:rFonts w:ascii="Times New Roman" w:hAnsi="Times New Roman" w:cs="Times New Roman"/>
+            <w:noProof/>
+            <w:sz w:val="24"/>
+            <w:szCs w:val="24"/>
+          </w:rPr>
+          <w:t>Abbildung 6) Datenbank Trigger</w:t>
+        </w:r>
+        <w:r>
+          <w:rPr>
+            <w:rFonts w:ascii="Times New Roman" w:hAnsi="Times New Roman" w:cs="Times New Roman"/>
+            <w:noProof/>
+            <w:webHidden/>
+            <w:sz w:val="24"/>
+            <w:szCs w:val="24"/>
+          </w:rPr>
+          <w:tab/>
+        </w:r>
+        <w:r>
+          <w:rPr>
+            <w:rFonts w:ascii="Times New Roman" w:hAnsi="Times New Roman" w:cs="Times New Roman"/>
+            <w:noProof/>
+            <w:webHidden/>
+            <w:sz w:val="24"/>
+            <w:szCs w:val="24"/>
+          </w:rPr>
+          <w:fldChar w:fldCharType="begin"/>
+        </w:r>
+        <w:r>
+          <w:rPr>
+            <w:rFonts w:ascii="Times New Roman" w:hAnsi="Times New Roman" w:cs="Times New Roman"/>
+            <w:noProof/>
+            <w:webHidden/>
+            <w:sz w:val="24"/>
+            <w:szCs w:val="24"/>
+          </w:rPr>
+          <w:instrText xml:space="preserve"> PAGEREF _Toc498510347 \h </w:instrText>
+        </w:r>
+        <w:r>
+          <w:rPr>
+            <w:rFonts w:ascii="Times New Roman" w:hAnsi="Times New Roman" w:cs="Times New Roman"/>
+            <w:noProof/>
+            <w:webHidden/>
+            <w:sz w:val="24"/>
+            <w:szCs w:val="24"/>
+          </w:rPr>
+        </w:r>
+        <w:r>
+          <w:rPr>
+            <w:rFonts w:ascii="Times New Roman" w:hAnsi="Times New Roman" w:cs="Times New Roman"/>
+            <w:noProof/>
+            <w:webHidden/>
+            <w:sz w:val="24"/>
+            <w:szCs w:val="24"/>
+          </w:rPr>
+          <w:fldChar w:fldCharType="separate"/>
+        </w:r>
+        <w:r>
+          <w:rPr>
+            <w:rFonts w:ascii="Times New Roman" w:hAnsi="Times New Roman" w:cs="Times New Roman"/>
+            <w:noProof/>
+            <w:webHidden/>
+            <w:sz w:val="24"/>
+            <w:szCs w:val="24"/>
+          </w:rPr>
+          <w:t>10</w:t>
+        </w:r>
+        <w:r>
+          <w:rPr>
+            <w:rFonts w:ascii="Times New Roman" w:hAnsi="Times New Roman" w:cs="Times New Roman"/>
+            <w:noProof/>
+            <w:webHidden/>
+            <w:sz w:val="24"/>
+            <w:szCs w:val="24"/>
+          </w:rPr>
+          <w:fldChar w:fldCharType="end"/>
+        </w:r>
+      </w:hyperlink>
+    </w:p>
+    <w:p>
+      <w:pPr>
+        <w:pStyle w:val="Abbildungsverzeichnis"/>
+        <w:tabs>
+          <w:tab w:val="right" w:leader="dot" w:pos="9062"/>
+        </w:tabs>
+        <w:spacing w:line="360" w:lineRule="auto"/>
+        <w:rPr>
+          <w:rFonts w:ascii="Times New Roman" w:hAnsi="Times New Roman" w:cs="Times New Roman"/>
+          <w:noProof/>
+          <w:sz w:val="24"/>
+          <w:szCs w:val="24"/>
+        </w:rPr>
+      </w:pPr>
+      <w:hyperlink w:anchor="_Toc498510348" w:history="1">
+        <w:r>
+          <w:rPr>
+            <w:rStyle w:val="Hyperlink"/>
+            <w:rFonts w:ascii="Times New Roman" w:hAnsi="Times New Roman" w:cs="Times New Roman"/>
+            <w:noProof/>
+            <w:sz w:val="24"/>
+            <w:szCs w:val="24"/>
+          </w:rPr>
+          <w:t>Abbildung 7) Beispielabfrage "inner join"</w:t>
+        </w:r>
+        <w:r>
+          <w:rPr>
+            <w:rFonts w:ascii="Times New Roman" w:hAnsi="Times New Roman" w:cs="Times New Roman"/>
+            <w:noProof/>
+            <w:webHidden/>
+            <w:sz w:val="24"/>
+            <w:szCs w:val="24"/>
+          </w:rPr>
+          <w:tab/>
+        </w:r>
+        <w:r>
+          <w:rPr>
+            <w:rFonts w:ascii="Times New Roman" w:hAnsi="Times New Roman" w:cs="Times New Roman"/>
+            <w:noProof/>
+            <w:webHidden/>
+            <w:sz w:val="24"/>
+            <w:szCs w:val="24"/>
+          </w:rPr>
+          <w:fldChar w:fldCharType="begin"/>
+        </w:r>
+        <w:r>
+          <w:rPr>
+            <w:rFonts w:ascii="Times New Roman" w:hAnsi="Times New Roman" w:cs="Times New Roman"/>
+            <w:noProof/>
+            <w:webHidden/>
+            <w:sz w:val="24"/>
+            <w:szCs w:val="24"/>
+          </w:rPr>
+          <w:instrText xml:space="preserve"> PAGEREF _Toc498510348 \h </w:instrText>
+        </w:r>
+        <w:r>
+          <w:rPr>
+            <w:rFonts w:ascii="Times New Roman" w:hAnsi="Times New Roman" w:cs="Times New Roman"/>
+            <w:noProof/>
+            <w:webHidden/>
+            <w:sz w:val="24"/>
+            <w:szCs w:val="24"/>
+          </w:rPr>
+        </w:r>
+        <w:r>
+          <w:rPr>
+            <w:rFonts w:ascii="Times New Roman" w:hAnsi="Times New Roman" w:cs="Times New Roman"/>
+            <w:noProof/>
+            <w:webHidden/>
+            <w:sz w:val="24"/>
+            <w:szCs w:val="24"/>
+          </w:rPr>
+          <w:fldChar w:fldCharType="separate"/>
+        </w:r>
+        <w:r>
+          <w:rPr>
+            <w:rFonts w:ascii="Times New Roman" w:hAnsi="Times New Roman" w:cs="Times New Roman"/>
+            <w:noProof/>
+            <w:webHidden/>
+            <w:sz w:val="24"/>
+            <w:szCs w:val="24"/>
+          </w:rPr>
+          <w:t>10</w:t>
+        </w:r>
+        <w:r>
+          <w:rPr>
+            <w:rFonts w:ascii="Times New Roman" w:hAnsi="Times New Roman" w:cs="Times New Roman"/>
+            <w:noProof/>
+            <w:webHidden/>
+            <w:sz w:val="24"/>
+            <w:szCs w:val="24"/>
+          </w:rPr>
+          <w:fldChar w:fldCharType="end"/>
+        </w:r>
+      </w:hyperlink>
+    </w:p>
+    <w:p>
+      <w:pPr>
+        <w:pStyle w:val="Abbildungsverzeichnis"/>
+        <w:tabs>
+          <w:tab w:val="right" w:leader="dot" w:pos="9062"/>
+        </w:tabs>
+        <w:spacing w:line="360" w:lineRule="auto"/>
+        <w:rPr>
+          <w:rFonts w:ascii="Times New Roman" w:hAnsi="Times New Roman" w:cs="Times New Roman"/>
+          <w:noProof/>
+          <w:sz w:val="24"/>
+          <w:szCs w:val="24"/>
+        </w:rPr>
+      </w:pPr>
+      <w:hyperlink w:anchor="_Toc498510349" w:history="1">
+        <w:r>
+          <w:rPr>
+            <w:rStyle w:val="Hyperlink"/>
+            <w:rFonts w:ascii="Times New Roman" w:hAnsi="Times New Roman" w:cs="Times New Roman"/>
+            <w:noProof/>
+            <w:sz w:val="24"/>
+            <w:szCs w:val="24"/>
+          </w:rPr>
+          <w:t>Abbildung 8) Beispiel Datenimport</w:t>
+        </w:r>
+        <w:r>
+          <w:rPr>
+            <w:rFonts w:ascii="Times New Roman" w:hAnsi="Times New Roman" w:cs="Times New Roman"/>
+            <w:noProof/>
+            <w:webHidden/>
+            <w:sz w:val="24"/>
+            <w:szCs w:val="24"/>
+          </w:rPr>
+          <w:tab/>
+        </w:r>
+        <w:r>
+          <w:rPr>
+            <w:rFonts w:ascii="Times New Roman" w:hAnsi="Times New Roman" w:cs="Times New Roman"/>
+            <w:noProof/>
+            <w:webHidden/>
+            <w:sz w:val="24"/>
+            <w:szCs w:val="24"/>
+          </w:rPr>
+          <w:fldChar w:fldCharType="begin"/>
+        </w:r>
+        <w:r>
+          <w:rPr>
+            <w:rFonts w:ascii="Times New Roman" w:hAnsi="Times New Roman" w:cs="Times New Roman"/>
+            <w:noProof/>
+            <w:webHidden/>
+            <w:sz w:val="24"/>
+            <w:szCs w:val="24"/>
+          </w:rPr>
+          <w:instrText xml:space="preserve"> PAGEREF _Toc498510349 \h </w:instrText>
+        </w:r>
+        <w:r>
+          <w:rPr>
+            <w:rFonts w:ascii="Times New Roman" w:hAnsi="Times New Roman" w:cs="Times New Roman"/>
+            <w:noProof/>
+            <w:webHidden/>
+            <w:sz w:val="24"/>
+            <w:szCs w:val="24"/>
+          </w:rPr>
+        </w:r>
+        <w:r>
+          <w:rPr>
+            <w:rFonts w:ascii="Times New Roman" w:hAnsi="Times New Roman" w:cs="Times New Roman"/>
+            <w:noProof/>
+            <w:webHidden/>
+            <w:sz w:val="24"/>
+            <w:szCs w:val="24"/>
+          </w:rPr>
+          <w:fldChar w:fldCharType="separate"/>
+        </w:r>
+        <w:r>
+          <w:rPr>
+            <w:rFonts w:ascii="Times New Roman" w:hAnsi="Times New Roman" w:cs="Times New Roman"/>
+            <w:noProof/>
+            <w:webHidden/>
+            <w:sz w:val="24"/>
+            <w:szCs w:val="24"/>
+          </w:rPr>
+          <w:t>12</w:t>
+        </w:r>
+        <w:r>
+          <w:rPr>
+            <w:rFonts w:ascii="Times New Roman" w:hAnsi="Times New Roman" w:cs="Times New Roman"/>
+            <w:noProof/>
+            <w:webHidden/>
+            <w:sz w:val="24"/>
+            <w:szCs w:val="24"/>
+          </w:rPr>
+          <w:fldChar w:fldCharType="end"/>
+        </w:r>
+      </w:hyperlink>
+    </w:p>
+    <w:p>
+      <w:pPr>
+        <w:pStyle w:val="Abbildungsverzeichnis"/>
+        <w:tabs>
+          <w:tab w:val="right" w:leader="dot" w:pos="9062"/>
+        </w:tabs>
+        <w:spacing w:line="360" w:lineRule="auto"/>
+        <w:rPr>
+          <w:rFonts w:ascii="Times New Roman" w:hAnsi="Times New Roman" w:cs="Times New Roman"/>
+          <w:noProof/>
+          <w:sz w:val="24"/>
+          <w:szCs w:val="24"/>
+        </w:rPr>
+      </w:pPr>
+      <w:hyperlink w:anchor="_Toc498510350" w:history="1">
+        <w:r>
+          <w:rPr>
+            <w:rStyle w:val="Hyperlink"/>
+            <w:rFonts w:ascii="Times New Roman" w:hAnsi="Times New Roman" w:cs="Times New Roman"/>
+            <w:noProof/>
+            <w:sz w:val="24"/>
+            <w:szCs w:val="24"/>
+          </w:rPr>
+          <w:t>Abbildung 9) Hinzufügen der Geometrie</w:t>
+        </w:r>
+        <w:r>
+          <w:rPr>
+            <w:rFonts w:ascii="Times New Roman" w:hAnsi="Times New Roman" w:cs="Times New Roman"/>
+            <w:noProof/>
+            <w:webHidden/>
+            <w:sz w:val="24"/>
+            <w:szCs w:val="24"/>
+          </w:rPr>
+          <w:tab/>
+        </w:r>
+        <w:r>
+          <w:rPr>
+            <w:rFonts w:ascii="Times New Roman" w:hAnsi="Times New Roman" w:cs="Times New Roman"/>
+            <w:noProof/>
+            <w:webHidden/>
+            <w:sz w:val="24"/>
+            <w:szCs w:val="24"/>
+          </w:rPr>
+          <w:fldChar w:fldCharType="begin"/>
+        </w:r>
+        <w:r>
+          <w:rPr>
+            <w:rFonts w:ascii="Times New Roman" w:hAnsi="Times New Roman" w:cs="Times New Roman"/>
+            <w:noProof/>
+            <w:webHidden/>
+            <w:sz w:val="24"/>
+            <w:szCs w:val="24"/>
+          </w:rPr>
+          <w:instrText xml:space="preserve"> PAGEREF _Toc498510350 \h </w:instrText>
+        </w:r>
+        <w:r>
+          <w:rPr>
+            <w:rFonts w:ascii="Times New Roman" w:hAnsi="Times New Roman" w:cs="Times New Roman"/>
+            <w:noProof/>
+            <w:webHidden/>
+            <w:sz w:val="24"/>
+            <w:szCs w:val="24"/>
+          </w:rPr>
+        </w:r>
+        <w:r>
+          <w:rPr>
+            <w:rFonts w:ascii="Times New Roman" w:hAnsi="Times New Roman" w:cs="Times New Roman"/>
+            <w:noProof/>
+            <w:webHidden/>
+            <w:sz w:val="24"/>
+            <w:szCs w:val="24"/>
+          </w:rPr>
+          <w:fldChar w:fldCharType="separate"/>
+        </w:r>
+        <w:r>
+          <w:rPr>
+            <w:rFonts w:ascii="Times New Roman" w:hAnsi="Times New Roman" w:cs="Times New Roman"/>
+            <w:noProof/>
+            <w:webHidden/>
+            <w:sz w:val="24"/>
+            <w:szCs w:val="24"/>
+          </w:rPr>
+          <w:t>12</w:t>
+        </w:r>
+        <w:r>
+          <w:rPr>
+            <w:rFonts w:ascii="Times New Roman" w:hAnsi="Times New Roman" w:cs="Times New Roman"/>
+            <w:noProof/>
+            <w:webHidden/>
+            <w:sz w:val="24"/>
+            <w:szCs w:val="24"/>
+          </w:rPr>
+          <w:fldChar w:fldCharType="end"/>
+        </w:r>
+      </w:hyperlink>
+    </w:p>
+    <w:p>
+      <w:pPr>
+        <w:pStyle w:val="Abbildungsverzeichnis"/>
+        <w:tabs>
+          <w:tab w:val="right" w:leader="dot" w:pos="9062"/>
+        </w:tabs>
+        <w:spacing w:line="360" w:lineRule="auto"/>
+        <w:rPr>
+          <w:rFonts w:ascii="Times New Roman" w:hAnsi="Times New Roman" w:cs="Times New Roman"/>
+          <w:noProof/>
+          <w:sz w:val="24"/>
+          <w:szCs w:val="24"/>
+        </w:rPr>
+      </w:pPr>
+      <w:hyperlink w:anchor="_Toc498510351" w:history="1">
+        <w:r>
+          <w:rPr>
+            <w:rStyle w:val="Hyperlink"/>
+            <w:rFonts w:ascii="Times New Roman" w:hAnsi="Times New Roman" w:cs="Times New Roman"/>
+            <w:noProof/>
+            <w:sz w:val="24"/>
+            <w:szCs w:val="24"/>
+          </w:rPr>
+          <w:t>Abbildung 10) Beispiel ST_Transform</w:t>
+        </w:r>
+        <w:r>
+          <w:rPr>
+            <w:rFonts w:ascii="Times New Roman" w:hAnsi="Times New Roman" w:cs="Times New Roman"/>
+            <w:noProof/>
+            <w:webHidden/>
+            <w:sz w:val="24"/>
+            <w:szCs w:val="24"/>
+          </w:rPr>
+          <w:tab/>
+        </w:r>
+        <w:r>
+          <w:rPr>
+            <w:rFonts w:ascii="Times New Roman" w:hAnsi="Times New Roman" w:cs="Times New Roman"/>
+            <w:noProof/>
+            <w:webHidden/>
+            <w:sz w:val="24"/>
+            <w:szCs w:val="24"/>
+          </w:rPr>
+          <w:fldChar w:fldCharType="begin"/>
+        </w:r>
+        <w:r>
+          <w:rPr>
+            <w:rFonts w:ascii="Times New Roman" w:hAnsi="Times New Roman" w:cs="Times New Roman"/>
+            <w:noProof/>
+            <w:webHidden/>
+            <w:sz w:val="24"/>
+            <w:szCs w:val="24"/>
+          </w:rPr>
+          <w:instrText xml:space="preserve"> PAGEREF _Toc498510351 \h </w:instrText>
+        </w:r>
+        <w:r>
+          <w:rPr>
+            <w:rFonts w:ascii="Times New Roman" w:hAnsi="Times New Roman" w:cs="Times New Roman"/>
+            <w:noProof/>
+            <w:webHidden/>
+            <w:sz w:val="24"/>
+            <w:szCs w:val="24"/>
+          </w:rPr>
+        </w:r>
+        <w:r>
+          <w:rPr>
+            <w:rFonts w:ascii="Times New Roman" w:hAnsi="Times New Roman" w:cs="Times New Roman"/>
+            <w:noProof/>
+            <w:webHidden/>
+            <w:sz w:val="24"/>
+            <w:szCs w:val="24"/>
+          </w:rPr>
+          <w:fldChar w:fldCharType="separate"/>
+        </w:r>
+        <w:r>
+          <w:rPr>
+            <w:rFonts w:ascii="Times New Roman" w:hAnsi="Times New Roman" w:cs="Times New Roman"/>
+            <w:noProof/>
+            <w:webHidden/>
+            <w:sz w:val="24"/>
+            <w:szCs w:val="24"/>
+          </w:rPr>
+          <w:t>12</w:t>
+        </w:r>
+        <w:r>
+          <w:rPr>
+            <w:rFonts w:ascii="Times New Roman" w:hAnsi="Times New Roman" w:cs="Times New Roman"/>
+            <w:noProof/>
+            <w:webHidden/>
+            <w:sz w:val="24"/>
+            <w:szCs w:val="24"/>
+          </w:rPr>
+          <w:fldChar w:fldCharType="end"/>
+        </w:r>
+      </w:hyperlink>
+    </w:p>
+    <w:p>
+      <w:pPr>
+        <w:pStyle w:val="Abbildungsverzeichnis"/>
+        <w:tabs>
+          <w:tab w:val="right" w:leader="dot" w:pos="9062"/>
+        </w:tabs>
+        <w:spacing w:line="360" w:lineRule="auto"/>
+        <w:rPr>
+          <w:rFonts w:ascii="Times New Roman" w:hAnsi="Times New Roman" w:cs="Times New Roman"/>
+          <w:noProof/>
+          <w:sz w:val="24"/>
+          <w:szCs w:val="24"/>
+        </w:rPr>
+      </w:pPr>
+      <w:hyperlink r:id="rId10" w:anchor="_Toc498510352" w:history="1">
+        <w:r>
+          <w:rPr>
+            <w:rStyle w:val="Hyperlink"/>
+            <w:rFonts w:ascii="Times New Roman" w:hAnsi="Times New Roman" w:cs="Times New Roman"/>
+            <w:noProof/>
+            <w:sz w:val="24"/>
+            <w:szCs w:val="24"/>
+          </w:rPr>
+          <w:t>Abbildung 11) Verbindung zur Datenbank</w:t>
+        </w:r>
+        <w:r>
+          <w:rPr>
+            <w:rFonts w:ascii="Times New Roman" w:hAnsi="Times New Roman" w:cs="Times New Roman"/>
+            <w:noProof/>
+            <w:webHidden/>
+            <w:sz w:val="24"/>
+            <w:szCs w:val="24"/>
+          </w:rPr>
+          <w:tab/>
+        </w:r>
+        <w:r>
+          <w:rPr>
+            <w:rFonts w:ascii="Times New Roman" w:hAnsi="Times New Roman" w:cs="Times New Roman"/>
+            <w:noProof/>
+            <w:webHidden/>
+            <w:sz w:val="24"/>
+            <w:szCs w:val="24"/>
+          </w:rPr>
+          <w:fldChar w:fldCharType="begin"/>
+        </w:r>
+        <w:r>
+          <w:rPr>
+            <w:rFonts w:ascii="Times New Roman" w:hAnsi="Times New Roman" w:cs="Times New Roman"/>
+            <w:noProof/>
+            <w:webHidden/>
+            <w:sz w:val="24"/>
+            <w:szCs w:val="24"/>
+          </w:rPr>
+          <w:instrText xml:space="preserve"> PAGEREF _Toc498510352 \h </w:instrText>
+        </w:r>
+        <w:r>
+          <w:rPr>
+            <w:rFonts w:ascii="Times New Roman" w:hAnsi="Times New Roman" w:cs="Times New Roman"/>
+            <w:noProof/>
+            <w:webHidden/>
+            <w:sz w:val="24"/>
+            <w:szCs w:val="24"/>
+          </w:rPr>
+        </w:r>
+        <w:r>
+          <w:rPr>
+            <w:rFonts w:ascii="Times New Roman" w:hAnsi="Times New Roman" w:cs="Times New Roman"/>
+            <w:noProof/>
+            <w:webHidden/>
+            <w:sz w:val="24"/>
+            <w:szCs w:val="24"/>
+          </w:rPr>
+          <w:fldChar w:fldCharType="separate"/>
+        </w:r>
+        <w:r>
+          <w:rPr>
+            <w:rFonts w:ascii="Times New Roman" w:hAnsi="Times New Roman" w:cs="Times New Roman"/>
+            <w:noProof/>
+            <w:webHidden/>
+            <w:sz w:val="24"/>
+            <w:szCs w:val="24"/>
+          </w:rPr>
+          <w:t>13</w:t>
+        </w:r>
+        <w:r>
+          <w:rPr>
+            <w:rFonts w:ascii="Times New Roman" w:hAnsi="Times New Roman" w:cs="Times New Roman"/>
+            <w:noProof/>
+            <w:webHidden/>
+            <w:sz w:val="24"/>
+            <w:szCs w:val="24"/>
+          </w:rPr>
+          <w:fldChar w:fldCharType="end"/>
+        </w:r>
+      </w:hyperlink>
+    </w:p>
+    <w:p>
+      <w:pPr>
+        <w:pStyle w:val="Abbildungsverzeichnis"/>
+        <w:tabs>
+          <w:tab w:val="right" w:leader="dot" w:pos="9062"/>
+        </w:tabs>
+        <w:spacing w:line="360" w:lineRule="auto"/>
+        <w:rPr>
+          <w:rFonts w:ascii="Times New Roman" w:hAnsi="Times New Roman" w:cs="Times New Roman"/>
+          <w:noProof/>
+          <w:sz w:val="24"/>
+          <w:szCs w:val="24"/>
+        </w:rPr>
+      </w:pPr>
+      <w:hyperlink w:anchor="_Toc498510353" w:history="1">
+        <w:r>
+          <w:rPr>
+            <w:rStyle w:val="Hyperlink"/>
+            <w:rFonts w:ascii="Times New Roman" w:hAnsi="Times New Roman" w:cs="Times New Roman"/>
+            <w:noProof/>
+            <w:sz w:val="24"/>
+            <w:szCs w:val="24"/>
+          </w:rPr>
+          <w:t>Abbildung 12) Berechnung der Jahresmittel - Klima</w:t>
+        </w:r>
+        <w:r>
+          <w:rPr>
+            <w:rFonts w:ascii="Times New Roman" w:hAnsi="Times New Roman" w:cs="Times New Roman"/>
+            <w:noProof/>
+            <w:webHidden/>
+            <w:sz w:val="24"/>
+            <w:szCs w:val="24"/>
+          </w:rPr>
+          <w:tab/>
+        </w:r>
+        <w:r>
+          <w:rPr>
+            <w:rFonts w:ascii="Times New Roman" w:hAnsi="Times New Roman" w:cs="Times New Roman"/>
+            <w:noProof/>
+            <w:webHidden/>
+            <w:sz w:val="24"/>
+            <w:szCs w:val="24"/>
+          </w:rPr>
+          <w:fldChar w:fldCharType="begin"/>
+        </w:r>
+        <w:r>
+          <w:rPr>
+            <w:rFonts w:ascii="Times New Roman" w:hAnsi="Times New Roman" w:cs="Times New Roman"/>
+            <w:noProof/>
+            <w:webHidden/>
+            <w:sz w:val="24"/>
+            <w:szCs w:val="24"/>
+          </w:rPr>
+          <w:instrText xml:space="preserve"> PAGEREF _Toc498510353 \h </w:instrText>
+        </w:r>
+        <w:r>
+          <w:rPr>
+            <w:rFonts w:ascii="Times New Roman" w:hAnsi="Times New Roman" w:cs="Times New Roman"/>
+            <w:noProof/>
+            <w:webHidden/>
+            <w:sz w:val="24"/>
+            <w:szCs w:val="24"/>
+          </w:rPr>
+        </w:r>
+        <w:r>
+          <w:rPr>
+            <w:rFonts w:ascii="Times New Roman" w:hAnsi="Times New Roman" w:cs="Times New Roman"/>
+            <w:noProof/>
+            <w:webHidden/>
+            <w:sz w:val="24"/>
+            <w:szCs w:val="24"/>
+          </w:rPr>
+          <w:fldChar w:fldCharType="separate"/>
+        </w:r>
+        <w:r>
+          <w:rPr>
+            <w:rFonts w:ascii="Times New Roman" w:hAnsi="Times New Roman" w:cs="Times New Roman"/>
+            <w:noProof/>
+            <w:webHidden/>
+            <w:sz w:val="24"/>
+            <w:szCs w:val="24"/>
+          </w:rPr>
+          <w:t>13</w:t>
+        </w:r>
+        <w:r>
+          <w:rPr>
+            <w:rFonts w:ascii="Times New Roman" w:hAnsi="Times New Roman" w:cs="Times New Roman"/>
+            <w:noProof/>
+            <w:webHidden/>
+            <w:sz w:val="24"/>
+            <w:szCs w:val="24"/>
+          </w:rPr>
+          <w:fldChar w:fldCharType="end"/>
+        </w:r>
+      </w:hyperlink>
+    </w:p>
+    <w:p>
+      <w:pPr>
+        <w:pStyle w:val="Abbildungsverzeichnis"/>
+        <w:tabs>
+          <w:tab w:val="right" w:leader="dot" w:pos="9062"/>
+        </w:tabs>
+        <w:spacing w:line="360" w:lineRule="auto"/>
+        <w:rPr>
+          <w:rFonts w:ascii="Times New Roman" w:hAnsi="Times New Roman" w:cs="Times New Roman"/>
+          <w:noProof/>
+          <w:sz w:val="24"/>
+          <w:szCs w:val="24"/>
+        </w:rPr>
+      </w:pPr>
+      <w:hyperlink w:anchor="_Toc498510354" w:history="1">
+        <w:r>
+          <w:rPr>
+            <w:rStyle w:val="Hyperlink"/>
+            <w:rFonts w:ascii="Times New Roman" w:hAnsi="Times New Roman" w:cs="Times New Roman"/>
+            <w:noProof/>
+            <w:sz w:val="24"/>
+            <w:szCs w:val="24"/>
+          </w:rPr>
+          <w:t>Abbildung 13) Speicherung der Mittelwerte</w:t>
+        </w:r>
+        <w:r>
+          <w:rPr>
+            <w:rFonts w:ascii="Times New Roman" w:hAnsi="Times New Roman" w:cs="Times New Roman"/>
+            <w:noProof/>
+            <w:webHidden/>
+            <w:sz w:val="24"/>
+            <w:szCs w:val="24"/>
+          </w:rPr>
+          <w:tab/>
+        </w:r>
+        <w:r>
+          <w:rPr>
+            <w:rFonts w:ascii="Times New Roman" w:hAnsi="Times New Roman" w:cs="Times New Roman"/>
+            <w:noProof/>
+            <w:webHidden/>
+            <w:sz w:val="24"/>
+            <w:szCs w:val="24"/>
+          </w:rPr>
+          <w:fldChar w:fldCharType="begin"/>
+        </w:r>
+        <w:r>
+          <w:rPr>
+            <w:rFonts w:ascii="Times New Roman" w:hAnsi="Times New Roman" w:cs="Times New Roman"/>
+            <w:noProof/>
+            <w:webHidden/>
+            <w:sz w:val="24"/>
+            <w:szCs w:val="24"/>
+          </w:rPr>
+          <w:instrText xml:space="preserve"> PAGEREF _Toc498510354 \h </w:instrText>
+        </w:r>
+        <w:r>
+          <w:rPr>
+            <w:rFonts w:ascii="Times New Roman" w:hAnsi="Times New Roman" w:cs="Times New Roman"/>
+            <w:noProof/>
+            <w:webHidden/>
+            <w:sz w:val="24"/>
+            <w:szCs w:val="24"/>
+          </w:rPr>
+        </w:r>
+        <w:r>
+          <w:rPr>
+            <w:rFonts w:ascii="Times New Roman" w:hAnsi="Times New Roman" w:cs="Times New Roman"/>
+            <w:noProof/>
+            <w:webHidden/>
+            <w:sz w:val="24"/>
+            <w:szCs w:val="24"/>
+          </w:rPr>
+          <w:fldChar w:fldCharType="separate"/>
+        </w:r>
+        <w:r>
+          <w:rPr>
+            <w:rFonts w:ascii="Times New Roman" w:hAnsi="Times New Roman" w:cs="Times New Roman"/>
+            <w:noProof/>
+            <w:webHidden/>
+            <w:sz w:val="24"/>
+            <w:szCs w:val="24"/>
+          </w:rPr>
+          <w:t>14</w:t>
+        </w:r>
+        <w:r>
+          <w:rPr>
+            <w:rFonts w:ascii="Times New Roman" w:hAnsi="Times New Roman" w:cs="Times New Roman"/>
+            <w:noProof/>
+            <w:webHidden/>
+            <w:sz w:val="24"/>
+            <w:szCs w:val="24"/>
+          </w:rPr>
+          <w:fldChar w:fldCharType="end"/>
+        </w:r>
+      </w:hyperlink>
+    </w:p>
+    <w:p>
+      <w:pPr>
+        <w:pStyle w:val="Abbildungsverzeichnis"/>
+        <w:tabs>
+          <w:tab w:val="right" w:leader="dot" w:pos="9062"/>
+        </w:tabs>
+        <w:spacing w:line="360" w:lineRule="auto"/>
+        <w:rPr>
+          <w:rFonts w:ascii="Times New Roman" w:hAnsi="Times New Roman" w:cs="Times New Roman"/>
+          <w:noProof/>
+          <w:sz w:val="24"/>
+          <w:szCs w:val="24"/>
+        </w:rPr>
+      </w:pPr>
+      <w:hyperlink w:anchor="_Toc498510355" w:history="1">
+        <w:r>
+          <w:rPr>
+            <w:rStyle w:val="Hyperlink"/>
+            <w:rFonts w:ascii="Times New Roman" w:hAnsi="Times New Roman" w:cs="Times New Roman"/>
+            <w:noProof/>
+            <w:sz w:val="24"/>
+            <w:szCs w:val="24"/>
+          </w:rPr>
+          <w:t>Abbildung 14) Erstellung der Sichten</w:t>
+        </w:r>
+        <w:r>
+          <w:rPr>
+            <w:rFonts w:ascii="Times New Roman" w:hAnsi="Times New Roman" w:cs="Times New Roman"/>
+            <w:noProof/>
+            <w:webHidden/>
+            <w:sz w:val="24"/>
+            <w:szCs w:val="24"/>
+          </w:rPr>
+          <w:tab/>
+        </w:r>
+        <w:r>
+          <w:rPr>
+            <w:rFonts w:ascii="Times New Roman" w:hAnsi="Times New Roman" w:cs="Times New Roman"/>
+            <w:noProof/>
+            <w:webHidden/>
+            <w:sz w:val="24"/>
+            <w:szCs w:val="24"/>
+          </w:rPr>
+          <w:fldChar w:fldCharType="begin"/>
+        </w:r>
+        <w:r>
+          <w:rPr>
+            <w:rFonts w:ascii="Times New Roman" w:hAnsi="Times New Roman" w:cs="Times New Roman"/>
+            <w:noProof/>
+            <w:webHidden/>
+            <w:sz w:val="24"/>
+            <w:szCs w:val="24"/>
+          </w:rPr>
+          <w:instrText xml:space="preserve"> PAGEREF _Toc498510355 \h </w:instrText>
+        </w:r>
+        <w:r>
+          <w:rPr>
+            <w:rFonts w:ascii="Times New Roman" w:hAnsi="Times New Roman" w:cs="Times New Roman"/>
+            <w:noProof/>
+            <w:webHidden/>
+            <w:sz w:val="24"/>
+            <w:szCs w:val="24"/>
+          </w:rPr>
+        </w:r>
+        <w:r>
+          <w:rPr>
+            <w:rFonts w:ascii="Times New Roman" w:hAnsi="Times New Roman" w:cs="Times New Roman"/>
+            <w:noProof/>
+            <w:webHidden/>
+            <w:sz w:val="24"/>
+            <w:szCs w:val="24"/>
+          </w:rPr>
+          <w:fldChar w:fldCharType="separate"/>
+        </w:r>
+        <w:r>
+          <w:rPr>
+            <w:rFonts w:ascii="Times New Roman" w:hAnsi="Times New Roman" w:cs="Times New Roman"/>
+            <w:noProof/>
+            <w:webHidden/>
+            <w:sz w:val="24"/>
+            <w:szCs w:val="24"/>
+          </w:rPr>
+          <w:t>14</w:t>
+        </w:r>
+        <w:r>
+          <w:rPr>
+            <w:rFonts w:ascii="Times New Roman" w:hAnsi="Times New Roman" w:cs="Times New Roman"/>
+            <w:noProof/>
+            <w:webHidden/>
+            <w:sz w:val="24"/>
+            <w:szCs w:val="24"/>
+          </w:rPr>
+          <w:fldChar w:fldCharType="end"/>
+        </w:r>
+      </w:hyperlink>
+    </w:p>
+    <w:p>
+      <w:pPr>
+        <w:pStyle w:val="Abbildungsverzeichnis"/>
+        <w:tabs>
+          <w:tab w:val="right" w:leader="dot" w:pos="9062"/>
+        </w:tabs>
+        <w:spacing w:line="360" w:lineRule="auto"/>
+        <w:rPr>
+          <w:rFonts w:ascii="Times New Roman" w:hAnsi="Times New Roman" w:cs="Times New Roman"/>
+          <w:noProof/>
+          <w:sz w:val="24"/>
+          <w:szCs w:val="24"/>
+        </w:rPr>
+      </w:pPr>
+      <w:hyperlink r:id="rId11" w:anchor="_Toc498510356" w:history="1">
+        <w:r>
+          <w:rPr>
+            <w:rStyle w:val="Hyperlink"/>
+            <w:rFonts w:ascii="Times New Roman" w:hAnsi="Times New Roman" w:cs="Times New Roman"/>
+            <w:noProof/>
+            <w:sz w:val="24"/>
+            <w:szCs w:val="24"/>
+          </w:rPr>
+          <w:t>Abbildung 15) Sicht Jahresmittel-Klima</w:t>
+        </w:r>
+        <w:r>
+          <w:rPr>
+            <w:rFonts w:ascii="Times New Roman" w:hAnsi="Times New Roman" w:cs="Times New Roman"/>
+            <w:noProof/>
+            <w:webHidden/>
+            <w:sz w:val="24"/>
+            <w:szCs w:val="24"/>
+          </w:rPr>
+          <w:tab/>
+        </w:r>
+        <w:r>
+          <w:rPr>
+            <w:rFonts w:ascii="Times New Roman" w:hAnsi="Times New Roman" w:cs="Times New Roman"/>
+            <w:noProof/>
+            <w:webHidden/>
+            <w:sz w:val="24"/>
+            <w:szCs w:val="24"/>
+          </w:rPr>
+          <w:fldChar w:fldCharType="begin"/>
+        </w:r>
+        <w:r>
+          <w:rPr>
+            <w:rFonts w:ascii="Times New Roman" w:hAnsi="Times New Roman" w:cs="Times New Roman"/>
+            <w:noProof/>
+            <w:webHidden/>
+            <w:sz w:val="24"/>
+            <w:szCs w:val="24"/>
+          </w:rPr>
+          <w:instrText xml:space="preserve"> PAGEREF _Toc498510356 \h </w:instrText>
+        </w:r>
+        <w:r>
+          <w:rPr>
+            <w:rFonts w:ascii="Times New Roman" w:hAnsi="Times New Roman" w:cs="Times New Roman"/>
+            <w:noProof/>
+            <w:webHidden/>
+            <w:sz w:val="24"/>
+            <w:szCs w:val="24"/>
+          </w:rPr>
+        </w:r>
+        <w:r>
+          <w:rPr>
+            <w:rFonts w:ascii="Times New Roman" w:hAnsi="Times New Roman" w:cs="Times New Roman"/>
+            <w:noProof/>
+            <w:webHidden/>
+            <w:sz w:val="24"/>
+            <w:szCs w:val="24"/>
+          </w:rPr>
+          <w:fldChar w:fldCharType="separate"/>
+        </w:r>
+        <w:r>
+          <w:rPr>
+            <w:rFonts w:ascii="Times New Roman" w:hAnsi="Times New Roman" w:cs="Times New Roman"/>
+            <w:noProof/>
+            <w:webHidden/>
+            <w:sz w:val="24"/>
+            <w:szCs w:val="24"/>
+          </w:rPr>
+          <w:t>14</w:t>
+        </w:r>
+        <w:r>
+          <w:rPr>
+            <w:rFonts w:ascii="Times New Roman" w:hAnsi="Times New Roman" w:cs="Times New Roman"/>
+            <w:noProof/>
+            <w:webHidden/>
+            <w:sz w:val="24"/>
+            <w:szCs w:val="24"/>
+          </w:rPr>
+          <w:fldChar w:fldCharType="end"/>
+        </w:r>
+      </w:hyperlink>
+    </w:p>
+    <w:p>
+      <w:pPr>
+        <w:pStyle w:val="Abbildungsverzeichnis"/>
+        <w:tabs>
+          <w:tab w:val="right" w:leader="dot" w:pos="9062"/>
+        </w:tabs>
+        <w:spacing w:line="360" w:lineRule="auto"/>
+        <w:rPr>
+          <w:rFonts w:ascii="Times New Roman" w:hAnsi="Times New Roman" w:cs="Times New Roman"/>
+          <w:noProof/>
+          <w:sz w:val="24"/>
+          <w:szCs w:val="24"/>
+        </w:rPr>
+      </w:pPr>
+      <w:hyperlink w:anchor="_Toc498510357" w:history="1">
+        <w:r>
+          <w:rPr>
+            <w:rStyle w:val="Hyperlink"/>
+            <w:rFonts w:ascii="Times New Roman" w:hAnsi="Times New Roman" w:cs="Times New Roman"/>
+            <w:noProof/>
+            <w:sz w:val="24"/>
+            <w:szCs w:val="24"/>
+          </w:rPr>
+          <w:t>Abbildung 16) Sicht Wochenmittel-Pegel</w:t>
+        </w:r>
+        <w:r>
+          <w:rPr>
+            <w:rFonts w:ascii="Times New Roman" w:hAnsi="Times New Roman" w:cs="Times New Roman"/>
+            <w:noProof/>
+            <w:webHidden/>
+            <w:sz w:val="24"/>
+            <w:szCs w:val="24"/>
+          </w:rPr>
+          <w:tab/>
+        </w:r>
+        <w:r>
+          <w:rPr>
+            <w:rFonts w:ascii="Times New Roman" w:hAnsi="Times New Roman" w:cs="Times New Roman"/>
+            <w:noProof/>
+            <w:webHidden/>
+            <w:sz w:val="24"/>
+            <w:szCs w:val="24"/>
+          </w:rPr>
+          <w:fldChar w:fldCharType="begin"/>
+        </w:r>
+        <w:r>
+          <w:rPr>
+            <w:rFonts w:ascii="Times New Roman" w:hAnsi="Times New Roman" w:cs="Times New Roman"/>
+            <w:noProof/>
+            <w:webHidden/>
+            <w:sz w:val="24"/>
+            <w:szCs w:val="24"/>
+          </w:rPr>
+          <w:instrText xml:space="preserve"> PAGEREF _Toc498510357 \h </w:instrText>
+        </w:r>
+        <w:r>
+          <w:rPr>
+            <w:rFonts w:ascii="Times New Roman" w:hAnsi="Times New Roman" w:cs="Times New Roman"/>
+            <w:noProof/>
+            <w:webHidden/>
+            <w:sz w:val="24"/>
+            <w:szCs w:val="24"/>
+          </w:rPr>
+        </w:r>
+        <w:r>
+          <w:rPr>
+            <w:rFonts w:ascii="Times New Roman" w:hAnsi="Times New Roman" w:cs="Times New Roman"/>
+            <w:noProof/>
+            <w:webHidden/>
+            <w:sz w:val="24"/>
+            <w:szCs w:val="24"/>
+          </w:rPr>
+          <w:fldChar w:fldCharType="separate"/>
+        </w:r>
+        <w:r>
+          <w:rPr>
+            <w:rFonts w:ascii="Times New Roman" w:hAnsi="Times New Roman" w:cs="Times New Roman"/>
+            <w:noProof/>
+            <w:webHidden/>
+            <w:sz w:val="24"/>
+            <w:szCs w:val="24"/>
+          </w:rPr>
+          <w:t>15</w:t>
+        </w:r>
+        <w:r>
+          <w:rPr>
+            <w:rFonts w:ascii="Times New Roman" w:hAnsi="Times New Roman" w:cs="Times New Roman"/>
+            <w:noProof/>
+            <w:webHidden/>
+            <w:sz w:val="24"/>
+            <w:szCs w:val="24"/>
+          </w:rPr>
+          <w:fldChar w:fldCharType="end"/>
+        </w:r>
+      </w:hyperlink>
+    </w:p>
+    <w:p>
+      <w:pPr>
+        <w:spacing w:line="360" w:lineRule="auto"/>
+        <w:rPr>
+          <w:rStyle w:val="fontstyle01"/>
+          <w:rFonts w:ascii="Times New Roman" w:hAnsi="Times New Roman" w:cs="Times New Roman"/>
+          <w:sz w:val="24"/>
+          <w:szCs w:val="24"/>
+        </w:rPr>
+      </w:pPr>
+      <w:r>
+        <w:rPr>
+          <w:rStyle w:val="fontstyle01"/>
+          <w:rFonts w:ascii="Times New Roman" w:hAnsi="Times New Roman" w:cs="Times New Roman"/>
+          <w:sz w:val="24"/>
+          <w:szCs w:val="24"/>
+        </w:rPr>
+        <w:fldChar w:fldCharType="end"/>
+      </w:r>
+    </w:p>
+    <w:p>
+      <w:pPr>
+        <w:spacing w:line="360" w:lineRule="auto"/>
+        <w:rPr>
+          <w:rStyle w:val="fontstyle01"/>
+        </w:rPr>
+      </w:pPr>
+      <w:r>
         <w:rPr>
           <w:rStyle w:val="fontstyle01"/>
           <w:b/>
           <w:sz w:val="24"/>
         </w:rPr>
-      </w:pPr>
-      <w:r>
-        <w:rPr>
-          <w:rStyle w:val="fontstyle01"/>
-          <w:b/>
-          <w:sz w:val="24"/>
-        </w:rPr>
+        <w:lastRenderedPageBreak/>
         <w:t>Abkürzungen</w:t>
       </w:r>
     </w:p>
@@ -925,78 +2502,6 @@
         </w:rPr>
         <w:t>TLUG</w:t>
       </w:r>
-    </w:p>
-    <w:p>
-      <w:pPr>
-        <w:rPr>
-          <w:rStyle w:val="fontstyle01"/>
-        </w:rPr>
-      </w:pPr>
-    </w:p>
-    <w:p>
-      <w:pPr>
-        <w:rPr>
-          <w:rStyle w:val="fontstyle01"/>
-        </w:rPr>
-      </w:pPr>
-    </w:p>
-    <w:p>
-      <w:pPr>
-        <w:rPr>
-          <w:rStyle w:val="fontstyle01"/>
-        </w:rPr>
-      </w:pPr>
-    </w:p>
-    <w:p>
-      <w:pPr>
-        <w:rPr>
-          <w:rStyle w:val="fontstyle01"/>
-        </w:rPr>
-      </w:pPr>
-    </w:p>
-    <w:p>
-      <w:pPr>
-        <w:rPr>
-          <w:rStyle w:val="fontstyle01"/>
-        </w:rPr>
-      </w:pPr>
-    </w:p>
-    <w:p>
-      <w:pPr>
-        <w:rPr>
-          <w:rStyle w:val="fontstyle01"/>
-        </w:rPr>
-      </w:pPr>
-    </w:p>
-    <w:p>
-      <w:pPr>
-        <w:rPr>
-          <w:rStyle w:val="fontstyle01"/>
-        </w:rPr>
-      </w:pPr>
-    </w:p>
-    <w:p>
-      <w:pPr>
-        <w:rPr>
-          <w:rStyle w:val="fontstyle01"/>
-        </w:rPr>
-      </w:pPr>
-    </w:p>
-    <w:p>
-      <w:pPr>
-        <w:rPr>
-          <w:rStyle w:val="fontstyle01"/>
-        </w:rPr>
-      </w:pPr>
-    </w:p>
-    <w:p>
-      <w:pPr>
-        <w:rPr>
-          <w:rStyle w:val="fontstyle01"/>
-          <w:b/>
-          <w:sz w:val="24"/>
-        </w:rPr>
-      </w:pPr>
     </w:p>
     <w:p>
       <w:pPr>
@@ -1019,7 +2524,6 @@
           <w:b/>
           <w:sz w:val="24"/>
         </w:rPr>
-        <w:lastRenderedPageBreak/>
         <w:t>Aufgabenstellung</w:t>
       </w:r>
     </w:p>
@@ -1601,6 +3105,7 @@
           <w:rStyle w:val="fontstyle01"/>
           <w:sz w:val="24"/>
         </w:rPr>
+        <w:lastRenderedPageBreak/>
         <w:t>https://www.dwd.de/DE/leistungen/klimadatendeutschland/statliste/statlex_rich.txt?view=nasPublication&amp;nn=16102</w:t>
       </w:r>
     </w:p>
@@ -1661,7 +3166,6 @@
           <w:rStyle w:val="fontstyle01"/>
           <w:sz w:val="24"/>
         </w:rPr>
-        <w:lastRenderedPageBreak/>
         <w:t>Überführen Sie diese Daten in Ihre Datenbank. Erstellen Sie für die TLUG Daten Sichten (views), welche die</w:t>
       </w:r>
       <w:r>
@@ -1867,33 +3371,22 @@
                                 <w:szCs w:val="20"/>
                               </w:rPr>
                             </w:pPr>
+                            <w:bookmarkStart w:id="1" w:name="_Toc498510342"/>
                             <w:r>
                               <w:t xml:space="preserve">Abbildung </w:t>
                             </w:r>
-                            <w:r>
-                              <w:fldChar w:fldCharType="begin"/>
-                            </w:r>
-                            <w:r>
-                              <w:instrText xml:space="preserve"> SEQ Abbildung \* ARABIC </w:instrText>
-                            </w:r>
-                            <w:r>
-                              <w:fldChar w:fldCharType="separate"/>
-                            </w:r>
-                            <w:r>
-                              <w:rPr>
-                                <w:noProof/>
-                              </w:rPr>
-                              <w:t>1</w:t>
-                            </w:r>
-                            <w:r>
-                              <w:rPr>
-                                <w:noProof/>
-                              </w:rPr>
-                              <w:fldChar w:fldCharType="end"/>
-                            </w:r>
+                            <w:fldSimple w:instr=" SEQ Abbildung \* ARABIC ">
+                              <w:r>
+                                <w:rPr>
+                                  <w:noProof/>
+                                </w:rPr>
+                                <w:t>1</w:t>
+                              </w:r>
+                            </w:fldSimple>
                             <w:r>
                               <w:t>) Methodisches Vorgehen</w:t>
                             </w:r>
+                            <w:bookmarkEnd w:id="1"/>
                           </w:p>
                         </w:txbxContent>
                       </wps:txbx>
@@ -1929,33 +3422,22 @@
                           <w:szCs w:val="20"/>
                         </w:rPr>
                       </w:pPr>
+                      <w:bookmarkStart w:id="2" w:name="_Toc498510342"/>
                       <w:r>
                         <w:t xml:space="preserve">Abbildung </w:t>
                       </w:r>
-                      <w:r>
-                        <w:fldChar w:fldCharType="begin"/>
-                      </w:r>
-                      <w:r>
-                        <w:instrText xml:space="preserve"> SEQ Abbildung \* ARABIC </w:instrText>
-                      </w:r>
-                      <w:r>
-                        <w:fldChar w:fldCharType="separate"/>
-                      </w:r>
-                      <w:r>
-                        <w:rPr>
-                          <w:noProof/>
-                        </w:rPr>
-                        <w:t>1</w:t>
-                      </w:r>
-                      <w:r>
-                        <w:rPr>
-                          <w:noProof/>
-                        </w:rPr>
-                        <w:fldChar w:fldCharType="end"/>
-                      </w:r>
+                      <w:fldSimple w:instr=" SEQ Abbildung \* ARABIC ">
+                        <w:r>
+                          <w:rPr>
+                            <w:noProof/>
+                          </w:rPr>
+                          <w:t>1</w:t>
+                        </w:r>
+                      </w:fldSimple>
                       <w:r>
                         <w:t>) Methodisches Vorgehen</w:t>
                       </w:r>
+                      <w:bookmarkEnd w:id="2"/>
                     </w:p>
                   </w:txbxContent>
                 </v:textbox>
@@ -2005,7 +3487,7 @@
                     <pic:cNvPicPr/>
                   </pic:nvPicPr>
                   <pic:blipFill>
-                    <a:blip r:embed="rId8">
+                    <a:blip r:embed="rId12">
                       <a:extLst>
                         <a:ext uri="{28A0092B-C50C-407E-A947-70E740481C1C}">
                           <a14:useLocalDpi xmlns:a14="http://schemas.microsoft.com/office/drawing/2010/main" val="0"/>
@@ -2043,7 +3525,21 @@
           <w:rStyle w:val="fontstyle01"/>
           <w:sz w:val="24"/>
         </w:rPr>
-        <w:t>Zu beginn werden die Rohdaten der Klima</w:t>
+        <w:t xml:space="preserve">Zu </w:t>
+      </w:r>
+      <w:r>
+        <w:rPr>
+          <w:rStyle w:val="fontstyle01"/>
+          <w:sz w:val="24"/>
+        </w:rPr>
+        <w:t>Beginn</w:t>
+      </w:r>
+      <w:r>
+        <w:rPr>
+          <w:rStyle w:val="fontstyle01"/>
+          <w:sz w:val="24"/>
+        </w:rPr>
+        <w:t xml:space="preserve"> werden die Rohdaten der Klima</w:t>
       </w:r>
       <w:r>
         <w:rPr>
@@ -2067,6 +3563,7 @@
           <w:rStyle w:val="fontstyle01"/>
           <w:sz w:val="24"/>
         </w:rPr>
+        <w:lastRenderedPageBreak/>
         <w:t xml:space="preserve">Im Laufe der Ausarbeitung des Konzeptionellen Datenbankmodells, wurden die Eingangsdaten iterativ auf das Datenbankmodell angepasst, sowie das Datenbankmodell auf die Anforderung der </w:t>
       </w:r>
       <w:r>
@@ -2088,7 +3585,7 @@
           <w:rStyle w:val="fontstyle01"/>
           <w:sz w:val="24"/>
         </w:rPr>
-        <w:t xml:space="preserve"> Im nächsten Schritt wurde das Final Datenbankmodell konkretisiert, da das konzeptionelle Entity-Relationshipmodell nur als grobe Vorlage dienen kann und es für die Erstellung der eigentlichen Datenbank nicht die nötige Detailtiefe besitzt. </w:t>
+        <w:t xml:space="preserve"> Im nächsten Schritt wurde das Final Datenbankmodell konkretisiert, da das konzeptionelle Entity-Relationshipmodel nur als grobe Vorlage dienen kann und es für die Erstellung der eigentlichen Datenbank nicht die nötige Detailtiefe besitzt. </w:t>
       </w:r>
     </w:p>
     <w:p>
@@ -2105,8 +3602,7 @@
           <w:rStyle w:val="fontstyle01"/>
           <w:sz w:val="24"/>
         </w:rPr>
-        <w:lastRenderedPageBreak/>
-        <w:t>Bei der Erstellung des physischen Entity-Relationshipmodells werden alle Entitäten der Datenbank, sowie deren Attribute, Datentypen der Attribute und Relation innerhalb der Datenbank festgelegt. Dabei sind grundlegende Konzepte wie, Normalisierung der Datenbank in zweite und dritte Normalfo</w:t>
+        <w:t>Bei der Erstellung des physischen Entity-Relationshipmodels werden alle Entitäten der Datenbank, sowie deren Attribute, Datentypen der Attribute und Relation innerhalb der Datenbank festgelegt. Dabei sind grundlegende Konzepte wie, Normalisierung der Datenbank in zweite und dritte Normalfo</w:t>
       </w:r>
       <w:r>
         <w:rPr>
@@ -2310,7 +3806,15 @@
           <w:rStyle w:val="fontstyle01"/>
           <w:sz w:val="24"/>
         </w:rPr>
-        <w:t xml:space="preserve">In der späteren Umsetzung werden die Tabellen Messdaten und Messstationen nach Klima und Pegel unterschieden und mittels Vererbung an übergeordnete Tabellen </w:t>
+        <w:t xml:space="preserve">In der späteren </w:t>
+      </w:r>
+      <w:r>
+        <w:rPr>
+          <w:rStyle w:val="fontstyle01"/>
+          <w:sz w:val="24"/>
+        </w:rPr>
+        <w:lastRenderedPageBreak/>
+        <w:t xml:space="preserve">Umsetzung werden die Tabellen Messdaten und Messstationen nach Klima und Pegel unterschieden und mittels Vererbung an übergeordnete Tabellen </w:t>
       </w:r>
       <w:r>
         <w:rPr>
@@ -2333,7 +3837,6 @@
           <w:sz w:val="24"/>
           <w:szCs w:val="20"/>
         </w:rPr>
-        <w:lastRenderedPageBreak/>
         <w:drawing>
           <wp:inline distT="0" distB="0" distL="0" distR="0">
             <wp:extent cx="5760720" cy="5004045"/>
@@ -2350,7 +3853,7 @@
                     <pic:cNvPicPr/>
                   </pic:nvPicPr>
                   <pic:blipFill>
-                    <a:blip r:embed="rId9">
+                    <a:blip r:embed="rId13">
                       <a:extLst>
                         <a:ext uri="{28A0092B-C50C-407E-A947-70E740481C1C}">
                           <a14:useLocalDpi xmlns:a14="http://schemas.microsoft.com/office/drawing/2010/main" val="0"/>
@@ -2386,96 +3889,165 @@
           <w:sz w:val="24"/>
         </w:rPr>
       </w:pPr>
+      <w:bookmarkStart w:id="3" w:name="_Toc498510343"/>
       <w:r>
         <w:t xml:space="preserve">Abbildung </w:t>
       </w:r>
-      <w:r>
-        <w:fldChar w:fldCharType="begin"/>
-      </w:r>
-      <w:r>
-        <w:instrText xml:space="preserve"> SEQ Abbildung \* ARABIC </w:instrText>
-      </w:r>
-      <w:r>
-        <w:fldChar w:fldCharType="separate"/>
-      </w:r>
-      <w:r>
-        <w:rPr>
+      <w:fldSimple w:instr=" SEQ Abbildung \* ARABIC ">
+        <w:r>
+          <w:rPr>
+            <w:noProof/>
+          </w:rPr>
+          <w:t>2</w:t>
+        </w:r>
+      </w:fldSimple>
+      <w:r>
+        <w:t>) Konzeptionelles Datenbankmodell</w:t>
+      </w:r>
+      <w:bookmarkEnd w:id="3"/>
+    </w:p>
+    <w:p>
+      <w:pPr>
+        <w:rPr>
+          <w:rStyle w:val="fontstyle01"/>
+          <w:b/>
+          <w:sz w:val="24"/>
+        </w:rPr>
+      </w:pPr>
+      <w:r>
+        <w:rPr>
+          <w:rStyle w:val="fontstyle01"/>
+          <w:b/>
+          <w:sz w:val="24"/>
+        </w:rPr>
+        <w:t>3. 2 Physisches Entity-Relationshipmodell</w:t>
+      </w:r>
+    </w:p>
+    <w:p>
+      <w:pPr>
+        <w:spacing w:line="360" w:lineRule="auto"/>
+        <w:jc w:val="both"/>
+        <w:rPr>
+          <w:rStyle w:val="fontstyle01"/>
+          <w:sz w:val="24"/>
+        </w:rPr>
+      </w:pPr>
+      <w:r>
+        <w:rPr>
+          <w:rStyle w:val="fontstyle01"/>
+          <w:sz w:val="24"/>
+        </w:rPr>
+        <w:t>Das physische ERM stellt die Finalisierung des Datenbankkonzeptes aus 3.1 dar (siehe Abbildung 3). Dabei sind, wie schon im Konzept erarbeitet, die Entitäten Stationen und Messdaten die wichtigsten Tabellen in der Datenbank. Die Unterscheidung zwischen Klima und Pegel Messstation/-daten wurde über die Art ID (AID) getroffen. Dabei kommt zur Umsetzung der Messdaten auch Vererbung zum Einsatz, in welcher die Tabelle Messdaten die Daten ID (DID), Art ID (AID), Stations</w:t>
+      </w:r>
+      <w:r>
+        <w:rPr>
+          <w:rStyle w:val="fontstyle01"/>
+          <w:sz w:val="24"/>
+        </w:rPr>
+        <w:t xml:space="preserve">_ID und das Messdatum von den Entitäten Klima_Messdaten und Pegel_Messdaten vererbt bekommt. Darüber hinaus wurde die Tabelle VG2500_BLD hinzugefügt, welche die räumlichen Information der deutschen Bundesländer beinhaltet. Auch wurden die Tabellen für die Ergebnissichten Jahreswerte_Klima und </w:t>
+      </w:r>
+      <w:r>
+        <w:rPr>
+          <w:rStyle w:val="fontstyle01"/>
+          <w:sz w:val="24"/>
+        </w:rPr>
+        <w:lastRenderedPageBreak/>
+        <w:t xml:space="preserve">Wochenwerte_Pegel hinzugefügt, </w:t>
+      </w:r>
+      <w:r>
+        <w:rPr>
+          <w:rStyle w:val="fontstyle01"/>
+          <w:sz w:val="24"/>
+        </w:rPr>
+        <w:t xml:space="preserve">welche für die Erstellung der Ergebnissichten benötigt werden und so die Wochen- und Jahresmittel archivieren. </w:t>
+      </w:r>
+    </w:p>
+    <w:p>
+      <w:pPr>
+        <w:spacing w:line="360" w:lineRule="auto"/>
+        <w:jc w:val="both"/>
+        <w:rPr>
+          <w:rStyle w:val="fontstyle01"/>
+          <w:sz w:val="24"/>
+        </w:rPr>
+      </w:pPr>
+      <w:r>
+        <w:rPr>
+          <w:rFonts w:ascii="TimesNewRomanPSMT" w:hAnsi="TimesNewRomanPSMT"/>
+          <w:b/>
           <w:noProof/>
-        </w:rPr>
-        <w:t>2</w:t>
+          <w:color w:val="000000"/>
+          <w:sz w:val="24"/>
+          <w:szCs w:val="20"/>
+        </w:rPr>
+        <w:drawing>
+          <wp:anchor distT="0" distB="0" distL="114300" distR="114300" simplePos="0" relativeHeight="251661312" behindDoc="1" locked="0" layoutInCell="1" allowOverlap="1">
+            <wp:simplePos x="0" y="0"/>
+            <wp:positionH relativeFrom="column">
+              <wp:posOffset>52705</wp:posOffset>
+            </wp:positionH>
+            <wp:positionV relativeFrom="paragraph">
+              <wp:posOffset>1583690</wp:posOffset>
+            </wp:positionV>
+            <wp:extent cx="5476240" cy="6848475"/>
+            <wp:effectExtent l="0" t="0" r="0" b="9525"/>
+            <wp:wrapTight wrapText="bothSides">
+              <wp:wrapPolygon edited="0">
+                <wp:start x="0" y="0"/>
+                <wp:lineTo x="0" y="21570"/>
+                <wp:lineTo x="21490" y="21570"/>
+                <wp:lineTo x="21490" y="0"/>
+                <wp:lineTo x="0" y="0"/>
+              </wp:wrapPolygon>
+            </wp:wrapTight>
+            <wp:docPr id="3" name="Grafik 3"/>
+            <wp:cNvGraphicFramePr>
+              <a:graphicFrameLocks xmlns:a="http://schemas.openxmlformats.org/drawingml/2006/main" noChangeAspect="1"/>
+            </wp:cNvGraphicFramePr>
+            <a:graphic xmlns:a="http://schemas.openxmlformats.org/drawingml/2006/main">
+              <a:graphicData uri="http://schemas.openxmlformats.org/drawingml/2006/picture">
+                <pic:pic xmlns:pic="http://schemas.openxmlformats.org/drawingml/2006/picture">
+                  <pic:nvPicPr>
+                    <pic:cNvPr id="3" name="Untitled Diagram.png"/>
+                    <pic:cNvPicPr/>
+                  </pic:nvPicPr>
+                  <pic:blipFill>
+                    <a:blip r:embed="rId14">
+                      <a:extLst>
+                        <a:ext uri="{28A0092B-C50C-407E-A947-70E740481C1C}">
+                          <a14:useLocalDpi xmlns:a14="http://schemas.microsoft.com/office/drawing/2010/main" val="0"/>
+                        </a:ext>
+                      </a:extLst>
+                    </a:blip>
+                    <a:stretch>
+                      <a:fillRect/>
+                    </a:stretch>
+                  </pic:blipFill>
+                  <pic:spPr>
+                    <a:xfrm>
+                      <a:off x="0" y="0"/>
+                      <a:ext cx="5476240" cy="6848475"/>
+                    </a:xfrm>
+                    <a:prstGeom prst="rect">
+                      <a:avLst/>
+                    </a:prstGeom>
+                  </pic:spPr>
+                </pic:pic>
+              </a:graphicData>
+            </a:graphic>
+            <wp14:sizeRelH relativeFrom="margin">
+              <wp14:pctWidth>0</wp14:pctWidth>
+            </wp14:sizeRelH>
+            <wp14:sizeRelV relativeFrom="margin">
+              <wp14:pctHeight>0</wp14:pctHeight>
+            </wp14:sizeRelV>
+          </wp:anchor>
+        </w:drawing>
       </w:r>
       <w:r>
         <w:rPr>
           <w:noProof/>
         </w:rPr>
-        <w:fldChar w:fldCharType="end"/>
-      </w:r>
-      <w:r>
-        <w:t>) Konzeptionelles Datenbankmodell</w:t>
-      </w:r>
-    </w:p>
-    <w:p>
-      <w:pPr>
-        <w:rPr>
-          <w:rStyle w:val="fontstyle01"/>
-          <w:b/>
-          <w:sz w:val="24"/>
-        </w:rPr>
-      </w:pPr>
-      <w:r>
-        <w:rPr>
-          <w:rStyle w:val="fontstyle01"/>
-          <w:b/>
-          <w:sz w:val="24"/>
-        </w:rPr>
-        <w:t>3. 2 Physisches Entity-Relationshipmodell</w:t>
-      </w:r>
-    </w:p>
-    <w:p>
-      <w:pPr>
-        <w:spacing w:line="360" w:lineRule="auto"/>
-        <w:jc w:val="both"/>
-        <w:rPr>
-          <w:rStyle w:val="fontstyle01"/>
-          <w:sz w:val="24"/>
-        </w:rPr>
-      </w:pPr>
-      <w:r>
-        <w:rPr>
-          <w:rStyle w:val="fontstyle01"/>
-          <w:sz w:val="24"/>
-        </w:rPr>
-        <w:t>Das physische ERM stellt die Finalisierung des Datenbankkonzeptes aus 3.1 dar (siehe Abbildung 3). Dabei sind, wie schon im Konzept erarbeitet, die Entitäten Stationen und Messdaten die wichtigsten Tabellen in der Datenbank. Die Unterscheidung zwischen Klima und Pegel Messstation/-daten wurde über die Art ID (AID) getroffen. Dabei kommt zur Umsetzung der Messdaten auch Vererbung zum Einsatz, in welcher die Tabelle Messdaten die Daten ID (DID), Art ID (AID), Stations</w:t>
-      </w:r>
-      <w:r>
-        <w:rPr>
-          <w:rStyle w:val="fontstyle01"/>
-          <w:sz w:val="24"/>
-        </w:rPr>
-        <w:t xml:space="preserve">_ID und das Messdatum von den Entitäten Klima_Messdaten und Pegel_Messdaten vererbt bekommt. Darüber hinaus wurde die Tabelle VG2500_BLD hinzugefügt, welche die räumlichen Information der deutschen Bundesländer beinhaltet. Auch wurden die Tabellen für die Ergebnissichten Jahreswerte_Klima und Wochenwerte_Pegel hinzugefügt, </w:t>
-      </w:r>
-      <w:r>
-        <w:rPr>
-          <w:rStyle w:val="fontstyle01"/>
-          <w:sz w:val="24"/>
-        </w:rPr>
-        <w:t xml:space="preserve">welche für die Erstellung der Ergebnissichten benötigt werden und so die Wochen- und Jahresmittel archivieren. </w:t>
-      </w:r>
-    </w:p>
-    <w:p>
-      <w:pPr>
-        <w:spacing w:line="360" w:lineRule="auto"/>
-        <w:jc w:val="both"/>
-        <w:rPr>
-          <w:rStyle w:val="fontstyle01"/>
-          <w:sz w:val="24"/>
-        </w:rPr>
-      </w:pPr>
-      <w:r>
-        <w:rPr>
-          <w:noProof/>
-        </w:rPr>
-        <w:lastRenderedPageBreak/>
         <mc:AlternateContent>
           <mc:Choice Requires="wps">
             <w:drawing>
@@ -2532,33 +4104,22 @@
                                 <w:szCs w:val="20"/>
                               </w:rPr>
                             </w:pPr>
+                            <w:bookmarkStart w:id="4" w:name="_Toc498510344"/>
                             <w:r>
                               <w:t xml:space="preserve">Abbildung </w:t>
                             </w:r>
-                            <w:r>
-                              <w:fldChar w:fldCharType="begin"/>
-                            </w:r>
-                            <w:r>
-                              <w:instrText xml:space="preserve"> SEQ Abbildung \* ARABIC </w:instrText>
-                            </w:r>
-                            <w:r>
-                              <w:fldChar w:fldCharType="separate"/>
-                            </w:r>
-                            <w:r>
-                              <w:rPr>
-                                <w:noProof/>
-                              </w:rPr>
-                              <w:t>3</w:t>
-                            </w:r>
-                            <w:r>
-                              <w:rPr>
-                                <w:noProof/>
-                              </w:rPr>
-                              <w:fldChar w:fldCharType="end"/>
-                            </w:r>
+                            <w:fldSimple w:instr=" SEQ Abbildung \* ARABIC ">
+                              <w:r>
+                                <w:rPr>
+                                  <w:noProof/>
+                                </w:rPr>
+                                <w:t>3</w:t>
+                              </w:r>
+                            </w:fldSimple>
                             <w:r>
                               <w:t>) physisches ERM</w:t>
                             </w:r>
+                            <w:bookmarkEnd w:id="4"/>
                           </w:p>
                         </w:txbxContent>
                       </wps:txbx>
@@ -2591,33 +4152,22 @@
                           <w:szCs w:val="20"/>
                         </w:rPr>
                       </w:pPr>
+                      <w:bookmarkStart w:id="5" w:name="_Toc498510344"/>
                       <w:r>
                         <w:t xml:space="preserve">Abbildung </w:t>
                       </w:r>
-                      <w:r>
-                        <w:fldChar w:fldCharType="begin"/>
-                      </w:r>
-                      <w:r>
-                        <w:instrText xml:space="preserve"> SEQ Abbildung \* ARABIC </w:instrText>
-                      </w:r>
-                      <w:r>
-                        <w:fldChar w:fldCharType="separate"/>
-                      </w:r>
-                      <w:r>
-                        <w:rPr>
-                          <w:noProof/>
-                        </w:rPr>
-                        <w:t>3</w:t>
-                      </w:r>
-                      <w:r>
-                        <w:rPr>
-                          <w:noProof/>
-                        </w:rPr>
-                        <w:fldChar w:fldCharType="end"/>
-                      </w:r>
+                      <w:fldSimple w:instr=" SEQ Abbildung \* ARABIC ">
+                        <w:r>
+                          <w:rPr>
+                            <w:noProof/>
+                          </w:rPr>
+                          <w:t>3</w:t>
+                        </w:r>
+                      </w:fldSimple>
                       <w:r>
                         <w:t>) physisches ERM</w:t>
                       </w:r>
+                      <w:bookmarkEnd w:id="5"/>
                     </w:p>
                   </w:txbxContent>
                 </v:textbox>
@@ -2629,76 +4179,6 @@
       </w:r>
       <w:r>
         <w:rPr>
-          <w:rFonts w:ascii="TimesNewRomanPSMT" w:hAnsi="TimesNewRomanPSMT"/>
-          <w:b/>
-          <w:noProof/>
-          <w:color w:val="000000"/>
-          <w:sz w:val="24"/>
-          <w:szCs w:val="20"/>
-        </w:rPr>
-        <w:drawing>
-          <wp:anchor distT="0" distB="0" distL="114300" distR="114300" simplePos="0" relativeHeight="251661312" behindDoc="1" locked="0" layoutInCell="1" allowOverlap="1">
-            <wp:simplePos x="0" y="0"/>
-            <wp:positionH relativeFrom="column">
-              <wp:posOffset>52705</wp:posOffset>
-            </wp:positionH>
-            <wp:positionV relativeFrom="paragraph">
-              <wp:posOffset>1633220</wp:posOffset>
-            </wp:positionV>
-            <wp:extent cx="5552440" cy="6943725"/>
-            <wp:effectExtent l="0" t="0" r="0" b="9525"/>
-            <wp:wrapTight wrapText="bothSides">
-              <wp:wrapPolygon edited="0">
-                <wp:start x="0" y="0"/>
-                <wp:lineTo x="0" y="21570"/>
-                <wp:lineTo x="21491" y="21570"/>
-                <wp:lineTo x="21491" y="0"/>
-                <wp:lineTo x="0" y="0"/>
-              </wp:wrapPolygon>
-            </wp:wrapTight>
-            <wp:docPr id="3" name="Grafik 3"/>
-            <wp:cNvGraphicFramePr>
-              <a:graphicFrameLocks xmlns:a="http://schemas.openxmlformats.org/drawingml/2006/main" noChangeAspect="1"/>
-            </wp:cNvGraphicFramePr>
-            <a:graphic xmlns:a="http://schemas.openxmlformats.org/drawingml/2006/main">
-              <a:graphicData uri="http://schemas.openxmlformats.org/drawingml/2006/picture">
-                <pic:pic xmlns:pic="http://schemas.openxmlformats.org/drawingml/2006/picture">
-                  <pic:nvPicPr>
-                    <pic:cNvPr id="3" name="Untitled Diagram.png"/>
-                    <pic:cNvPicPr/>
-                  </pic:nvPicPr>
-                  <pic:blipFill>
-                    <a:blip r:embed="rId10">
-                      <a:extLst>
-                        <a:ext uri="{28A0092B-C50C-407E-A947-70E740481C1C}">
-                          <a14:useLocalDpi xmlns:a14="http://schemas.microsoft.com/office/drawing/2010/main" val="0"/>
-                        </a:ext>
-                      </a:extLst>
-                    </a:blip>
-                    <a:stretch>
-                      <a:fillRect/>
-                    </a:stretch>
-                  </pic:blipFill>
-                  <pic:spPr>
-                    <a:xfrm>
-                      <a:off x="0" y="0"/>
-                      <a:ext cx="5552440" cy="6943725"/>
-                    </a:xfrm>
-                    <a:prstGeom prst="rect">
-                      <a:avLst/>
-                    </a:prstGeom>
-                  </pic:spPr>
-                </pic:pic>
-              </a:graphicData>
-            </a:graphic>
-            <wp14:sizeRelV relativeFrom="margin">
-              <wp14:pctHeight>0</wp14:pctHeight>
-            </wp14:sizeRelV>
-          </wp:anchor>
-        </w:drawing>
-      </w:r>
-      <w:r>
-        <w:rPr>
           <w:rStyle w:val="fontstyle01"/>
           <w:sz w:val="24"/>
         </w:rPr>
@@ -2739,15 +4219,6 @@
         </w:rPr>
         <w:t>bei der Umsetzung der Tabellen von Metadaten und Kontakt wurde diese Normalisierung für die Übersichtlichkeit der Datenbank vernachlässigt. Ferner wurden innerhalb der Datenbank nur „one to many“ (1:n) geknüpft, zur Vermeidung von unhandlichen „many to many“ (m:n) Beziehungen.</w:t>
       </w:r>
-    </w:p>
-    <w:p>
-      <w:pPr>
-        <w:rPr>
-          <w:rStyle w:val="fontstyle01"/>
-          <w:b/>
-          <w:sz w:val="24"/>
-        </w:rPr>
-      </w:pPr>
     </w:p>
     <w:p>
       <w:pPr>
@@ -2886,7 +4357,7 @@
                     <pic:cNvPicPr/>
                   </pic:nvPicPr>
                   <pic:blipFill>
-                    <a:blip r:embed="rId11"/>
+                    <a:blip r:embed="rId15"/>
                     <a:stretch>
                       <a:fillRect/>
                     </a:stretch>
@@ -2929,33 +4400,22 @@
           <w:sz w:val="24"/>
         </w:rPr>
       </w:pPr>
+      <w:bookmarkStart w:id="6" w:name="_Toc498510345"/>
       <w:r>
         <w:t xml:space="preserve">Abbildung </w:t>
       </w:r>
-      <w:r>
-        <w:fldChar w:fldCharType="begin"/>
-      </w:r>
-      <w:r>
-        <w:instrText xml:space="preserve"> SEQ Abbildung \* ARABIC </w:instrText>
-      </w:r>
-      <w:r>
-        <w:fldChar w:fldCharType="separate"/>
-      </w:r>
-      <w:r>
-        <w:rPr>
-          <w:noProof/>
-        </w:rPr>
-        <w:t>4</w:t>
-      </w:r>
-      <w:r>
-        <w:rPr>
-          <w:noProof/>
-        </w:rPr>
-        <w:fldChar w:fldCharType="end"/>
-      </w:r>
+      <w:fldSimple w:instr=" SEQ Abbildung \* ARABIC ">
+        <w:r>
+          <w:rPr>
+            <w:noProof/>
+          </w:rPr>
+          <w:t>4</w:t>
+        </w:r>
+      </w:fldSimple>
       <w:r>
         <w:t>) PostGIS Extension</w:t>
       </w:r>
+      <w:bookmarkEnd w:id="6"/>
     </w:p>
     <w:p>
       <w:pPr>
@@ -2988,6 +4448,13 @@
           <w:rStyle w:val="fontstyle01"/>
           <w:sz w:val="24"/>
         </w:rPr>
+        <w:t xml:space="preserve">Für die Erstellung von Entitäten innherhalb der Datenbank wurde der Befehl „create table“ genutzt. </w:t>
+      </w:r>
+      <w:r>
+        <w:rPr>
+          <w:rStyle w:val="fontstyle01"/>
+          <w:sz w:val="24"/>
+        </w:rPr>
         <w:t>Zur Vermeidung von Datenredundanz</w:t>
       </w:r>
       <w:r>
@@ -3010,6 +4477,13 @@
           <w:sz w:val="24"/>
         </w:rPr>
         <w:t>Vererbungsregeln auf die Tabellen Messdaten, Klima_Messdaten und Pegel_Messdaten angewandt (siehe Abbildung 5).</w:t>
+      </w:r>
+      <w:r>
+        <w:rPr>
+          <w:rStyle w:val="fontstyle01"/>
+          <w:sz w:val="24"/>
+        </w:rPr>
+        <w:t xml:space="preserve"> </w:t>
       </w:r>
     </w:p>
     <w:p>
@@ -3038,7 +4512,7 @@
                     <pic:cNvPicPr/>
                   </pic:nvPicPr>
                   <pic:blipFill>
-                    <a:blip r:embed="rId12"/>
+                    <a:blip r:embed="rId16"/>
                     <a:stretch>
                       <a:fillRect/>
                     </a:stretch>
@@ -3081,36 +4555,22 @@
           <w:sz w:val="24"/>
         </w:rPr>
       </w:pPr>
+      <w:bookmarkStart w:id="7" w:name="_Toc498510346"/>
       <w:r>
         <w:t xml:space="preserve">Abbildung </w:t>
       </w:r>
-      <w:r>
-        <w:fldChar w:fldCharType="begin"/>
-      </w:r>
-      <w:r>
-        <w:instrText xml:space="preserve"> SEQ Abbildung \* ARABIC</w:instrText>
-      </w:r>
-      <w:r>
-        <w:instrText xml:space="preserve"> </w:instrText>
-      </w:r>
-      <w:r>
-        <w:fldChar w:fldCharType="separate"/>
-      </w:r>
-      <w:r>
-        <w:rPr>
-          <w:noProof/>
-        </w:rPr>
-        <w:t>5</w:t>
-      </w:r>
-      <w:r>
-        <w:rPr>
-          <w:noProof/>
-        </w:rPr>
-        <w:fldChar w:fldCharType="end"/>
-      </w:r>
+      <w:fldSimple w:instr=" SEQ Abbildung \* ARABIC ">
+        <w:r>
+          <w:rPr>
+            <w:noProof/>
+          </w:rPr>
+          <w:t>5</w:t>
+        </w:r>
+      </w:fldSimple>
       <w:r>
         <w:t>) Vererbung an Messdaten</w:t>
       </w:r>
+      <w:bookmarkEnd w:id="7"/>
     </w:p>
     <w:p>
       <w:pPr>
@@ -3194,10 +4654,10 @@
         </w:rPr>
         <w:lastRenderedPageBreak/>
         <w:drawing>
-          <wp:inline distT="0" distB="0" distL="0" distR="0" wp14:anchorId="622A9229" wp14:editId="0E1EF5A5">
-            <wp:extent cx="5760720" cy="3378835"/>
-            <wp:effectExtent l="57150" t="57150" r="106680" b="107315"/>
-            <wp:docPr id="7" name="Grafik 7"/>
+          <wp:inline distT="0" distB="0" distL="0" distR="0" wp14:anchorId="1744E78A" wp14:editId="11B9DAA0">
+            <wp:extent cx="5667375" cy="3248025"/>
+            <wp:effectExtent l="57150" t="57150" r="123825" b="123825"/>
+            <wp:docPr id="13" name="Grafik 13"/>
             <wp:cNvGraphicFramePr>
               <a:graphicFrameLocks xmlns:a="http://schemas.openxmlformats.org/drawingml/2006/main" noChangeAspect="1"/>
             </wp:cNvGraphicFramePr>
@@ -3209,7 +4669,7 @@
                     <pic:cNvPicPr/>
                   </pic:nvPicPr>
                   <pic:blipFill>
-                    <a:blip r:embed="rId13"/>
+                    <a:blip r:embed="rId17"/>
                     <a:stretch>
                       <a:fillRect/>
                     </a:stretch>
@@ -3217,7 +4677,7 @@
                   <pic:spPr>
                     <a:xfrm>
                       <a:off x="0" y="0"/>
-                      <a:ext cx="5760720" cy="3378835"/>
+                      <a:ext cx="5667375" cy="3248025"/>
                     </a:xfrm>
                     <a:prstGeom prst="rect">
                       <a:avLst/>
@@ -3252,6 +4712,7 @@
           <w:sz w:val="24"/>
         </w:rPr>
       </w:pPr>
+      <w:bookmarkStart w:id="8" w:name="_Toc498510347"/>
       <w:r>
         <w:t xml:space="preserve">Abbildung </w:t>
       </w:r>
@@ -3266,6 +4727,7 @@
       <w:r>
         <w:t>) Datenbank Trigger</w:t>
       </w:r>
+      <w:bookmarkEnd w:id="8"/>
     </w:p>
     <w:p>
       <w:pPr>
@@ -3281,7 +4743,7 @@
           <w:rStyle w:val="fontstyle01"/>
           <w:sz w:val="24"/>
         </w:rPr>
-        <w:t xml:space="preserve">Die Möglichkeit Relation innerhalb der Datenbank zu knüpfen wurde durch Primär- und Fremdschlüssel ermöglicht, wie bereits im ERM dargestellt. Zur Veranschaulichung soll die Beispielabfrage in Abbildung 7 dienen. </w:t>
+        <w:t xml:space="preserve">Die Möglichkeit Relation innerhalb der Datenbank zu knüpfen wurde durch Primär- und Fremdschlüssel ermöglicht, wie bereits im ERM dargestellt. Zur Veranschaulichung soll Abbildung 7 dienen. </w:t>
       </w:r>
     </w:p>
     <w:p>
@@ -3295,10 +4757,10 @@
           <w:noProof/>
         </w:rPr>
         <w:drawing>
-          <wp:inline distT="0" distB="0" distL="0" distR="0" wp14:anchorId="44B0AF0C" wp14:editId="75B8A76C">
-            <wp:extent cx="5760720" cy="215265"/>
-            <wp:effectExtent l="0" t="0" r="0" b="0"/>
-            <wp:docPr id="10" name="Grafik 10"/>
+          <wp:inline distT="0" distB="0" distL="0" distR="0" wp14:anchorId="2DBA49CF" wp14:editId="61CAF61E">
+            <wp:extent cx="4991100" cy="552450"/>
+            <wp:effectExtent l="57150" t="57150" r="114300" b="114300"/>
+            <wp:docPr id="22" name="Grafik 22"/>
             <wp:cNvGraphicFramePr>
               <a:graphicFrameLocks xmlns:a="http://schemas.openxmlformats.org/drawingml/2006/main" noChangeAspect="1"/>
             </wp:cNvGraphicFramePr>
@@ -3310,7 +4772,7 @@
                     <pic:cNvPicPr/>
                   </pic:nvPicPr>
                   <pic:blipFill>
-                    <a:blip r:embed="rId14"/>
+                    <a:blip r:embed="rId18"/>
                     <a:stretch>
                       <a:fillRect/>
                     </a:stretch>
@@ -3318,11 +4780,24 @@
                   <pic:spPr>
                     <a:xfrm>
                       <a:off x="0" y="0"/>
-                      <a:ext cx="5760720" cy="215265"/>
+                      <a:ext cx="4991100" cy="552450"/>
                     </a:xfrm>
                     <a:prstGeom prst="rect">
                       <a:avLst/>
                     </a:prstGeom>
+                    <a:ln w="9525" cap="sq">
+                      <a:solidFill>
+                        <a:srgbClr val="000000"/>
+                      </a:solidFill>
+                      <a:miter lim="800000"/>
+                    </a:ln>
+                    <a:effectLst>
+                      <a:outerShdw blurRad="57150" dist="50800" dir="2700000" algn="tl" rotWithShape="0">
+                        <a:srgbClr val="000000">
+                          <a:alpha val="40000"/>
+                        </a:srgbClr>
+                      </a:outerShdw>
+                    </a:effectLst>
                   </pic:spPr>
                 </pic:pic>
               </a:graphicData>
@@ -3340,6 +4815,7 @@
           <w:sz w:val="24"/>
         </w:rPr>
       </w:pPr>
+      <w:bookmarkStart w:id="9" w:name="_Toc498510348"/>
       <w:r>
         <w:t xml:space="preserve">Abbildung </w:t>
       </w:r>
@@ -3354,6 +4830,7 @@
       <w:r>
         <w:t>) Beispielabfrage "inner join"</w:t>
       </w:r>
+      <w:bookmarkEnd w:id="9"/>
     </w:p>
     <w:p>
       <w:pPr>
@@ -3597,7 +5074,6 @@
           <w:rStyle w:val="fontstyle01"/>
           <w:sz w:val="24"/>
         </w:rPr>
-        <w:lastRenderedPageBreak/>
         <w:t>TLUG:</w:t>
       </w:r>
     </w:p>
@@ -3778,7 +5254,7 @@
         </w:rPr>
         <w:t xml:space="preserve">Alle für den Import vorbereiten Daten sind auf dem beigelegten Datenträger zu finden, dies schließt die genutzten Skripte zur Vorbereitung ein. Für die Bearbeitung des Geodatenprojektes wurde des Weiteren ein Reposetory auf Github angelegt, welche unter dem folgenden Link einzusehen ist: </w:t>
       </w:r>
-      <w:hyperlink r:id="rId15" w:history="1">
+      <w:hyperlink r:id="rId19" w:history="1">
         <w:r>
           <w:rPr>
             <w:rStyle w:val="Hyperlink"/>
@@ -3821,15 +5297,7 @@
           <w:b/>
           <w:sz w:val="24"/>
         </w:rPr>
-        <w:t>/</w:t>
-      </w:r>
-      <w:r>
-        <w:rPr>
-          <w:rStyle w:val="fontstyle01"/>
-          <w:b/>
-          <w:sz w:val="24"/>
-        </w:rPr>
-        <w:t>7 Überführung in die Messdatenbank</w:t>
+        <w:t>/7 Überführung in die Messdatenbank</w:t>
       </w:r>
     </w:p>
     <w:p>
@@ -3853,6 +5321,7 @@
       <w:pPr>
         <w:keepNext/>
       </w:pPr>
+      <w:bookmarkStart w:id="10" w:name="_GoBack"/>
       <w:r>
         <w:rPr>
           <w:noProof/>
@@ -3874,7 +5343,7 @@
                     <pic:cNvPicPr/>
                   </pic:nvPicPr>
                   <pic:blipFill>
-                    <a:blip r:embed="rId16"/>
+                    <a:blip r:embed="rId20"/>
                     <a:stretch>
                       <a:fillRect/>
                     </a:stretch>
@@ -3907,6 +5376,7 @@
           </wp:inline>
         </w:drawing>
       </w:r>
+      <w:bookmarkEnd w:id="10"/>
     </w:p>
     <w:p>
       <w:pPr>
@@ -3916,6 +5386,7 @@
           <w:sz w:val="24"/>
         </w:rPr>
       </w:pPr>
+      <w:bookmarkStart w:id="11" w:name="_Toc498510349"/>
       <w:r>
         <w:t xml:space="preserve">Abbildung </w:t>
       </w:r>
@@ -3930,6 +5401,7 @@
       <w:r>
         <w:t>) Beispiel Datenimport</w:t>
       </w:r>
+      <w:bookmarkEnd w:id="11"/>
     </w:p>
     <w:p>
       <w:pPr>
@@ -3981,7 +5453,7 @@
                     <pic:cNvPicPr/>
                   </pic:nvPicPr>
                   <pic:blipFill>
-                    <a:blip r:embed="rId17"/>
+                    <a:blip r:embed="rId21"/>
                     <a:stretch>
                       <a:fillRect/>
                     </a:stretch>
@@ -4024,6 +5496,7 @@
           <w:sz w:val="24"/>
         </w:rPr>
       </w:pPr>
+      <w:bookmarkStart w:id="12" w:name="_Toc498510350"/>
       <w:r>
         <w:t xml:space="preserve">Abbildung </w:t>
       </w:r>
@@ -4038,6 +5511,7 @@
       <w:r>
         <w:t>) Hinzufügen der Geometrie</w:t>
       </w:r>
+      <w:bookmarkEnd w:id="12"/>
     </w:p>
     <w:p>
       <w:pPr>
@@ -4087,7 +5561,7 @@
                     <pic:cNvPicPr/>
                   </pic:nvPicPr>
                   <pic:blipFill>
-                    <a:blip r:embed="rId18"/>
+                    <a:blip r:embed="rId22"/>
                     <a:stretch>
                       <a:fillRect/>
                     </a:stretch>
@@ -4130,6 +5604,7 @@
           <w:sz w:val="24"/>
         </w:rPr>
       </w:pPr>
+      <w:bookmarkStart w:id="13" w:name="_Toc498510351"/>
       <w:r>
         <w:t xml:space="preserve">Abbildung </w:t>
       </w:r>
@@ -4144,6 +5619,7 @@
       <w:r>
         <w:t>) Beispiel ST_Transform</w:t>
       </w:r>
+      <w:bookmarkEnd w:id="13"/>
     </w:p>
     <w:p>
       <w:pPr>
@@ -4297,6 +5773,7 @@
                                 <w:noProof/>
                               </w:rPr>
                             </w:pPr>
+                            <w:bookmarkStart w:id="14" w:name="_Toc498510352"/>
                             <w:r>
                               <w:t xml:space="preserve">Abbildung </w:t>
                             </w:r>
@@ -4311,6 +5788,7 @@
                             <w:r>
                               <w:t>) Verbindung zur Datenbank</w:t>
                             </w:r>
+                            <w:bookmarkEnd w:id="14"/>
                           </w:p>
                         </w:txbxContent>
                       </wps:txbx>
@@ -4338,6 +5816,7 @@
                           <w:noProof/>
                         </w:rPr>
                       </w:pPr>
+                      <w:bookmarkStart w:id="15" w:name="_Toc498510352"/>
                       <w:r>
                         <w:t xml:space="preserve">Abbildung </w:t>
                       </w:r>
@@ -4352,6 +5831,7 @@
                       <w:r>
                         <w:t>) Verbindung zur Datenbank</w:t>
                       </w:r>
+                      <w:bookmarkEnd w:id="15"/>
                     </w:p>
                   </w:txbxContent>
                 </v:textbox>
@@ -4397,7 +5877,7 @@
                     <pic:cNvPicPr/>
                   </pic:nvPicPr>
                   <pic:blipFill>
-                    <a:blip r:embed="rId19">
+                    <a:blip r:embed="rId23">
                       <a:extLst>
                         <a:ext uri="{28A0092B-C50C-407E-A947-70E740481C1C}">
                           <a14:useLocalDpi xmlns:a14="http://schemas.microsoft.com/office/drawing/2010/main" val="0"/>
@@ -4510,7 +5990,7 @@
                     <pic:cNvPicPr/>
                   </pic:nvPicPr>
                   <pic:blipFill rotWithShape="1">
-                    <a:blip r:embed="rId20">
+                    <a:blip r:embed="rId24">
                       <a:extLst>
                         <a:ext uri="{28A0092B-C50C-407E-A947-70E740481C1C}">
                           <a14:useLocalDpi xmlns:a14="http://schemas.microsoft.com/office/drawing/2010/main" val="0"/>
@@ -4567,13 +6047,6 @@
           <w:rStyle w:val="fontstyle01"/>
           <w:sz w:val="24"/>
         </w:rPr>
-        <w:t xml:space="preserve"> </w:t>
-      </w:r>
-      <w:r>
-        <w:rPr>
-          <w:rStyle w:val="fontstyle01"/>
-          <w:sz w:val="24"/>
-        </w:rPr>
         <w:t xml:space="preserve">Nach dem einladen der benötigten Daten aus der </w:t>
       </w:r>
       <w:r>
@@ -4600,6 +6073,7 @@
           <w:sz w:val="24"/>
         </w:rPr>
       </w:pPr>
+      <w:bookmarkStart w:id="16" w:name="_Toc498510353"/>
       <w:r>
         <w:t xml:space="preserve">Abbildung </w:t>
       </w:r>
@@ -4614,6 +6088,7 @@
       <w:r>
         <w:t>) Berechnung der Jahresmittel - Klima</w:t>
       </w:r>
+      <w:bookmarkEnd w:id="16"/>
     </w:p>
     <w:p>
       <w:pPr>
@@ -4704,7 +6179,7 @@
                     <pic:cNvPicPr/>
                   </pic:nvPicPr>
                   <pic:blipFill>
-                    <a:blip r:embed="rId21"/>
+                    <a:blip r:embed="rId25"/>
                     <a:stretch>
                       <a:fillRect/>
                     </a:stretch>
@@ -4734,6 +6209,7 @@
           <w:sz w:val="24"/>
         </w:rPr>
       </w:pPr>
+      <w:bookmarkStart w:id="17" w:name="_Toc498510354"/>
       <w:r>
         <w:t xml:space="preserve">Abbildung </w:t>
       </w:r>
@@ -4748,6 +6224,7 @@
       <w:r>
         <w:t>) Speicherung der Mittelwerte</w:t>
       </w:r>
+      <w:bookmarkEnd w:id="17"/>
     </w:p>
     <w:p>
       <w:pPr>
@@ -4835,7 +6312,7 @@
                     <pic:cNvPicPr/>
                   </pic:nvPicPr>
                   <pic:blipFill rotWithShape="1">
-                    <a:blip r:embed="rId22"/>
+                    <a:blip r:embed="rId26"/>
                     <a:srcRect l="794"/>
                     <a:stretch/>
                   </pic:blipFill>
@@ -4878,6 +6355,7 @@
         <w:pStyle w:val="Beschriftung"/>
         <w:jc w:val="both"/>
       </w:pPr>
+      <w:bookmarkStart w:id="18" w:name="_Toc498510355"/>
       <w:r>
         <w:t xml:space="preserve">Abbildung </w:t>
       </w:r>
@@ -4944,6 +6422,7 @@
                             <w:pPr>
                               <w:pStyle w:val="Beschriftung"/>
                             </w:pPr>
+                            <w:bookmarkStart w:id="19" w:name="_Toc498510356"/>
                             <w:r>
                               <w:t xml:space="preserve">Abbildung </w:t>
                             </w:r>
@@ -4958,6 +6437,7 @@
                             <w:r>
                               <w:t>) Sicht Jahresmittel-Klima</w:t>
                             </w:r>
+                            <w:bookmarkEnd w:id="19"/>
                           </w:p>
                         </w:txbxContent>
                       </wps:txbx>
@@ -4982,6 +6462,7 @@
                       <w:pPr>
                         <w:pStyle w:val="Beschriftung"/>
                       </w:pPr>
+                      <w:bookmarkStart w:id="20" w:name="_Toc498510356"/>
                       <w:r>
                         <w:t xml:space="preserve">Abbildung </w:t>
                       </w:r>
@@ -4996,6 +6477,7 @@
                       <w:r>
                         <w:t>) Sicht Jahresmittel-Klima</w:t>
                       </w:r>
+                      <w:bookmarkEnd w:id="20"/>
                     </w:p>
                   </w:txbxContent>
                 </v:textbox>
@@ -5041,7 +6523,7 @@
                     <pic:cNvPicPr/>
                   </pic:nvPicPr>
                   <pic:blipFill>
-                    <a:blip r:embed="rId23">
+                    <a:blip r:embed="rId27">
                       <a:extLst>
                         <a:ext uri="{28A0092B-C50C-407E-A947-70E740481C1C}">
                           <a14:useLocalDpi xmlns:a14="http://schemas.microsoft.com/office/drawing/2010/main" val="0"/>
@@ -5080,6 +6562,7 @@
           </wp:anchor>
         </w:drawing>
       </w:r>
+      <w:bookmarkEnd w:id="18"/>
     </w:p>
     <w:p/>
     <w:p>
@@ -5107,7 +6590,7 @@
                     <pic:cNvPicPr/>
                   </pic:nvPicPr>
                   <pic:blipFill>
-                    <a:blip r:embed="rId24">
+                    <a:blip r:embed="rId28">
                       <a:extLst>
                         <a:ext uri="{28A0092B-C50C-407E-A947-70E740481C1C}">
                           <a14:useLocalDpi xmlns:a14="http://schemas.microsoft.com/office/drawing/2010/main" val="0"/>
@@ -5151,6 +6634,7 @@
       <w:pPr>
         <w:pStyle w:val="Beschriftung"/>
       </w:pPr>
+      <w:bookmarkStart w:id="21" w:name="_Toc498510357"/>
       <w:r>
         <w:t xml:space="preserve">Abbildung </w:t>
       </w:r>
@@ -5165,6 +6649,7 @@
       <w:r>
         <w:t>) Sicht Wochenmittel-Pegel</w:t>
       </w:r>
+      <w:bookmarkEnd w:id="21"/>
     </w:p>
     <w:p>
       <w:pPr>
@@ -5308,8 +6793,6 @@
           <w:sz w:val="24"/>
         </w:rPr>
       </w:pPr>
-      <w:bookmarkStart w:id="1" w:name="_GoBack"/>
-      <w:bookmarkEnd w:id="1"/>
     </w:p>
     <w:p>
       <w:pPr>
@@ -6740,6 +8223,17 @@
       <w:shd w:val="clear" w:color="auto" w:fill="E6E6E6"/>
     </w:rPr>
   </w:style>
+  <w:style w:type="paragraph" w:styleId="Abbildungsverzeichnis">
+    <w:name w:val="table of figures"/>
+    <w:basedOn w:val="Standard"/>
+    <w:next w:val="Standard"/>
+    <w:uiPriority w:val="99"/>
+    <w:unhideWhenUsed/>
+    <w:rsid w:val="000124AA"/>
+    <w:pPr>
+      <w:spacing w:after="0"/>
+    </w:pPr>
+  </w:style>
 </w:styles>
 </file>
 
@@ -7009,7 +8503,7 @@
 </file>
 
 <file path=customXml/itemProps1.xml><?xml version="1.0" encoding="utf-8"?>
-<ds:datastoreItem xmlns:ds="http://schemas.openxmlformats.org/officeDocument/2006/customXml" ds:itemID="{78AB56D5-165E-4308-8E7F-A4B9BE250C13}">
+<ds:datastoreItem xmlns:ds="http://schemas.openxmlformats.org/officeDocument/2006/customXml" ds:itemID="{8FB890AB-3821-4654-94F1-32BA29AB179B}">
   <ds:schemaRefs>
     <ds:schemaRef ds:uri="http://schemas.openxmlformats.org/officeDocument/2006/bibliography"/>
   </ds:schemaRefs>

</xml_diff>